<commit_message>
REgularizacion en memoria hecha
</commit_message>
<xml_diff>
--- a/trabajo2/trabajo2.docx
+++ b/trabajo2/trabajo2.docx
@@ -1,6 +1,6 @@
 
 <file path=word/document.xml><?xml version="1.0" encoding="utf-8"?>
-<w:document xmlns:wpc="http://schemas.microsoft.com/office/word/2010/wordprocessingCanvas" xmlns:mo="http://schemas.microsoft.com/office/mac/office/2008/main" xmlns:mc="http://schemas.openxmlformats.org/markup-compatibility/2006" xmlns:mv="urn:schemas-microsoft-com:mac:vml" xmlns:o="urn:schemas-microsoft-com:office:office" xmlns:r="http://schemas.openxmlformats.org/officeDocument/2006/relationships" xmlns:m="http://schemas.openxmlformats.org/officeDocument/2006/math" xmlns:v="urn:schemas-microsoft-com:vml" xmlns:wp14="http://schemas.microsoft.com/office/word/2010/wordprocessingDrawing" xmlns:wp="http://schemas.openxmlformats.org/drawingml/2006/wordprocessingDrawing" xmlns:w10="urn:schemas-microsoft-com:office:word" xmlns:w="http://schemas.openxmlformats.org/wordprocessingml/2006/main" xmlns:w14="http://schemas.microsoft.com/office/word/2010/wordml" xmlns:w15="http://schemas.microsoft.com/office/word/2012/wordml" xmlns:wpg="http://schemas.microsoft.com/office/word/2010/wordprocessingGroup" xmlns:wpi="http://schemas.microsoft.com/office/word/2010/wordprocessingInk" xmlns:wne="http://schemas.microsoft.com/office/word/2006/wordml" xmlns:wps="http://schemas.microsoft.com/office/word/2010/wordprocessingShape" mc:Ignorable="w14 w15 wp14">
+<w:document xmlns:wpc="http://schemas.microsoft.com/office/word/2010/wordprocessingCanvas" xmlns:mc="http://schemas.openxmlformats.org/markup-compatibility/2006" xmlns:o="urn:schemas-microsoft-com:office:office" xmlns:r="http://schemas.openxmlformats.org/officeDocument/2006/relationships" xmlns:m="http://schemas.openxmlformats.org/officeDocument/2006/math" xmlns:v="urn:schemas-microsoft-com:vml" xmlns:wp14="http://schemas.microsoft.com/office/word/2010/wordprocessingDrawing" xmlns:wp="http://schemas.openxmlformats.org/drawingml/2006/wordprocessingDrawing" xmlns:w10="urn:schemas-microsoft-com:office:word" xmlns:w="http://schemas.openxmlformats.org/wordprocessingml/2006/main" xmlns:w14="http://schemas.microsoft.com/office/word/2010/wordml" xmlns:wpg="http://schemas.microsoft.com/office/word/2010/wordprocessingGroup" xmlns:wpi="http://schemas.microsoft.com/office/word/2010/wordprocessingInk" xmlns:wne="http://schemas.microsoft.com/office/word/2006/wordml" xmlns:wps="http://schemas.microsoft.com/office/word/2010/wordprocessingShape" mc:Ignorable="w14 wp14">
   <w:body>
     <w:sdt>
       <w:sdtPr>
@@ -16,7 +16,7 @@
           <w:r>
             <w:rPr>
               <w:noProof/>
-              <w:lang w:val="es-ES_tradnl" w:eastAsia="es-ES_tradnl"/>
+              <w:lang w:eastAsia="es-ES"/>
             </w:rPr>
             <mc:AlternateContent>
               <mc:Choice Requires="wpg">
@@ -1214,7 +1214,7 @@
                   </wp:anchor>
                 </w:drawing>
               </mc:Choice>
-              <mc:Fallback>
+              <mc:Fallback xmlns:w15="http://schemas.microsoft.com/office/word/2012/wordml" xmlns:mv="urn:schemas-microsoft-com:mac:vml" xmlns:mo="http://schemas.microsoft.com/office/mac/office/2008/main">
                 <w:pict>
                   <v:group w14:anchorId="02139246" id="Grupo 3" o:spid="_x0000_s1026" style="position:absolute;margin-left:0;margin-top:0;width:611.95pt;height:9in;z-index:251659264;mso-width-percent:1000;mso-height-percent:1000;mso-position-horizontal:center;mso-position-horizontal-relative:page;mso-position-vertical:center;mso-position-vertical-relative:margin;mso-width-percent:1000;mso-height-percent:1000;mso-height-relative:margin" coordorigin=",1440" coordsize="12240,12959" o:gfxdata="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" o:allowincell="f">
                     <v:group id="Group 4" o:spid="_x0000_s1027" style="position:absolute;top:9661;width:12240;height:4738" coordorigin="-6,3399" coordsize="12197,4253" o:gfxdata="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">
@@ -1545,7 +1545,21 @@
         <w:rPr>
           <w:rFonts w:ascii="Arial" w:hAnsi="Arial" w:cs="Arial"/>
         </w:rPr>
-        <w:t>El objetivo de este segundo trabajo de la asignatura es el desarrollo con “OpenCV” de un programa capaz de reconocer objetos planos y en 2D con u</w:t>
+        <w:t>El objetivo de este segundo trabajo de la asignatura es el desarrollo con “</w:t>
+      </w:r>
+      <w:proofErr w:type="spellStart"/>
+      <w:r>
+        <w:rPr>
+          <w:rFonts w:ascii="Arial" w:hAnsi="Arial" w:cs="Arial"/>
+        </w:rPr>
+        <w:t>OpenCV</w:t>
+      </w:r>
+      <w:proofErr w:type="spellEnd"/>
+      <w:r>
+        <w:rPr>
+          <w:rFonts w:ascii="Arial" w:hAnsi="Arial" w:cs="Arial"/>
+        </w:rPr>
+        <w:t>” de un programa capaz de reconocer objetos en 2D con u</w:t>
       </w:r>
       <w:r>
         <w:rPr>
@@ -1607,7 +1621,35 @@
         <w:rPr>
           <w:rFonts w:ascii="Arial" w:hAnsi="Arial" w:cs="Arial"/>
         </w:rPr>
-        <w:t>. Para conseguirlo, se calcula la distancia de “mahalanobis” del objeto a una cierta clase, y se compara con el correspondiente valor de la chi-cuadrado, sabiendo de éste modo si puede ser el objeto de esa clase o no.</w:t>
+        <w:t>. Para conseguirlo, se calcula la distancia de “</w:t>
+      </w:r>
+      <w:proofErr w:type="spellStart"/>
+      <w:r>
+        <w:rPr>
+          <w:rFonts w:ascii="Arial" w:hAnsi="Arial" w:cs="Arial"/>
+        </w:rPr>
+        <w:t>mahalanobis</w:t>
+      </w:r>
+      <w:proofErr w:type="spellEnd"/>
+      <w:r>
+        <w:rPr>
+          <w:rFonts w:ascii="Arial" w:hAnsi="Arial" w:cs="Arial"/>
+        </w:rPr>
+        <w:t xml:space="preserve">” del objeto a una cierta clase, y se compara con el correspondiente valor de la </w:t>
+      </w:r>
+      <w:proofErr w:type="spellStart"/>
+      <w:r>
+        <w:rPr>
+          <w:rFonts w:ascii="Arial" w:hAnsi="Arial" w:cs="Arial"/>
+        </w:rPr>
+        <w:t>chi</w:t>
+      </w:r>
+      <w:proofErr w:type="spellEnd"/>
+      <w:r>
+        <w:rPr>
+          <w:rFonts w:ascii="Arial" w:hAnsi="Arial" w:cs="Arial"/>
+        </w:rPr>
+        <w:t>-cuadrado, sabiendo de éste modo si puede ser el objeto de esa clase o no.</w:t>
       </w:r>
     </w:p>
     <w:p>
@@ -1646,13 +1688,41 @@
         <w:rPr>
           <w:rFonts w:ascii="Arial" w:hAnsi="Arial" w:cs="Arial"/>
         </w:rPr>
-        <w:t>para realizar nuestro reconocimiento de imágenes es umbralizar cada una de las imá</w:t>
-      </w:r>
-      <w:r>
-        <w:rPr>
-          <w:rFonts w:ascii="Arial" w:hAnsi="Arial" w:cs="Arial"/>
-        </w:rPr>
-        <w:t>genes de muestra proporcionadas, consiguiendo de ese modo que la imagen quede dividida en dos partes: fondo y objeto (el fondo de la imagen se representará con el color negro y el objeto de blanco). Esta umbralización para pasar la imagen a binaria es un paso bastante complejo pero que ayuda en gran medida al reconocimiento. Las imágenes binarias son más rápidas de procesar al tener píxeles de tan sólo dos colores, pero conllevan el problema de elegir el método más adecuado para obtener un valor umbral que divida con la máxima precisión posible el fondo del objeto.</w:t>
+        <w:t xml:space="preserve">para realizar nuestro reconocimiento de imágenes es </w:t>
+      </w:r>
+      <w:proofErr w:type="spellStart"/>
+      <w:r>
+        <w:rPr>
+          <w:rFonts w:ascii="Arial" w:hAnsi="Arial" w:cs="Arial"/>
+        </w:rPr>
+        <w:t>umbralizar</w:t>
+      </w:r>
+      <w:proofErr w:type="spellEnd"/>
+      <w:r>
+        <w:rPr>
+          <w:rFonts w:ascii="Arial" w:hAnsi="Arial" w:cs="Arial"/>
+        </w:rPr>
+        <w:t xml:space="preserve"> cada una de las imá</w:t>
+      </w:r>
+      <w:r>
+        <w:rPr>
+          <w:rFonts w:ascii="Arial" w:hAnsi="Arial" w:cs="Arial"/>
+        </w:rPr>
+        <w:t xml:space="preserve">genes de muestra proporcionadas, consiguiendo de ese modo que la imagen quede dividida en dos partes: fondo y objeto (el fondo de la imagen se representará con el color negro y el objeto de blanco). Esta </w:t>
+      </w:r>
+      <w:proofErr w:type="spellStart"/>
+      <w:r>
+        <w:rPr>
+          <w:rFonts w:ascii="Arial" w:hAnsi="Arial" w:cs="Arial"/>
+        </w:rPr>
+        <w:t>umbralización</w:t>
+      </w:r>
+      <w:proofErr w:type="spellEnd"/>
+      <w:r>
+        <w:rPr>
+          <w:rFonts w:ascii="Arial" w:hAnsi="Arial" w:cs="Arial"/>
+        </w:rPr>
+        <w:t xml:space="preserve"> para pasar la imagen a binaria es un paso bastante complejo pero que ayuda en gran medida al reconocimiento. Las imágenes binarias son más rápidas de procesar al tener píxeles de tan sólo dos colores, pero conllevan el problema de elegir el método más adecuado para obtener un valor umbral que divida con la máxima precisión posible el fondo del objeto.</w:t>
       </w:r>
     </w:p>
     <w:p>
@@ -1672,7 +1742,21 @@
         <w:rPr>
           <w:rFonts w:ascii="Arial" w:hAnsi="Arial" w:cs="Arial"/>
         </w:rPr>
-        <w:t xml:space="preserve"> imagen umbralizada se estudiaron distintos métodos para saber cuál podría ser el más adecuado para nuestras muestras, entendiendo como adecuado </w:t>
+        <w:t xml:space="preserve"> imagen </w:t>
+      </w:r>
+      <w:proofErr w:type="spellStart"/>
+      <w:r>
+        <w:rPr>
+          <w:rFonts w:ascii="Arial" w:hAnsi="Arial" w:cs="Arial"/>
+        </w:rPr>
+        <w:t>umbralizada</w:t>
+      </w:r>
+      <w:proofErr w:type="spellEnd"/>
+      <w:r>
+        <w:rPr>
+          <w:rFonts w:ascii="Arial" w:hAnsi="Arial" w:cs="Arial"/>
+        </w:rPr>
+        <w:t xml:space="preserve"> se estudiaron distintos métodos para saber cuál podría ser el más adecuado para nuestras muestras, entendiendo como adecuado </w:t>
       </w:r>
       <w:r>
         <w:rPr>
@@ -1710,7 +1794,7 @@
         <w:rPr>
           <w:rFonts w:ascii="Arial" w:hAnsi="Arial" w:cs="Arial"/>
           <w:noProof/>
-          <w:lang w:val="es-ES_tradnl" w:eastAsia="es-ES_tradnl"/>
+          <w:lang w:eastAsia="es-ES"/>
         </w:rPr>
         <w:drawing>
           <wp:anchor distT="0" distB="0" distL="114300" distR="114300" simplePos="0" relativeHeight="251663360" behindDoc="0" locked="0" layoutInCell="1" allowOverlap="1" wp14:anchorId="25C6B898" wp14:editId="30FB2466">
@@ -1736,7 +1820,7 @@
                     <pic:cNvPicPr/>
                   </pic:nvPicPr>
                   <pic:blipFill>
-                    <a:blip r:embed="rId9">
+                    <a:blip r:embed="rId10">
                       <a:extLst>
                         <a:ext uri="{28A0092B-C50C-407E-A947-70E740481C1C}">
                           <a14:useLocalDpi xmlns:a14="http://schemas.microsoft.com/office/drawing/2010/main" val="0"/>
@@ -1766,7 +1850,7 @@
         <w:rPr>
           <w:rFonts w:ascii="Arial" w:hAnsi="Arial" w:cs="Arial"/>
           <w:noProof/>
-          <w:lang w:val="es-ES_tradnl" w:eastAsia="es-ES_tradnl"/>
+          <w:lang w:eastAsia="es-ES"/>
         </w:rPr>
         <w:drawing>
           <wp:anchor distT="0" distB="0" distL="114300" distR="114300" simplePos="0" relativeHeight="251661312" behindDoc="0" locked="0" layoutInCell="1" allowOverlap="1" wp14:anchorId="732A933E" wp14:editId="6B5D322B">
@@ -1792,7 +1876,7 @@
                     <pic:cNvPicPr/>
                   </pic:nvPicPr>
                   <pic:blipFill>
-                    <a:blip r:embed="rId10">
+                    <a:blip r:embed="rId11">
                       <a:extLst>
                         <a:ext uri="{28A0092B-C50C-407E-A947-70E740481C1C}">
                           <a14:useLocalDpi xmlns:a14="http://schemas.microsoft.com/office/drawing/2010/main" val="0"/>
@@ -1861,6 +1945,7 @@
       <w:r>
         <w:rPr>
           <w:noProof/>
+          <w:lang w:eastAsia="es-ES"/>
         </w:rPr>
         <mc:AlternateContent>
           <mc:Choice Requires="wps">
@@ -1902,7 +1987,7 @@
                         <w:txbxContent>
                           <w:p>
                             <w:pPr>
-                              <w:pStyle w:val="Descripcin"/>
+                              <w:pStyle w:val="Epgrafe"/>
                               <w:jc w:val="center"/>
                               <w:rPr>
                                 <w:rFonts w:ascii="Arial" w:hAnsi="Arial" w:cs="Arial"/>
@@ -1914,26 +1999,24 @@
                             <w:r>
                               <w:t xml:space="preserve">Ilustración </w:t>
                             </w:r>
+                            <w:fldSimple w:instr=" SEQ Ilustración \* ARABIC ">
+                              <w:r>
+                                <w:rPr>
+                                  <w:noProof/>
+                                </w:rPr>
+                                <w:t>1</w:t>
+                              </w:r>
+                            </w:fldSimple>
                             <w:r>
-                              <w:fldChar w:fldCharType="begin"/>
+                              <w:t xml:space="preserve">.- Imagen sin iluminación uniforme y resultado al </w:t>
                             </w:r>
+                            <w:proofErr w:type="spellStart"/>
                             <w:r>
-                              <w:instrText xml:space="preserve"> SEQ Ilustración \* ARABIC </w:instrText>
+                              <w:t>umbralizarla</w:t>
                             </w:r>
+                            <w:proofErr w:type="spellEnd"/>
                             <w:r>
-                              <w:fldChar w:fldCharType="separate"/>
-                            </w:r>
-                            <w:r>
-                              <w:rPr>
-                                <w:noProof/>
-                              </w:rPr>
-                              <w:t>1</w:t>
-                            </w:r>
-                            <w:r>
-                              <w:fldChar w:fldCharType="end"/>
-                            </w:r>
-                            <w:r>
-                              <w:t>.- Imagen sin iluminación uniforme y resultado al umbralizarla.</w:t>
+                              <w:t>.</w:t>
                             </w:r>
                           </w:p>
                         </w:txbxContent>
@@ -1953,7 +2036,7 @@
               </wp:anchor>
             </w:drawing>
           </mc:Choice>
-          <mc:Fallback>
+          <mc:Fallback xmlns:w15="http://schemas.microsoft.com/office/word/2012/wordml" xmlns:mv="urn:schemas-microsoft-com:mac:vml" xmlns:mo="http://schemas.microsoft.com/office/mac/office/2008/main">
             <w:pict>
               <v:shapetype w14:anchorId="463B2076" id="_x0000_t202" coordsize="21600,21600" o:spt="202" path="m0,0l0,21600,21600,21600,21600,0xe">
                 <v:stroke joinstyle="miter"/>
@@ -2019,13 +2102,7 @@
           <w:rFonts w:ascii="Arial" w:hAnsi="Arial" w:cs="Arial"/>
         </w:rPr>
         <w:lastRenderedPageBreak/>
-        <w:t xml:space="preserve">Para implementarlo se utilizó la función de </w:t>
-      </w:r>
-      <w:r>
-        <w:rPr>
-          <w:rFonts w:ascii="Arial" w:hAnsi="Arial" w:cs="Arial"/>
-        </w:rPr>
-        <w:t>“adaptiveThreshold” accesible en “OpenCV”. Esta función recibía como parámetros la matriz con la imagen original y una matriz en la que devolvería la imagen umbralizada. Además, tenía otros parámetros para realizar el umbralizado mediante la media o el método gaussiano. El método de la media realiza el promedio del área de los vecinos, mientras que el gaussiano es la suma ponderada de los valores de los vecinos donde el peso era una ventana gaussiana. Como último parámetro, había que indicarle cual sería el tamaño de dicha ventana de vecinos que se utilizaría para encontrar el valor umbral, algo que lógicamente no ayudaba a decidirse por este método ya que habría que ajustarlo dependiendo de la imagen.</w:t>
+        <w:t xml:space="preserve">             </w:t>
       </w:r>
     </w:p>
     <w:p>
@@ -2039,7 +2116,81 @@
         <w:rPr>
           <w:rFonts w:ascii="Arial" w:hAnsi="Arial" w:cs="Arial"/>
         </w:rPr>
-        <w:t>El método adaptativo se descartó finalmente por la iluminación y las características de los objetos de muestra. La iluminación de la imagen era claramente uniforme existiendo un claro contraste entre el objeto y el fondo, por lo que era innecesario fijar más de un umbral. Además, se observó que con otros métodos el agujero de los objetos círculo y rueda desaparecían al pasarla a binaria, pero esto tampoco se podía arreglar con la umbralización adaptativa. Si se fijara un tamaño de ventana ideal para reconocer el agujero y umbralizarlo bien en el caso de los círculos, se producirían problemas al intentarlo con las ruedas, ya que en uno de los casos el agujero era más oscuro que el objeto y en el otro todo lo contrario.</w:t>
+        <w:t>Para</w:t>
+      </w:r>
+      <w:r>
+        <w:rPr>
+          <w:rFonts w:ascii="Arial" w:hAnsi="Arial" w:cs="Arial"/>
+        </w:rPr>
+        <w:t xml:space="preserve"> </w:t>
+      </w:r>
+      <w:r>
+        <w:rPr>
+          <w:rFonts w:ascii="Arial" w:hAnsi="Arial" w:cs="Arial"/>
+        </w:rPr>
+        <w:t xml:space="preserve">implementarlo se utilizó la función de </w:t>
+      </w:r>
+      <w:r>
+        <w:rPr>
+          <w:rFonts w:ascii="Arial" w:hAnsi="Arial" w:cs="Arial"/>
+        </w:rPr>
+        <w:t>“</w:t>
+      </w:r>
+      <w:proofErr w:type="spellStart"/>
+      <w:r>
+        <w:rPr>
+          <w:rFonts w:ascii="Arial" w:hAnsi="Arial" w:cs="Arial"/>
+        </w:rPr>
+        <w:t>adaptiveThreshold</w:t>
+      </w:r>
+      <w:proofErr w:type="spellEnd"/>
+      <w:r>
+        <w:rPr>
+          <w:rFonts w:ascii="Arial" w:hAnsi="Arial" w:cs="Arial"/>
+        </w:rPr>
+        <w:t>” accesible en “</w:t>
+      </w:r>
+      <w:proofErr w:type="spellStart"/>
+      <w:r>
+        <w:rPr>
+          <w:rFonts w:ascii="Arial" w:hAnsi="Arial" w:cs="Arial"/>
+        </w:rPr>
+        <w:t>OpenCV</w:t>
+      </w:r>
+      <w:proofErr w:type="spellEnd"/>
+      <w:r>
+        <w:rPr>
+          <w:rFonts w:ascii="Arial" w:hAnsi="Arial" w:cs="Arial"/>
+        </w:rPr>
+        <w:t xml:space="preserve">”. Esta función recibía como parámetros la matriz con la imagen original y una matriz en la que devolvería la imagen </w:t>
+      </w:r>
+      <w:proofErr w:type="spellStart"/>
+      <w:r>
+        <w:rPr>
+          <w:rFonts w:ascii="Arial" w:hAnsi="Arial" w:cs="Arial"/>
+        </w:rPr>
+        <w:t>umbralizada</w:t>
+      </w:r>
+      <w:proofErr w:type="spellEnd"/>
+      <w:r>
+        <w:rPr>
+          <w:rFonts w:ascii="Arial" w:hAnsi="Arial" w:cs="Arial"/>
+        </w:rPr>
+        <w:t xml:space="preserve">. Además, tenía otros parámetros para realizar el </w:t>
+      </w:r>
+      <w:proofErr w:type="spellStart"/>
+      <w:r>
+        <w:rPr>
+          <w:rFonts w:ascii="Arial" w:hAnsi="Arial" w:cs="Arial"/>
+        </w:rPr>
+        <w:t>umbralizado</w:t>
+      </w:r>
+      <w:proofErr w:type="spellEnd"/>
+      <w:r>
+        <w:rPr>
+          <w:rFonts w:ascii="Arial" w:hAnsi="Arial" w:cs="Arial"/>
+        </w:rPr>
+        <w:t xml:space="preserve"> mediante la media o el método gaussiano. El método de la media realiza el promedio del área de los vecinos, mientras que el gaussiano es la suma ponderada de los valores de los vecinos donde el peso era una ventana gaussiana. Como último parámetro, había que indicarle cual sería el tamaño de dicha ventana de vecinos que se utilizaría para encontrar el valor umbral, algo que lógicamente no ayudaba a decidirse por este método ya que habría que ajustarlo dependiendo de la imagen.</w:t>
       </w:r>
     </w:p>
     <w:p>
@@ -2053,7 +2204,91 @@
         <w:rPr>
           <w:rFonts w:ascii="Arial" w:hAnsi="Arial" w:cs="Arial"/>
         </w:rPr>
-        <w:t xml:space="preserve">Finalmente, nos decantamos por el método de “Otsu”. La característica principal y casi única que debía tener una imagen para ser umbralizada correctamente por el método de Otsu es que </w:t>
+        <w:t xml:space="preserve">El método adaptativo se descartó finalmente por la iluminación y las características de los objetos de muestra. La iluminación de la imagen era claramente uniforme existiendo un claro contraste entre el objeto y el fondo, por lo que era innecesario fijar más de un umbral. Además, se observó que con otros métodos el agujero de los objetos círculo y rueda desaparecían al pasarla a binaria, pero esto tampoco se podía arreglar con la </w:t>
+      </w:r>
+      <w:proofErr w:type="spellStart"/>
+      <w:r>
+        <w:rPr>
+          <w:rFonts w:ascii="Arial" w:hAnsi="Arial" w:cs="Arial"/>
+        </w:rPr>
+        <w:t>umbralización</w:t>
+      </w:r>
+      <w:proofErr w:type="spellEnd"/>
+      <w:r>
+        <w:rPr>
+          <w:rFonts w:ascii="Arial" w:hAnsi="Arial" w:cs="Arial"/>
+        </w:rPr>
+        <w:t xml:space="preserve"> adaptativa. Si se fijara un tamaño de ventana ideal para reconocer el agujero y </w:t>
+      </w:r>
+      <w:proofErr w:type="spellStart"/>
+      <w:r>
+        <w:rPr>
+          <w:rFonts w:ascii="Arial" w:hAnsi="Arial" w:cs="Arial"/>
+        </w:rPr>
+        <w:t>umbralizarlo</w:t>
+      </w:r>
+      <w:proofErr w:type="spellEnd"/>
+      <w:r>
+        <w:rPr>
+          <w:rFonts w:ascii="Arial" w:hAnsi="Arial" w:cs="Arial"/>
+        </w:rPr>
+        <w:t xml:space="preserve"> bien en el caso de los círculos, se producirían problemas al intentarlo con las ruedas, ya que en uno de los casos el agujero era más oscuro que el objeto y en el otro todo lo contrario.</w:t>
+      </w:r>
+    </w:p>
+    <w:p>
+      <w:pPr>
+        <w:jc w:val="both"/>
+        <w:rPr>
+          <w:rFonts w:ascii="Arial" w:hAnsi="Arial" w:cs="Arial"/>
+        </w:rPr>
+      </w:pPr>
+      <w:r>
+        <w:rPr>
+          <w:rFonts w:ascii="Arial" w:hAnsi="Arial" w:cs="Arial"/>
+        </w:rPr>
+        <w:t>Finalmente, nos decantamos por el método de “</w:t>
+      </w:r>
+      <w:proofErr w:type="spellStart"/>
+      <w:r>
+        <w:rPr>
+          <w:rFonts w:ascii="Arial" w:hAnsi="Arial" w:cs="Arial"/>
+        </w:rPr>
+        <w:t>Otsu</w:t>
+      </w:r>
+      <w:proofErr w:type="spellEnd"/>
+      <w:r>
+        <w:rPr>
+          <w:rFonts w:ascii="Arial" w:hAnsi="Arial" w:cs="Arial"/>
+        </w:rPr>
+        <w:t xml:space="preserve">”. La característica principal y casi única que debía tener una imagen para ser </w:t>
+      </w:r>
+      <w:proofErr w:type="spellStart"/>
+      <w:r>
+        <w:rPr>
+          <w:rFonts w:ascii="Arial" w:hAnsi="Arial" w:cs="Arial"/>
+        </w:rPr>
+        <w:t>umbralizada</w:t>
+      </w:r>
+      <w:proofErr w:type="spellEnd"/>
+      <w:r>
+        <w:rPr>
+          <w:rFonts w:ascii="Arial" w:hAnsi="Arial" w:cs="Arial"/>
+        </w:rPr>
+        <w:t xml:space="preserve"> correctamente por el método de </w:t>
+      </w:r>
+      <w:proofErr w:type="spellStart"/>
+      <w:r>
+        <w:rPr>
+          <w:rFonts w:ascii="Arial" w:hAnsi="Arial" w:cs="Arial"/>
+        </w:rPr>
+        <w:t>Otsu</w:t>
+      </w:r>
+      <w:proofErr w:type="spellEnd"/>
+      <w:r>
+        <w:rPr>
+          <w:rFonts w:ascii="Arial" w:hAnsi="Arial" w:cs="Arial"/>
+        </w:rPr>
+        <w:t xml:space="preserve"> es que </w:t>
       </w:r>
       <w:r>
         <w:rPr>
@@ -2065,7 +2300,35 @@
         <w:rPr>
           <w:rFonts w:ascii="Arial" w:hAnsi="Arial" w:cs="Arial"/>
         </w:rPr>
-        <w:t>Por lo tanto, mostramos el histograma de cada muestra, y pudimos apreciar lo que ya se presuponía a simpe vista mirando las imágenes, que el histograma tenía en prácticamente todos los casos los dos picos indicados. Por lo tanto, se utilizó la función “threshold” de “OpenCV”</w:t>
+        <w:t>Por lo tanto, mostramos el histograma de cada muestra, y pudimos apreciar lo que ya se presuponía a simpe vista mirando las imágenes, que el histograma tenía en prácticamente todos los casos los dos picos indicados. Por lo tanto, se utilizó la función “</w:t>
+      </w:r>
+      <w:proofErr w:type="spellStart"/>
+      <w:r>
+        <w:rPr>
+          <w:rFonts w:ascii="Arial" w:hAnsi="Arial" w:cs="Arial"/>
+        </w:rPr>
+        <w:t>threshold</w:t>
+      </w:r>
+      <w:proofErr w:type="spellEnd"/>
+      <w:r>
+        <w:rPr>
+          <w:rFonts w:ascii="Arial" w:hAnsi="Arial" w:cs="Arial"/>
+        </w:rPr>
+        <w:t>” de “</w:t>
+      </w:r>
+      <w:proofErr w:type="spellStart"/>
+      <w:r>
+        <w:rPr>
+          <w:rFonts w:ascii="Arial" w:hAnsi="Arial" w:cs="Arial"/>
+        </w:rPr>
+        <w:t>OpenCV</w:t>
+      </w:r>
+      <w:proofErr w:type="spellEnd"/>
+      <w:r>
+        <w:rPr>
+          <w:rFonts w:ascii="Arial" w:hAnsi="Arial" w:cs="Arial"/>
+        </w:rPr>
+        <w:t>”</w:t>
       </w:r>
       <w:r>
         <w:rPr>
@@ -2077,7 +2340,35 @@
         <w:rPr>
           <w:rFonts w:ascii="Arial" w:hAnsi="Arial" w:cs="Arial"/>
         </w:rPr>
-        <w:t xml:space="preserve"> indicando que se quería utilizar este método de umbralizado, y se obtenía la matriz de la imagen umbralizada según dicho método.</w:t>
+        <w:t xml:space="preserve"> indicando que se quería utilizar este método de </w:t>
+      </w:r>
+      <w:proofErr w:type="spellStart"/>
+      <w:r>
+        <w:rPr>
+          <w:rFonts w:ascii="Arial" w:hAnsi="Arial" w:cs="Arial"/>
+        </w:rPr>
+        <w:t>umbralizado</w:t>
+      </w:r>
+      <w:proofErr w:type="spellEnd"/>
+      <w:r>
+        <w:rPr>
+          <w:rFonts w:ascii="Arial" w:hAnsi="Arial" w:cs="Arial"/>
+        </w:rPr>
+        <w:t xml:space="preserve">, y se obtenía la matriz de la imagen </w:t>
+      </w:r>
+      <w:proofErr w:type="spellStart"/>
+      <w:r>
+        <w:rPr>
+          <w:rFonts w:ascii="Arial" w:hAnsi="Arial" w:cs="Arial"/>
+        </w:rPr>
+        <w:t>umbralizada</w:t>
+      </w:r>
+      <w:proofErr w:type="spellEnd"/>
+      <w:r>
+        <w:rPr>
+          <w:rFonts w:ascii="Arial" w:hAnsi="Arial" w:cs="Arial"/>
+        </w:rPr>
+        <w:t xml:space="preserve"> según dicho método.</w:t>
       </w:r>
     </w:p>
     <w:tbl>
@@ -2112,7 +2403,7 @@
               <w:rPr>
                 <w:rFonts w:ascii="Arial" w:hAnsi="Arial" w:cs="Arial"/>
                 <w:noProof/>
-                <w:lang w:val="es-ES_tradnl" w:eastAsia="es-ES_tradnl"/>
+                <w:lang w:eastAsia="es-ES"/>
               </w:rPr>
               <w:drawing>
                 <wp:inline distT="0" distB="0" distL="0" distR="0" wp14:anchorId="0FD75A35" wp14:editId="4A89F049">
@@ -2130,7 +2421,7 @@
                           <pic:cNvPicPr/>
                         </pic:nvPicPr>
                         <pic:blipFill>
-                          <a:blip r:embed="rId11" cstate="print">
+                          <a:blip r:embed="rId12" cstate="print">
                             <a:extLst>
                               <a:ext uri="{28A0092B-C50C-407E-A947-70E740481C1C}">
                                 <a14:useLocalDpi xmlns:a14="http://schemas.microsoft.com/office/drawing/2010/main" val="0"/>
@@ -2159,26 +2450,39 @@
           </w:p>
           <w:p>
             <w:pPr>
-              <w:pStyle w:val="Descripcin"/>
+              <w:pStyle w:val="Epgrafe"/>
               <w:jc w:val="both"/>
             </w:pPr>
           </w:p>
           <w:p>
             <w:pPr>
-              <w:pStyle w:val="Descripcin"/>
+              <w:pStyle w:val="Epgrafe"/>
               <w:jc w:val="center"/>
             </w:pPr>
             <w:r>
               <w:t xml:space="preserve">Ilustración </w:t>
             </w:r>
-            <w:fldSimple w:instr=" SEQ Ilustración \* ARABIC ">
-              <w:r>
-                <w:rPr>
-                  <w:noProof/>
-                </w:rPr>
-                <w:t>2</w:t>
-              </w:r>
-            </w:fldSimple>
+            <w:r>
+              <w:fldChar w:fldCharType="begin"/>
+            </w:r>
+            <w:r>
+              <w:instrText xml:space="preserve"> SEQ Ilustración \* ARABIC </w:instrText>
+            </w:r>
+            <w:r>
+              <w:fldChar w:fldCharType="separate"/>
+            </w:r>
+            <w:r>
+              <w:rPr>
+                <w:noProof/>
+              </w:rPr>
+              <w:t>2</w:t>
+            </w:r>
+            <w:r>
+              <w:rPr>
+                <w:noProof/>
+              </w:rPr>
+              <w:fldChar w:fldCharType="end"/>
+            </w:r>
             <w:r>
               <w:t>.- Histograma de un círculo</w:t>
             </w:r>
@@ -2205,7 +2509,7 @@
               <w:rPr>
                 <w:rFonts w:ascii="Arial" w:hAnsi="Arial" w:cs="Arial"/>
                 <w:noProof/>
-                <w:lang w:val="es-ES_tradnl" w:eastAsia="es-ES_tradnl"/>
+                <w:lang w:eastAsia="es-ES"/>
               </w:rPr>
               <w:drawing>
                 <wp:inline distT="0" distB="0" distL="0" distR="0" wp14:anchorId="4901B996" wp14:editId="5085872E">
@@ -2223,7 +2527,7 @@
                           <pic:cNvPicPr/>
                         </pic:nvPicPr>
                         <pic:blipFill>
-                          <a:blip r:embed="rId12" cstate="print">
+                          <a:blip r:embed="rId13" cstate="print">
                             <a:extLst>
                               <a:ext uri="{28A0092B-C50C-407E-A947-70E740481C1C}">
                                 <a14:useLocalDpi xmlns:a14="http://schemas.microsoft.com/office/drawing/2010/main" val="0"/>
@@ -2252,26 +2556,42 @@
           </w:p>
           <w:p>
             <w:pPr>
-              <w:pStyle w:val="Descripcin"/>
+              <w:pStyle w:val="Epgrafe"/>
               <w:jc w:val="both"/>
             </w:pPr>
           </w:p>
           <w:p>
             <w:pPr>
-              <w:pStyle w:val="Descripcin"/>
+              <w:pStyle w:val="Epgrafe"/>
               <w:jc w:val="center"/>
             </w:pPr>
             <w:r>
               <w:t xml:space="preserve">Ilustración </w:t>
             </w:r>
-            <w:fldSimple w:instr=" SEQ Ilustración \* ARABIC ">
-              <w:r>
-                <w:rPr>
-                  <w:noProof/>
-                </w:rPr>
-                <w:t>3</w:t>
-              </w:r>
-            </w:fldSimple>
+            <w:r>
+              <w:fldChar w:fldCharType="begin"/>
+            </w:r>
+            <w:r>
+              <w:instrText xml:space="preserve"> SEQ Ilustr</w:instrText>
+            </w:r>
+            <w:r>
+              <w:instrText xml:space="preserve">ación \* ARABIC </w:instrText>
+            </w:r>
+            <w:r>
+              <w:fldChar w:fldCharType="separate"/>
+            </w:r>
+            <w:r>
+              <w:rPr>
+                <w:noProof/>
+              </w:rPr>
+              <w:t>3</w:t>
+            </w:r>
+            <w:r>
+              <w:rPr>
+                <w:noProof/>
+              </w:rPr>
+              <w:fldChar w:fldCharType="end"/>
+            </w:r>
             <w:r>
               <w:t>.- Histograma de un triángulo</w:t>
             </w:r>
@@ -2322,8 +2642,61 @@
         <w:rPr>
           <w:rFonts w:ascii="Arial" w:hAnsi="Arial" w:cs="Arial"/>
         </w:rPr>
-        <w:lastRenderedPageBreak/>
-        <w:t>Con todo esto, se fueron recorriendo una a una las imágenes de muestras proporcionadas, umbralizándolas con el método de “Otsu”, y teniéndolas así preparadas para el siguiente paso del aprendizaje. Cabe mencionar que, uno de los aspectos comentados anteriormente sobre el tema de los agujeros de los objetos, aplicando el método de “Otsu” los toma como objetos, pero que no supone un problema importante ya que los objetos que tienen agujeros son muy distintos entre sí en lo que a tamaño se refiere, por lo que no deberían ocasionar excesivos problemas en la etapa de reconocimiento.</w:t>
+        <w:t xml:space="preserve">Con todo esto, se fueron recorriendo una a una las imágenes de muestras proporcionadas, </w:t>
+      </w:r>
+      <w:proofErr w:type="spellStart"/>
+      <w:r>
+        <w:rPr>
+          <w:rFonts w:ascii="Arial" w:hAnsi="Arial" w:cs="Arial"/>
+        </w:rPr>
+        <w:t>umbralizándolas</w:t>
+      </w:r>
+      <w:proofErr w:type="spellEnd"/>
+      <w:r>
+        <w:rPr>
+          <w:rFonts w:ascii="Arial" w:hAnsi="Arial" w:cs="Arial"/>
+        </w:rPr>
+        <w:t xml:space="preserve"> con el método de “</w:t>
+      </w:r>
+      <w:proofErr w:type="spellStart"/>
+      <w:r>
+        <w:rPr>
+          <w:rFonts w:ascii="Arial" w:hAnsi="Arial" w:cs="Arial"/>
+        </w:rPr>
+        <w:t>Otsu</w:t>
+      </w:r>
+      <w:proofErr w:type="spellEnd"/>
+      <w:r>
+        <w:rPr>
+          <w:rFonts w:ascii="Arial" w:hAnsi="Arial" w:cs="Arial"/>
+        </w:rPr>
+        <w:t>”, y teniéndolas así preparadas para el siguiente paso del aprendizaje. Cabe mencionar que, uno de los aspectos comentados anteriormente sobre el tema de los agujeros de los objetos, aplicando el método de “</w:t>
+      </w:r>
+      <w:proofErr w:type="spellStart"/>
+      <w:r>
+        <w:rPr>
+          <w:rFonts w:ascii="Arial" w:hAnsi="Arial" w:cs="Arial"/>
+        </w:rPr>
+        <w:t>Otsu</w:t>
+      </w:r>
+      <w:proofErr w:type="spellEnd"/>
+      <w:r>
+        <w:rPr>
+          <w:rFonts w:ascii="Arial" w:hAnsi="Arial" w:cs="Arial"/>
+        </w:rPr>
+        <w:t xml:space="preserve">” los toma como objetos, pero no supone un </w:t>
+      </w:r>
+      <w:r>
+        <w:rPr>
+          <w:rFonts w:ascii="Arial" w:hAnsi="Arial" w:cs="Arial"/>
+        </w:rPr>
+        <w:t>contratiempo</w:t>
+      </w:r>
+      <w:r>
+        <w:rPr>
+          <w:rFonts w:ascii="Arial" w:hAnsi="Arial" w:cs="Arial"/>
+        </w:rPr>
+        <w:t xml:space="preserve"> importante ya que los objetos que tienen agujeros son muy distintos entre sí en lo que a tamaño se refiere, por lo que no deberían ocasionar excesivos problemas en la etapa de reconocimiento.</w:t>
       </w:r>
     </w:p>
     <w:tbl>
@@ -2356,7 +2729,7 @@
               <w:rPr>
                 <w:rFonts w:ascii="Arial" w:hAnsi="Arial" w:cs="Arial"/>
                 <w:noProof/>
-                <w:lang w:val="es-ES_tradnl" w:eastAsia="es-ES_tradnl"/>
+                <w:lang w:eastAsia="es-ES"/>
               </w:rPr>
               <w:drawing>
                 <wp:inline distT="0" distB="0" distL="0" distR="0" wp14:anchorId="289FC9B6" wp14:editId="1719DB11">
@@ -2374,7 +2747,7 @@
                           <pic:cNvPicPr/>
                         </pic:nvPicPr>
                         <pic:blipFill>
-                          <a:blip r:embed="rId13">
+                          <a:blip r:embed="rId14">
                             <a:extLst>
                               <a:ext uri="{28A0092B-C50C-407E-A947-70E740481C1C}">
                                 <a14:useLocalDpi xmlns:a14="http://schemas.microsoft.com/office/drawing/2010/main" val="0"/>
@@ -2403,26 +2776,39 @@
           </w:p>
           <w:p>
             <w:pPr>
-              <w:pStyle w:val="Descripcin"/>
-              <w:jc w:val="center"/>
-            </w:pPr>
-          </w:p>
-          <w:p>
-            <w:pPr>
-              <w:pStyle w:val="Descripcin"/>
+              <w:pStyle w:val="Epgrafe"/>
+              <w:jc w:val="center"/>
+            </w:pPr>
+          </w:p>
+          <w:p>
+            <w:pPr>
+              <w:pStyle w:val="Epgrafe"/>
               <w:jc w:val="center"/>
             </w:pPr>
             <w:r>
               <w:t xml:space="preserve">Ilustración </w:t>
             </w:r>
-            <w:fldSimple w:instr=" SEQ Ilustración \* ARABIC ">
-              <w:r>
-                <w:rPr>
-                  <w:noProof/>
-                </w:rPr>
-                <w:t>4</w:t>
-              </w:r>
-            </w:fldSimple>
+            <w:r>
+              <w:fldChar w:fldCharType="begin"/>
+            </w:r>
+            <w:r>
+              <w:instrText xml:space="preserve"> SEQ Ilustración \* ARABIC </w:instrText>
+            </w:r>
+            <w:r>
+              <w:fldChar w:fldCharType="separate"/>
+            </w:r>
+            <w:r>
+              <w:rPr>
+                <w:noProof/>
+              </w:rPr>
+              <w:t>4</w:t>
+            </w:r>
+            <w:r>
+              <w:rPr>
+                <w:noProof/>
+              </w:rPr>
+              <w:fldChar w:fldCharType="end"/>
+            </w:r>
             <w:r>
               <w:t>.- Imagen binaria de un círculo</w:t>
             </w:r>
@@ -2455,7 +2841,7 @@
               <w:rPr>
                 <w:rFonts w:ascii="Arial" w:hAnsi="Arial" w:cs="Arial"/>
                 <w:noProof/>
-                <w:lang w:val="es-ES_tradnl" w:eastAsia="es-ES_tradnl"/>
+                <w:lang w:eastAsia="es-ES"/>
               </w:rPr>
               <w:drawing>
                 <wp:inline distT="0" distB="0" distL="0" distR="0" wp14:anchorId="35A53486" wp14:editId="3A4EA4AC">
@@ -2473,7 +2859,7 @@
                           <pic:cNvPicPr/>
                         </pic:nvPicPr>
                         <pic:blipFill>
-                          <a:blip r:embed="rId14">
+                          <a:blip r:embed="rId15">
                             <a:extLst>
                               <a:ext uri="{28A0092B-C50C-407E-A947-70E740481C1C}">
                                 <a14:useLocalDpi xmlns:a14="http://schemas.microsoft.com/office/drawing/2010/main" val="0"/>
@@ -2502,28 +2888,47 @@
           </w:p>
           <w:p>
             <w:pPr>
-              <w:pStyle w:val="Descripcin"/>
-              <w:jc w:val="center"/>
-            </w:pPr>
-          </w:p>
-          <w:p>
-            <w:pPr>
-              <w:pStyle w:val="Descripcin"/>
+              <w:pStyle w:val="Epgrafe"/>
+              <w:jc w:val="center"/>
+            </w:pPr>
+          </w:p>
+          <w:p>
+            <w:pPr>
+              <w:pStyle w:val="Epgrafe"/>
               <w:jc w:val="center"/>
             </w:pPr>
             <w:r>
               <w:t xml:space="preserve">Ilustración </w:t>
             </w:r>
-            <w:fldSimple w:instr=" SEQ Ilustración \* ARABIC ">
-              <w:r>
-                <w:rPr>
-                  <w:noProof/>
-                </w:rPr>
-                <w:t>5</w:t>
-              </w:r>
-            </w:fldSimple>
-            <w:r>
-              <w:t>.- Imagen binaria de unarueda</w:t>
+            <w:r>
+              <w:fldChar w:fldCharType="begin"/>
+            </w:r>
+            <w:r>
+              <w:instrText xml:space="preserve"> SEQ Ilustración \* ARABIC </w:instrText>
+            </w:r>
+            <w:r>
+              <w:fldChar w:fldCharType="separate"/>
+            </w:r>
+            <w:r>
+              <w:rPr>
+                <w:noProof/>
+              </w:rPr>
+              <w:t>5</w:t>
+            </w:r>
+            <w:r>
+              <w:rPr>
+                <w:noProof/>
+              </w:rPr>
+              <w:fldChar w:fldCharType="end"/>
+            </w:r>
+            <w:r>
+              <w:t>.- Imagen binaria de una</w:t>
+            </w:r>
+            <w:r>
+              <w:t xml:space="preserve"> </w:t>
+            </w:r>
+            <w:r>
+              <w:t>rueda</w:t>
             </w:r>
           </w:p>
           <w:p>
@@ -2567,19 +2972,69 @@
         <w:rPr>
           <w:rFonts w:ascii="Arial" w:hAnsi="Arial" w:cs="Arial"/>
         </w:rPr>
-        <w:t xml:space="preserve">Partiendo de las imágenes umbralizadas del paso anterior, la siguiente acción a realizar era la </w:t>
-      </w:r>
-      <w:r>
-        <w:rPr>
-          <w:rFonts w:ascii="Arial" w:hAnsi="Arial" w:cs="Arial"/>
-        </w:rPr>
-        <w:t>obtención de los blops que corresponden a los distintos objetos de la imagen (en nuestro caso sólo uno). Este proceso se realizó de manera sencilla con la función “findContours</w:t>
-      </w:r>
-      <w:r>
-        <w:rPr>
-          <w:rFonts w:ascii="Arial" w:hAnsi="Arial" w:cs="Arial"/>
-        </w:rPr>
-        <w:t xml:space="preserve">”, pero hubo que estudiar detenidamente cada uno de sus parámetros para utilizarla correctamente. El método recibía como parámetros la imagen umbralizada, así como un vector, que a su vez contenía distintos vectores de puntos. Este vector es el que el método utilizaría para devolver los distintos contornos como secuencia de puntos. </w:t>
+        <w:t xml:space="preserve">Partiendo de las imágenes </w:t>
+      </w:r>
+      <w:proofErr w:type="spellStart"/>
+      <w:r>
+        <w:rPr>
+          <w:rFonts w:ascii="Arial" w:hAnsi="Arial" w:cs="Arial"/>
+        </w:rPr>
+        <w:t>umbralizadas</w:t>
+      </w:r>
+      <w:proofErr w:type="spellEnd"/>
+      <w:r>
+        <w:rPr>
+          <w:rFonts w:ascii="Arial" w:hAnsi="Arial" w:cs="Arial"/>
+        </w:rPr>
+        <w:t xml:space="preserve"> del paso anterior, la siguiente acción a realizar era la </w:t>
+      </w:r>
+      <w:r>
+        <w:rPr>
+          <w:rFonts w:ascii="Arial" w:hAnsi="Arial" w:cs="Arial"/>
+        </w:rPr>
+        <w:t xml:space="preserve">obtención de los </w:t>
+      </w:r>
+      <w:proofErr w:type="spellStart"/>
+      <w:r>
+        <w:rPr>
+          <w:rFonts w:ascii="Arial" w:hAnsi="Arial" w:cs="Arial"/>
+        </w:rPr>
+        <w:t>blops</w:t>
+      </w:r>
+      <w:proofErr w:type="spellEnd"/>
+      <w:r>
+        <w:rPr>
+          <w:rFonts w:ascii="Arial" w:hAnsi="Arial" w:cs="Arial"/>
+        </w:rPr>
+        <w:t xml:space="preserve"> que corresponden a los distintos objetos de la imagen (en nuestro caso sólo uno). Este proceso se realizó de manera sencilla con la función “</w:t>
+      </w:r>
+      <w:proofErr w:type="spellStart"/>
+      <w:r>
+        <w:rPr>
+          <w:rFonts w:ascii="Arial" w:hAnsi="Arial" w:cs="Arial"/>
+        </w:rPr>
+        <w:t>findContours</w:t>
+      </w:r>
+      <w:proofErr w:type="spellEnd"/>
+      <w:r>
+        <w:rPr>
+          <w:rFonts w:ascii="Arial" w:hAnsi="Arial" w:cs="Arial"/>
+        </w:rPr>
+        <w:t xml:space="preserve">”, pero hubo que estudiar detenidamente cada uno de sus parámetros para utilizarla correctamente. El método recibía como parámetros la imagen </w:t>
+      </w:r>
+      <w:proofErr w:type="spellStart"/>
+      <w:r>
+        <w:rPr>
+          <w:rFonts w:ascii="Arial" w:hAnsi="Arial" w:cs="Arial"/>
+        </w:rPr>
+        <w:t>umbralizada</w:t>
+      </w:r>
+      <w:proofErr w:type="spellEnd"/>
+      <w:r>
+        <w:rPr>
+          <w:rFonts w:ascii="Arial" w:hAnsi="Arial" w:cs="Arial"/>
+        </w:rPr>
+        <w:t xml:space="preserve">, así como un vector, que a su vez contenía distintos vectores de puntos. Este vector es el que el método utilizaría para devolver los distintos contornos como secuencia de puntos. </w:t>
       </w:r>
     </w:p>
     <w:p>
@@ -2599,7 +3054,21 @@
         <w:rPr>
           <w:rFonts w:ascii="Arial" w:hAnsi="Arial" w:cs="Arial"/>
         </w:rPr>
-        <w:t>recibía un vector de 4 enteros en el que internamente guardaría la jerarquía entre los blops en el caso de usarla. Dicha jerarquía se obtenía indicando al método los siguientes parámetros:</w:t>
+        <w:t xml:space="preserve">recibía un vector de 4 enteros en el que internamente guardaría la jerarquía entre los </w:t>
+      </w:r>
+      <w:proofErr w:type="spellStart"/>
+      <w:r>
+        <w:rPr>
+          <w:rFonts w:ascii="Arial" w:hAnsi="Arial" w:cs="Arial"/>
+        </w:rPr>
+        <w:t>blops</w:t>
+      </w:r>
+      <w:proofErr w:type="spellEnd"/>
+      <w:r>
+        <w:rPr>
+          <w:rFonts w:ascii="Arial" w:hAnsi="Arial" w:cs="Arial"/>
+        </w:rPr>
+        <w:t xml:space="preserve"> en el caso de usarla. Dicha jerarquía se obtenía indicando al método los siguientes parámetros:</w:t>
       </w:r>
     </w:p>
     <w:p>
@@ -2689,13 +3158,41 @@
         <w:rPr>
           <w:rFonts w:ascii="Arial" w:hAnsi="Arial" w:cs="Arial"/>
         </w:rPr>
-        <w:t xml:space="preserve">En nuestro caso, y ya que no se iban a realizar cosas excesivamente complicadas, se optó por utilizar “LIST” y recuperar todos los contornos, pero sin ninguna jerarquía. También, el método “findContours” aceptaba otro parámetro que indicaba como guardar los </w:t>
-      </w:r>
-      <w:r>
-        <w:rPr>
-          <w:rFonts w:ascii="Arial" w:hAnsi="Arial" w:cs="Arial"/>
-        </w:rPr>
-        <w:t>puntos de cada contorno reconocido, aceptando los siguiente:</w:t>
+        <w:t>En nuestro caso, y ya que no se iban a realizar cosas excesivamente complicadas, se optó por utilizar “LIST” y recuperar todos los contornos, pero sin ninguna jerarquía. También, el método “</w:t>
+      </w:r>
+      <w:proofErr w:type="spellStart"/>
+      <w:r>
+        <w:rPr>
+          <w:rFonts w:ascii="Arial" w:hAnsi="Arial" w:cs="Arial"/>
+        </w:rPr>
+        <w:t>findContours</w:t>
+      </w:r>
+      <w:proofErr w:type="spellEnd"/>
+      <w:r>
+        <w:rPr>
+          <w:rFonts w:ascii="Arial" w:hAnsi="Arial" w:cs="Arial"/>
+        </w:rPr>
+        <w:t xml:space="preserve">” aceptaba otro parámetro que indicaba como guardar los </w:t>
+      </w:r>
+      <w:r>
+        <w:rPr>
+          <w:rFonts w:ascii="Arial" w:hAnsi="Arial" w:cs="Arial"/>
+        </w:rPr>
+        <w:t xml:space="preserve">puntos de cada contorno reconocido, aceptando </w:t>
+      </w:r>
+      <w:proofErr w:type="gramStart"/>
+      <w:r>
+        <w:rPr>
+          <w:rFonts w:ascii="Arial" w:hAnsi="Arial" w:cs="Arial"/>
+        </w:rPr>
+        <w:t>los siguiente</w:t>
+      </w:r>
+      <w:proofErr w:type="gramEnd"/>
+      <w:r>
+        <w:rPr>
+          <w:rFonts w:ascii="Arial" w:hAnsi="Arial" w:cs="Arial"/>
+        </w:rPr>
+        <w:t>:</w:t>
       </w:r>
     </w:p>
     <w:p>
@@ -2733,6 +3230,7 @@
         <w:rPr>
           <w:rFonts w:ascii="Arial" w:hAnsi="Arial" w:cs="Arial"/>
         </w:rPr>
+        <w:lastRenderedPageBreak/>
         <w:t>SIMPLE: comprime horizontalmente, verticalmente y diagonales devolviendo sólo los puntos finales.</w:t>
       </w:r>
     </w:p>
@@ -2752,7 +3250,35 @@
         <w:rPr>
           <w:rFonts w:ascii="Arial" w:hAnsi="Arial" w:cs="Arial"/>
         </w:rPr>
-        <w:t>TC_89…: aplica una aproximación al algoritmo “Teh-Chin chain”.</w:t>
+        <w:t>TC_89…: aplica una aproximación al algoritmo “</w:t>
+      </w:r>
+      <w:proofErr w:type="spellStart"/>
+      <w:r>
+        <w:rPr>
+          <w:rFonts w:ascii="Arial" w:hAnsi="Arial" w:cs="Arial"/>
+        </w:rPr>
+        <w:t>Teh</w:t>
+      </w:r>
+      <w:proofErr w:type="spellEnd"/>
+      <w:r>
+        <w:rPr>
+          <w:rFonts w:ascii="Arial" w:hAnsi="Arial" w:cs="Arial"/>
+        </w:rPr>
+        <w:t xml:space="preserve">-Chin </w:t>
+      </w:r>
+      <w:proofErr w:type="spellStart"/>
+      <w:r>
+        <w:rPr>
+          <w:rFonts w:ascii="Arial" w:hAnsi="Arial" w:cs="Arial"/>
+        </w:rPr>
+        <w:t>chain</w:t>
+      </w:r>
+      <w:proofErr w:type="spellEnd"/>
+      <w:r>
+        <w:rPr>
+          <w:rFonts w:ascii="Arial" w:hAnsi="Arial" w:cs="Arial"/>
+        </w:rPr>
+        <w:t>”.</w:t>
       </w:r>
     </w:p>
     <w:p>
@@ -2766,7 +3292,6 @@
         <w:rPr>
           <w:rFonts w:ascii="Arial" w:hAnsi="Arial" w:cs="Arial"/>
         </w:rPr>
-        <w:lastRenderedPageBreak/>
         <w:t>En este caso, ya que sólo se entendían que hacían dos de las opciones, nos decantamos por almacenar todos los contornos mediante “NONE” para no complicarnos más de la cuenta. Se le podía indicar un cierto “offset” para desplazar los contornos, pero tampoco lo vimos necesario así que lo dejamos a 0. Con todos estos pasos, se obtuvieron los contornos que mostramos por pantalla para ver los resultados</w:t>
       </w:r>
       <w:r>
@@ -2818,7 +3343,7 @@
               <w:rPr>
                 <w:rFonts w:ascii="Arial" w:hAnsi="Arial" w:cs="Arial"/>
                 <w:noProof/>
-                <w:lang w:val="es-ES_tradnl" w:eastAsia="es-ES_tradnl"/>
+                <w:lang w:eastAsia="es-ES"/>
               </w:rPr>
               <w:drawing>
                 <wp:inline distT="0" distB="0" distL="0" distR="0" wp14:anchorId="369E6ED7" wp14:editId="0B77E4E0">
@@ -2836,7 +3361,7 @@
                           <pic:cNvPicPr/>
                         </pic:nvPicPr>
                         <pic:blipFill>
-                          <a:blip r:embed="rId15">
+                          <a:blip r:embed="rId16">
                             <a:extLst>
                               <a:ext uri="{28A0092B-C50C-407E-A947-70E740481C1C}">
                                 <a14:useLocalDpi xmlns:a14="http://schemas.microsoft.com/office/drawing/2010/main" val="0"/>
@@ -2865,26 +3390,39 @@
           </w:p>
           <w:p>
             <w:pPr>
-              <w:pStyle w:val="Descripcin"/>
-              <w:jc w:val="center"/>
-            </w:pPr>
-          </w:p>
-          <w:p>
-            <w:pPr>
-              <w:pStyle w:val="Descripcin"/>
+              <w:pStyle w:val="Epgrafe"/>
+              <w:jc w:val="center"/>
+            </w:pPr>
+          </w:p>
+          <w:p>
+            <w:pPr>
+              <w:pStyle w:val="Epgrafe"/>
               <w:jc w:val="center"/>
             </w:pPr>
             <w:r>
               <w:t xml:space="preserve">Ilustración </w:t>
             </w:r>
-            <w:fldSimple w:instr=" SEQ Ilustración \* ARABIC ">
-              <w:r>
-                <w:rPr>
-                  <w:noProof/>
-                </w:rPr>
-                <w:t>6</w:t>
-              </w:r>
-            </w:fldSimple>
+            <w:r>
+              <w:fldChar w:fldCharType="begin"/>
+            </w:r>
+            <w:r>
+              <w:instrText xml:space="preserve"> SEQ Ilustración \* ARABIC </w:instrText>
+            </w:r>
+            <w:r>
+              <w:fldChar w:fldCharType="separate"/>
+            </w:r>
+            <w:r>
+              <w:rPr>
+                <w:noProof/>
+              </w:rPr>
+              <w:t>6</w:t>
+            </w:r>
+            <w:r>
+              <w:rPr>
+                <w:noProof/>
+              </w:rPr>
+              <w:fldChar w:fldCharType="end"/>
+            </w:r>
             <w:r>
               <w:t>.- Contorno de una rueda</w:t>
             </w:r>
@@ -2911,7 +3449,7 @@
               <w:rPr>
                 <w:rFonts w:ascii="Arial" w:hAnsi="Arial" w:cs="Arial"/>
                 <w:noProof/>
-                <w:lang w:val="es-ES_tradnl" w:eastAsia="es-ES_tradnl"/>
+                <w:lang w:eastAsia="es-ES"/>
               </w:rPr>
               <w:drawing>
                 <wp:inline distT="0" distB="0" distL="0" distR="0" wp14:anchorId="0EC92170" wp14:editId="236BEBCA">
@@ -2929,7 +3467,7 @@
                           <pic:cNvPicPr/>
                         </pic:nvPicPr>
                         <pic:blipFill>
-                          <a:blip r:embed="rId16">
+                          <a:blip r:embed="rId17">
                             <a:extLst>
                               <a:ext uri="{28A0092B-C50C-407E-A947-70E740481C1C}">
                                 <a14:useLocalDpi xmlns:a14="http://schemas.microsoft.com/office/drawing/2010/main" val="0"/>
@@ -2958,26 +3496,39 @@
           </w:p>
           <w:p>
             <w:pPr>
-              <w:pStyle w:val="Descripcin"/>
-              <w:jc w:val="center"/>
-            </w:pPr>
-          </w:p>
-          <w:p>
-            <w:pPr>
-              <w:pStyle w:val="Descripcin"/>
+              <w:pStyle w:val="Epgrafe"/>
+              <w:jc w:val="center"/>
+            </w:pPr>
+          </w:p>
+          <w:p>
+            <w:pPr>
+              <w:pStyle w:val="Epgrafe"/>
               <w:jc w:val="center"/>
             </w:pPr>
             <w:r>
               <w:t xml:space="preserve">Ilustración </w:t>
             </w:r>
-            <w:fldSimple w:instr=" SEQ Ilustración \* ARABIC ">
-              <w:r>
-                <w:rPr>
-                  <w:noProof/>
-                </w:rPr>
-                <w:t>7</w:t>
-              </w:r>
-            </w:fldSimple>
+            <w:r>
+              <w:fldChar w:fldCharType="begin"/>
+            </w:r>
+            <w:r>
+              <w:instrText xml:space="preserve"> SEQ Ilustración \* ARABIC </w:instrText>
+            </w:r>
+            <w:r>
+              <w:fldChar w:fldCharType="separate"/>
+            </w:r>
+            <w:r>
+              <w:rPr>
+                <w:noProof/>
+              </w:rPr>
+              <w:t>7</w:t>
+            </w:r>
+            <w:r>
+              <w:rPr>
+                <w:noProof/>
+              </w:rPr>
+              <w:fldChar w:fldCharType="end"/>
+            </w:r>
             <w:r>
               <w:t>.- Contorno de un vagón</w:t>
             </w:r>
@@ -3004,7 +3555,21 @@
         <w:rPr>
           <w:rFonts w:ascii="Arial" w:hAnsi="Arial" w:cs="Arial"/>
         </w:rPr>
-        <w:t>Mostrando los contornos por pantalla, pudimos apreciar un posible problema que de otro modo no hubiéramos visto. En ciertos objetos algo más complejos, como podía ser el vagón, aparte del contorno principal del objeto, se generaban otros más pequeños que formaban parte del vagón, pero con la umbralización habían quedado separados. Por ello, y ya que se tenían que aprender los parámetros para un cierto contorno, se vio necesario aplicar un filtro para eliminarlos, pero que en este paso aún no se podía aplicar ya que hacía falta seguir un cierto criterio (área del contorno).</w:t>
+        <w:t xml:space="preserve">Mostrando los contornos por pantalla, pudimos apreciar un posible problema que de otro modo no hubiéramos visto. En ciertos objetos algo más complejos, como podía ser el vagón, aparte del contorno principal del objeto, se generaban otros más pequeños que formaban parte del vagón, pero con la </w:t>
+      </w:r>
+      <w:proofErr w:type="spellStart"/>
+      <w:r>
+        <w:rPr>
+          <w:rFonts w:ascii="Arial" w:hAnsi="Arial" w:cs="Arial"/>
+        </w:rPr>
+        <w:t>umbralización</w:t>
+      </w:r>
+      <w:proofErr w:type="spellEnd"/>
+      <w:r>
+        <w:rPr>
+          <w:rFonts w:ascii="Arial" w:hAnsi="Arial" w:cs="Arial"/>
+        </w:rPr>
+        <w:t xml:space="preserve"> habían quedado separados. Por ello, y ya que se tenían que aprender los parámetros para un cierto contorno, se vio necesario aplicar un filtro para eliminarlos, pero que en este paso aún no se podía aplicar ya que hacía falta seguir un cierto criterio (área del contorno).</w:t>
       </w:r>
     </w:p>
     <w:p>
@@ -3067,7 +3632,35 @@
         <w:rPr>
           <w:rFonts w:ascii="Arial" w:hAnsi="Arial" w:cs="Arial"/>
         </w:rPr>
-        <w:t>os, sino que debía indicar que era en todos los casos el mismo objeto. Para caracterizar una clase de objeto, se utilizan los llamados descriptores y, en nuestro caso, serían el área, perímetro y los tres primeros “Hu moments”, todos ellos independientes de la localización del objeto dentro de la imagen.</w:t>
+        <w:t>os, sino que debía indicar que era en todos los casos el mismo objeto. Para caracterizar una clase de objeto, se utilizan los llamados descriptores y, en nuestro caso, serían el área, perímetro y los tres primeros “</w:t>
+      </w:r>
+      <w:proofErr w:type="spellStart"/>
+      <w:r>
+        <w:rPr>
+          <w:rFonts w:ascii="Arial" w:hAnsi="Arial" w:cs="Arial"/>
+        </w:rPr>
+        <w:t>Hu</w:t>
+      </w:r>
+      <w:proofErr w:type="spellEnd"/>
+      <w:r>
+        <w:rPr>
+          <w:rFonts w:ascii="Arial" w:hAnsi="Arial" w:cs="Arial"/>
+        </w:rPr>
+        <w:t xml:space="preserve"> </w:t>
+      </w:r>
+      <w:proofErr w:type="spellStart"/>
+      <w:r>
+        <w:rPr>
+          <w:rFonts w:ascii="Arial" w:hAnsi="Arial" w:cs="Arial"/>
+        </w:rPr>
+        <w:t>moments</w:t>
+      </w:r>
+      <w:proofErr w:type="spellEnd"/>
+      <w:r>
+        <w:rPr>
+          <w:rFonts w:ascii="Arial" w:hAnsi="Arial" w:cs="Arial"/>
+        </w:rPr>
+        <w:t>”, todos ellos independientes de la localización del objeto dentro de la imagen.</w:t>
       </w:r>
     </w:p>
     <w:p>
@@ -3081,13 +3674,55 @@
         <w:rPr>
           <w:rFonts w:ascii="Arial" w:hAnsi="Arial" w:cs="Arial"/>
         </w:rPr>
-        <w:t xml:space="preserve">Mediante la función “moments” de “OpenCV”, y pasándole como argumento cada uno de los contornos, se obtenían los distintos momentos. De ellos, el primer momento </w:t>
-      </w:r>
-      <w:r>
-        <w:rPr>
-          <w:rFonts w:ascii="Arial" w:hAnsi="Arial" w:cs="Arial"/>
-        </w:rPr>
-        <w:t>que devuelve el método es el área y, con la función “arcLength”,</w:t>
+        <w:t>Mediante la función “</w:t>
+      </w:r>
+      <w:proofErr w:type="spellStart"/>
+      <w:r>
+        <w:rPr>
+          <w:rFonts w:ascii="Arial" w:hAnsi="Arial" w:cs="Arial"/>
+        </w:rPr>
+        <w:t>moments</w:t>
+      </w:r>
+      <w:proofErr w:type="spellEnd"/>
+      <w:r>
+        <w:rPr>
+          <w:rFonts w:ascii="Arial" w:hAnsi="Arial" w:cs="Arial"/>
+        </w:rPr>
+        <w:t>” de “</w:t>
+      </w:r>
+      <w:proofErr w:type="spellStart"/>
+      <w:r>
+        <w:rPr>
+          <w:rFonts w:ascii="Arial" w:hAnsi="Arial" w:cs="Arial"/>
+        </w:rPr>
+        <w:t>OpenCV</w:t>
+      </w:r>
+      <w:proofErr w:type="spellEnd"/>
+      <w:r>
+        <w:rPr>
+          <w:rFonts w:ascii="Arial" w:hAnsi="Arial" w:cs="Arial"/>
+        </w:rPr>
+        <w:t xml:space="preserve">”, y pasándole como argumento cada uno de los contornos, se obtenían los distintos momentos. De ellos, el primer momento </w:t>
+      </w:r>
+      <w:r>
+        <w:rPr>
+          <w:rFonts w:ascii="Arial" w:hAnsi="Arial" w:cs="Arial"/>
+        </w:rPr>
+        <w:t>que devuelve el método es el área y, con la función “</w:t>
+      </w:r>
+      <w:proofErr w:type="spellStart"/>
+      <w:r>
+        <w:rPr>
+          <w:rFonts w:ascii="Arial" w:hAnsi="Arial" w:cs="Arial"/>
+        </w:rPr>
+        <w:t>arcLength</w:t>
+      </w:r>
+      <w:proofErr w:type="spellEnd"/>
+      <w:r>
+        <w:rPr>
+          <w:rFonts w:ascii="Arial" w:hAnsi="Arial" w:cs="Arial"/>
+        </w:rPr>
+        <w:t>”,</w:t>
       </w:r>
       <w:r>
         <w:rPr>
@@ -3099,7 +3734,49 @@
         <w:rPr>
           <w:rFonts w:ascii="Arial" w:hAnsi="Arial" w:cs="Arial"/>
         </w:rPr>
-        <w:t>se obtiene el perímetro del contorno. Para sacar los “Hu moments” invariantes del objeto, se llama a la función “HuMoments” con los momentos devueltos por el método anterior, y se guardan los tres primeros que son los que se utilizarían. Para cada contorno, se aplica el mismo procedimiento, y se almacenan los valores obtenidos.</w:t>
+        <w:t>se obtiene el perímetro del contorno. Para sacar los “</w:t>
+      </w:r>
+      <w:proofErr w:type="spellStart"/>
+      <w:r>
+        <w:rPr>
+          <w:rFonts w:ascii="Arial" w:hAnsi="Arial" w:cs="Arial"/>
+        </w:rPr>
+        <w:t>Hu</w:t>
+      </w:r>
+      <w:proofErr w:type="spellEnd"/>
+      <w:r>
+        <w:rPr>
+          <w:rFonts w:ascii="Arial" w:hAnsi="Arial" w:cs="Arial"/>
+        </w:rPr>
+        <w:t xml:space="preserve"> </w:t>
+      </w:r>
+      <w:proofErr w:type="spellStart"/>
+      <w:r>
+        <w:rPr>
+          <w:rFonts w:ascii="Arial" w:hAnsi="Arial" w:cs="Arial"/>
+        </w:rPr>
+        <w:t>moments</w:t>
+      </w:r>
+      <w:proofErr w:type="spellEnd"/>
+      <w:r>
+        <w:rPr>
+          <w:rFonts w:ascii="Arial" w:hAnsi="Arial" w:cs="Arial"/>
+        </w:rPr>
+        <w:t>” invariantes del objeto, se llama a la función “</w:t>
+      </w:r>
+      <w:proofErr w:type="spellStart"/>
+      <w:r>
+        <w:rPr>
+          <w:rFonts w:ascii="Arial" w:hAnsi="Arial" w:cs="Arial"/>
+        </w:rPr>
+        <w:t>HuMoments</w:t>
+      </w:r>
+      <w:proofErr w:type="spellEnd"/>
+      <w:r>
+        <w:rPr>
+          <w:rFonts w:ascii="Arial" w:hAnsi="Arial" w:cs="Arial"/>
+        </w:rPr>
+        <w:t>” con los momentos devueltos por el método anterior, y se guardan los tres primeros que son los que se utilizarían. Para cada contorno, se aplica el mismo procedimiento, y se almacenan los valores obtenidos.</w:t>
       </w:r>
     </w:p>
     <w:p>
@@ -3113,14 +3790,8 @@
         <w:rPr>
           <w:rFonts w:ascii="Arial" w:hAnsi="Arial" w:cs="Arial"/>
         </w:rPr>
-        <w:t xml:space="preserve">Además, debido a que para cada imagen se podía generar más de un contorno como ya vimos en el apartado anterior, se decidió aplicar un filtro de área para dejar tan sólo aquel que fuera más grande y correspondiera al objeto. Para ello, se observó el valor </w:t>
-      </w:r>
-      <w:r>
-        <w:rPr>
-          <w:rFonts w:ascii="Arial" w:hAnsi="Arial" w:cs="Arial"/>
-        </w:rPr>
         <w:lastRenderedPageBreak/>
-        <w:t>devuelto por cada objeto correspondiente al área, y se fijó un valor de 500 a partir del cual sería contorno de objeto y, por debajo, serían contornos que se ignorarían.</w:t>
+        <w:t>Además, debido a que para cada imagen se podía generar más de un contorno como ya vimos en el apartado anterior, se decidió aplicar un filtro de área para dejar tan sólo aquel que fuera más grande y correspondiera al objeto. Para ello, se observó el valor devuelto por cada objeto correspondiente al área, y se fijó un valor de 500 a partir del cual sería contorno de objeto y, por debajo, serían contornos que se ignorarían.</w:t>
       </w:r>
     </w:p>
     <w:p>
@@ -3159,7 +3830,21 @@
         <w:rPr>
           <w:rFonts w:ascii="Arial" w:hAnsi="Arial" w:cs="Arial"/>
         </w:rPr>
-        <w:t>sario dejarlos persistentes con algún fichero. Para conseguirlo, se utilizó “FileStorage”, fácil de utilizar para escribir datos, y aún más fácil de leer al devolver datos tan sólo indicándole el nombre de la variable a recuperar.</w:t>
+        <w:t>sario dejarlos persistentes con algún fichero. Para conseguirlo, se utilizó “</w:t>
+      </w:r>
+      <w:proofErr w:type="spellStart"/>
+      <w:r>
+        <w:rPr>
+          <w:rFonts w:ascii="Arial" w:hAnsi="Arial" w:cs="Arial"/>
+        </w:rPr>
+        <w:t>FileStorage</w:t>
+      </w:r>
+      <w:proofErr w:type="spellEnd"/>
+      <w:r>
+        <w:rPr>
+          <w:rFonts w:ascii="Arial" w:hAnsi="Arial" w:cs="Arial"/>
+        </w:rPr>
+        <w:t>”, fácil de utilizar para escribir datos, y aún más fácil de leer al devolver datos tan sólo indicándole el nombre de la variable a recuperar.</w:t>
       </w:r>
     </w:p>
     <w:p>
@@ -3173,7 +3858,35 @@
         <w:rPr>
           <w:rFonts w:ascii="Arial" w:hAnsi="Arial" w:cs="Arial"/>
         </w:rPr>
-        <w:t xml:space="preserve">Para calcular la media y varianza se utilizó el cálculo a partir de vectores (“vec” en “OpenCV”). Se realizó un recorrido de los descriptores obtenidos para un objeto de la misma clase, y se iban sumando los resultados en un vector siguiendo operaciones sencillas de vectores y, finalmente, se dividían entre un escalar que era el número de muestras de dicho objeto. Para la varianza, se realizó un proceso similar, pero utilizando la correspondiente fórmula con la media calculada anteriormente (valor de denominador N-1 ya </w:t>
+        <w:t>Para calcular la media y varianza se utilizó el cálculo a partir de vectores (“</w:t>
+      </w:r>
+      <w:proofErr w:type="spellStart"/>
+      <w:r>
+        <w:rPr>
+          <w:rFonts w:ascii="Arial" w:hAnsi="Arial" w:cs="Arial"/>
+        </w:rPr>
+        <w:t>vec</w:t>
+      </w:r>
+      <w:proofErr w:type="spellEnd"/>
+      <w:r>
+        <w:rPr>
+          <w:rFonts w:ascii="Arial" w:hAnsi="Arial" w:cs="Arial"/>
+        </w:rPr>
+        <w:t>” en “</w:t>
+      </w:r>
+      <w:proofErr w:type="spellStart"/>
+      <w:r>
+        <w:rPr>
+          <w:rFonts w:ascii="Arial" w:hAnsi="Arial" w:cs="Arial"/>
+        </w:rPr>
+        <w:t>OpenCV</w:t>
+      </w:r>
+      <w:proofErr w:type="spellEnd"/>
+      <w:r>
+        <w:rPr>
+          <w:rFonts w:ascii="Arial" w:hAnsi="Arial" w:cs="Arial"/>
+        </w:rPr>
+        <w:t xml:space="preserve">”). Se realizó un recorrido de los descriptores obtenidos para un objeto de la misma clase, y se iban sumando los resultados en un vector siguiendo operaciones sencillas de vectores y, finalmente, se dividían entre un escalar que era el número de muestras de dicho objeto. Para la varianza, se realizó un proceso similar, pero utilizando la correspondiente fórmula con la media calculada anteriormente (valor de denominador N-1 ya </w:t>
       </w:r>
       <w:r>
         <w:rPr>
@@ -3199,7 +3912,21 @@
         <w:rPr>
           <w:rFonts w:ascii="Arial" w:hAnsi="Arial" w:cs="Arial"/>
         </w:rPr>
-        <w:t>Finalmente, tras realizar todo el proceso, se escribían los valores de media y varianza para cada descriptor en un fichero de formato “yml”. Además,</w:t>
+        <w:t>Finalmente, tras realizar todo el proceso, se escribían los valores de media y varianza para cada descriptor en un fichero de formato “</w:t>
+      </w:r>
+      <w:proofErr w:type="spellStart"/>
+      <w:r>
+        <w:rPr>
+          <w:rFonts w:ascii="Arial" w:hAnsi="Arial" w:cs="Arial"/>
+        </w:rPr>
+        <w:t>yml</w:t>
+      </w:r>
+      <w:proofErr w:type="spellEnd"/>
+      <w:r>
+        <w:rPr>
+          <w:rFonts w:ascii="Arial" w:hAnsi="Arial" w:cs="Arial"/>
+        </w:rPr>
+        <w:t>”. Además,</w:t>
       </w:r>
       <w:r>
         <w:rPr>
@@ -3238,7 +3965,49 @@
         <w:rPr>
           <w:rFonts w:ascii="Arial" w:hAnsi="Arial" w:cs="Arial"/>
         </w:rPr>
-        <w:t>Para el proceso de reconocimiento, se siguieron los mismos pasos que para el aprendizaje. En primer lugar, se umbralizaba la imagen con el método de “Otsu”, ya que era el más apropiado como ya se comentó. Seguidamente, se obtuvieron los blops o contornos que configuraban la imagen y, en este caso, sí que eran más de uno los que se debían tener en cuenta, ya que cada imagen estaba formada por distintos objetos a reconocer.</w:t>
+        <w:t xml:space="preserve">Para el proceso de reconocimiento, se siguieron los mismos pasos que para el aprendizaje. En primer lugar, se </w:t>
+      </w:r>
+      <w:proofErr w:type="spellStart"/>
+      <w:r>
+        <w:rPr>
+          <w:rFonts w:ascii="Arial" w:hAnsi="Arial" w:cs="Arial"/>
+        </w:rPr>
+        <w:t>umbralizaba</w:t>
+      </w:r>
+      <w:proofErr w:type="spellEnd"/>
+      <w:r>
+        <w:rPr>
+          <w:rFonts w:ascii="Arial" w:hAnsi="Arial" w:cs="Arial"/>
+        </w:rPr>
+        <w:t xml:space="preserve"> la imagen con el método de “</w:t>
+      </w:r>
+      <w:proofErr w:type="spellStart"/>
+      <w:r>
+        <w:rPr>
+          <w:rFonts w:ascii="Arial" w:hAnsi="Arial" w:cs="Arial"/>
+        </w:rPr>
+        <w:t>Otsu</w:t>
+      </w:r>
+      <w:proofErr w:type="spellEnd"/>
+      <w:r>
+        <w:rPr>
+          <w:rFonts w:ascii="Arial" w:hAnsi="Arial" w:cs="Arial"/>
+        </w:rPr>
+        <w:t xml:space="preserve">”, ya que era el más apropiado como ya se comentó. Seguidamente, se obtuvieron los </w:t>
+      </w:r>
+      <w:proofErr w:type="spellStart"/>
+      <w:r>
+        <w:rPr>
+          <w:rFonts w:ascii="Arial" w:hAnsi="Arial" w:cs="Arial"/>
+        </w:rPr>
+        <w:t>blops</w:t>
+      </w:r>
+      <w:proofErr w:type="spellEnd"/>
+      <w:r>
+        <w:rPr>
+          <w:rFonts w:ascii="Arial" w:hAnsi="Arial" w:cs="Arial"/>
+        </w:rPr>
+        <w:t xml:space="preserve"> o contornos que configuraban la imagen y, en este caso, sí que eran más de uno los que se debían tener en cuenta, ya que cada imagen estaba formada por distintos objetos a reconocer.</w:t>
       </w:r>
     </w:p>
     <w:p>
@@ -3276,7 +4045,21 @@
         <w:rPr>
           <w:rFonts w:ascii="Arial" w:hAnsi="Arial" w:cs="Arial"/>
         </w:rPr>
-        <w:t>los guardados en el fichero en la etapa de aprendizaje. Dicha comparación se realizó mediante la distancia de “Mahalanobis” indicada por la siguiente fórmula:</w:t>
+        <w:t>los guardados en el fichero en la etapa de aprendizaje. Dicha comparación se realizó mediante la distancia de “</w:t>
+      </w:r>
+      <w:proofErr w:type="spellStart"/>
+      <w:r>
+        <w:rPr>
+          <w:rFonts w:ascii="Arial" w:hAnsi="Arial" w:cs="Arial"/>
+        </w:rPr>
+        <w:t>Mahalanobis</w:t>
+      </w:r>
+      <w:proofErr w:type="spellEnd"/>
+      <w:r>
+        <w:rPr>
+          <w:rFonts w:ascii="Arial" w:hAnsi="Arial" w:cs="Arial"/>
+        </w:rPr>
+        <w:t>” indicada por la siguiente fórmula:</w:t>
       </w:r>
     </w:p>
     <w:p>
@@ -3290,7 +4073,7 @@
         <w:rPr>
           <w:rFonts w:ascii="Arial" w:hAnsi="Arial" w:cs="Arial"/>
           <w:noProof/>
-          <w:lang w:val="es-ES_tradnl" w:eastAsia="es-ES_tradnl"/>
+          <w:lang w:eastAsia="es-ES"/>
         </w:rPr>
         <w:drawing>
           <wp:inline distT="0" distB="0" distL="0" distR="0" wp14:anchorId="6DBD6152" wp14:editId="0E24A8FC">
@@ -3308,7 +4091,7 @@
                     <pic:cNvPicPr/>
                   </pic:nvPicPr>
                   <pic:blipFill>
-                    <a:blip r:embed="rId17">
+                    <a:blip r:embed="rId18">
                       <a:extLst>
                         <a:ext uri="{28A0092B-C50C-407E-A947-70E740481C1C}">
                           <a14:useLocalDpi xmlns:a14="http://schemas.microsoft.com/office/drawing/2010/main" val="0"/>
@@ -3346,6 +4129,7 @@
         <w:rPr>
           <w:rFonts w:ascii="Arial" w:hAnsi="Arial" w:cs="Arial"/>
         </w:rPr>
+        <w:lastRenderedPageBreak/>
         <w:t xml:space="preserve"> </w:t>
       </w:r>
       <w:r>
@@ -3366,8 +4150,49 @@
         <w:rPr>
           <w:rFonts w:ascii="Arial" w:hAnsi="Arial" w:cs="Arial"/>
         </w:rPr>
-        <w:lastRenderedPageBreak/>
-        <w:t xml:space="preserve">Partiendo de la distancia de “Mahalanobis”, se puede aproximar a una distribución chi-cuadrado con tantos grados de confianza como parámetros, y un nivel de confianza que se decidió que fuera de 0,05. Observando la tabla de la chi-cuadrado, se pudo ver que este valor era en torno a 11,0705, por lo </w:t>
+        <w:t>Partiendo de la distancia de “</w:t>
+      </w:r>
+      <w:proofErr w:type="spellStart"/>
+      <w:r>
+        <w:rPr>
+          <w:rFonts w:ascii="Arial" w:hAnsi="Arial" w:cs="Arial"/>
+        </w:rPr>
+        <w:t>Mahalanobis</w:t>
+      </w:r>
+      <w:proofErr w:type="spellEnd"/>
+      <w:r>
+        <w:rPr>
+          <w:rFonts w:ascii="Arial" w:hAnsi="Arial" w:cs="Arial"/>
+        </w:rPr>
+        <w:t xml:space="preserve">”, se puede aproximar a una distribución </w:t>
+      </w:r>
+      <w:proofErr w:type="spellStart"/>
+      <w:r>
+        <w:rPr>
+          <w:rFonts w:ascii="Arial" w:hAnsi="Arial" w:cs="Arial"/>
+        </w:rPr>
+        <w:t>chi</w:t>
+      </w:r>
+      <w:proofErr w:type="spellEnd"/>
+      <w:r>
+        <w:rPr>
+          <w:rFonts w:ascii="Arial" w:hAnsi="Arial" w:cs="Arial"/>
+        </w:rPr>
+        <w:t xml:space="preserve">-cuadrado con tantos grados de confianza como parámetros, y un nivel de confianza que se decidió que fuera de 0,05. Observando la tabla de la </w:t>
+      </w:r>
+      <w:proofErr w:type="spellStart"/>
+      <w:r>
+        <w:rPr>
+          <w:rFonts w:ascii="Arial" w:hAnsi="Arial" w:cs="Arial"/>
+        </w:rPr>
+        <w:t>chi</w:t>
+      </w:r>
+      <w:proofErr w:type="spellEnd"/>
+      <w:r>
+        <w:rPr>
+          <w:rFonts w:ascii="Arial" w:hAnsi="Arial" w:cs="Arial"/>
+        </w:rPr>
+        <w:t xml:space="preserve">-cuadrado, se pudo ver que este valor era en torno a 11,0705, por lo </w:t>
       </w:r>
       <w:r>
         <w:rPr>
@@ -3379,7 +4204,49 @@
         <w:rPr>
           <w:rFonts w:ascii="Arial" w:hAnsi="Arial" w:cs="Arial"/>
         </w:rPr>
-        <w:t xml:space="preserve"> si el sumatorio daba un valor inferior para una cierta clase, eso indicaba que cumplía los requisitos para que ese blop fuera de esa clase. Debido a que un blop podía pasar el test para más de una clase, se aplicó el test a cada blop para todas las clases, y se guardaba si lo cumplía o no en una lista para mostrarlo al final.</w:t>
+        <w:t xml:space="preserve"> si el sumatorio daba un valor inferior para una cierta clase, eso indicaba que cumplía los requisitos para que ese </w:t>
+      </w:r>
+      <w:proofErr w:type="spellStart"/>
+      <w:r>
+        <w:rPr>
+          <w:rFonts w:ascii="Arial" w:hAnsi="Arial" w:cs="Arial"/>
+        </w:rPr>
+        <w:t>blop</w:t>
+      </w:r>
+      <w:proofErr w:type="spellEnd"/>
+      <w:r>
+        <w:rPr>
+          <w:rFonts w:ascii="Arial" w:hAnsi="Arial" w:cs="Arial"/>
+        </w:rPr>
+        <w:t xml:space="preserve"> fuera de esa clase. Debido a que un </w:t>
+      </w:r>
+      <w:proofErr w:type="spellStart"/>
+      <w:r>
+        <w:rPr>
+          <w:rFonts w:ascii="Arial" w:hAnsi="Arial" w:cs="Arial"/>
+        </w:rPr>
+        <w:t>blop</w:t>
+      </w:r>
+      <w:proofErr w:type="spellEnd"/>
+      <w:r>
+        <w:rPr>
+          <w:rFonts w:ascii="Arial" w:hAnsi="Arial" w:cs="Arial"/>
+        </w:rPr>
+        <w:t xml:space="preserve"> podía pasar el test para más de una clase, se aplicó el test a cada </w:t>
+      </w:r>
+      <w:proofErr w:type="spellStart"/>
+      <w:r>
+        <w:rPr>
+          <w:rFonts w:ascii="Arial" w:hAnsi="Arial" w:cs="Arial"/>
+        </w:rPr>
+        <w:t>blop</w:t>
+      </w:r>
+      <w:proofErr w:type="spellEnd"/>
+      <w:r>
+        <w:rPr>
+          <w:rFonts w:ascii="Arial" w:hAnsi="Arial" w:cs="Arial"/>
+        </w:rPr>
+        <w:t xml:space="preserve"> para todas las clases, y se guardaba si lo cumplía o no en una lista para mostrarlo al final.</w:t>
       </w:r>
     </w:p>
     <w:p>
@@ -3393,7 +4260,35 @@
         <w:rPr>
           <w:rFonts w:ascii="Arial" w:hAnsi="Arial" w:cs="Arial"/>
         </w:rPr>
-        <w:t>Al acabar de pasar el test, se mostraba un mensaje por pantalla con la clase a la que correspondía el objeto (una, varias o desconocido). Se mostraba en una imagen a parte el blop separado del resto para diferenciar de manera clara el que se había analizado y, hasta que no se pulsara una tecla, no pasaba a repetir el mismo procedimiento con el siguiente blop.</w:t>
+        <w:t xml:space="preserve">Al acabar de pasar el test, se mostraba un mensaje por pantalla con la clase a la que correspondía el objeto (una, varias o desconocido). Se mostraba en una imagen a parte el </w:t>
+      </w:r>
+      <w:proofErr w:type="spellStart"/>
+      <w:r>
+        <w:rPr>
+          <w:rFonts w:ascii="Arial" w:hAnsi="Arial" w:cs="Arial"/>
+        </w:rPr>
+        <w:t>blop</w:t>
+      </w:r>
+      <w:proofErr w:type="spellEnd"/>
+      <w:r>
+        <w:rPr>
+          <w:rFonts w:ascii="Arial" w:hAnsi="Arial" w:cs="Arial"/>
+        </w:rPr>
+        <w:t xml:space="preserve"> separado del resto para diferenciar de manera clara el que se había analizado y, hasta que no se pulsara una tecla, no pasaba a repetir el mismo procedimiento con el siguiente </w:t>
+      </w:r>
+      <w:proofErr w:type="spellStart"/>
+      <w:r>
+        <w:rPr>
+          <w:rFonts w:ascii="Arial" w:hAnsi="Arial" w:cs="Arial"/>
+        </w:rPr>
+        <w:t>blop</w:t>
+      </w:r>
+      <w:proofErr w:type="spellEnd"/>
+      <w:r>
+        <w:rPr>
+          <w:rFonts w:ascii="Arial" w:hAnsi="Arial" w:cs="Arial"/>
+        </w:rPr>
+        <w:t>.</w:t>
       </w:r>
     </w:p>
     <w:p>
@@ -3425,7 +4320,21 @@
         <w:rPr>
           <w:rFonts w:ascii="Arial" w:hAnsi="Arial" w:cs="Arial"/>
         </w:rPr>
-        <w:t>ngulo, aunque para esas clases daba un valor muy cercano al umbral marcado por la chi-cuadrado pero ligeramente superior.</w:t>
+        <w:t xml:space="preserve">ngulo, aunque para esas clases daba un valor muy cercano al umbral marcado por la </w:t>
+      </w:r>
+      <w:proofErr w:type="spellStart"/>
+      <w:r>
+        <w:rPr>
+          <w:rFonts w:ascii="Arial" w:hAnsi="Arial" w:cs="Arial"/>
+        </w:rPr>
+        <w:t>chi</w:t>
+      </w:r>
+      <w:proofErr w:type="spellEnd"/>
+      <w:r>
+        <w:rPr>
+          <w:rFonts w:ascii="Arial" w:hAnsi="Arial" w:cs="Arial"/>
+        </w:rPr>
+        <w:t>-cuadrado pero ligeramente superior.</w:t>
       </w:r>
     </w:p>
     <w:p>
@@ -3441,8 +4350,6 @@
         </w:rPr>
         <w:t>// ¿Por qué falla con vagón y rectángulo?</w:t>
       </w:r>
-      <w:bookmarkStart w:id="0" w:name="_GoBack"/>
-      <w:bookmarkEnd w:id="0"/>
     </w:p>
     <w:p>
       <w:pPr>
@@ -3462,17 +4369,103 @@
       <w:tblPr>
         <w:tblStyle w:val="Tablaconcuadrcula"/>
         <w:tblW w:w="0" w:type="auto"/>
+        <w:tblBorders>
+          <w:top w:val="none" w:sz="0" w:space="0" w:color="auto"/>
+          <w:left w:val="none" w:sz="0" w:space="0" w:color="auto"/>
+          <w:bottom w:val="none" w:sz="0" w:space="0" w:color="auto"/>
+          <w:right w:val="none" w:sz="0" w:space="0" w:color="auto"/>
+          <w:insideH w:val="none" w:sz="0" w:space="0" w:color="auto"/>
+          <w:insideV w:val="none" w:sz="0" w:space="0" w:color="auto"/>
+        </w:tblBorders>
+        <w:tblLayout w:type="fixed"/>
         <w:tblLook w:val="04A0" w:firstRow="1" w:lastRow="0" w:firstColumn="1" w:lastColumn="0" w:noHBand="0" w:noVBand="1"/>
       </w:tblPr>
       <w:tblGrid>
-        <w:gridCol w:w="4322"/>
-        <w:gridCol w:w="4322"/>
+        <w:gridCol w:w="4361"/>
+        <w:gridCol w:w="4359"/>
       </w:tblGrid>
       <w:tr>
         <w:tc>
           <w:tcPr>
-            <w:tcW w:w="4322" w:type="dxa"/>
-          </w:tcPr>
+            <w:tcW w:w="4361" w:type="dxa"/>
+          </w:tcPr>
+          <w:p>
+            <w:pPr>
+              <w:pStyle w:val="Epgrafe"/>
+              <w:jc w:val="center"/>
+            </w:pPr>
+          </w:p>
+          <w:p>
+            <w:pPr>
+              <w:pStyle w:val="Epgrafe"/>
+              <w:jc w:val="center"/>
+            </w:pPr>
+            <w:r>
+              <w:rPr>
+                <w:noProof/>
+                <w:lang w:eastAsia="es-ES"/>
+              </w:rPr>
+              <w:drawing>
+                <wp:inline distT="0" distB="0" distL="0" distR="0" wp14:anchorId="23157F49" wp14:editId="0AC0D768">
+                  <wp:extent cx="1390650" cy="1628775"/>
+                  <wp:effectExtent l="0" t="0" r="0" b="9525"/>
+                  <wp:docPr id="6" name="Imagen 6"/>
+                  <wp:cNvGraphicFramePr>
+                    <a:graphicFrameLocks xmlns:a="http://schemas.openxmlformats.org/drawingml/2006/main" noChangeAspect="1"/>
+                  </wp:cNvGraphicFramePr>
+                  <a:graphic xmlns:a="http://schemas.openxmlformats.org/drawingml/2006/main">
+                    <a:graphicData uri="http://schemas.openxmlformats.org/drawingml/2006/picture">
+                      <pic:pic xmlns:pic="http://schemas.openxmlformats.org/drawingml/2006/picture">
+                        <pic:nvPicPr>
+                          <pic:cNvPr id="0" name=""/>
+                          <pic:cNvPicPr/>
+                        </pic:nvPicPr>
+                        <pic:blipFill>
+                          <a:blip r:embed="rId19"/>
+                          <a:stretch>
+                            <a:fillRect/>
+                          </a:stretch>
+                        </pic:blipFill>
+                        <pic:spPr>
+                          <a:xfrm>
+                            <a:off x="0" y="0"/>
+                            <a:ext cx="1390650" cy="1628775"/>
+                          </a:xfrm>
+                          <a:prstGeom prst="rect">
+                            <a:avLst/>
+                          </a:prstGeom>
+                        </pic:spPr>
+                      </pic:pic>
+                    </a:graphicData>
+                  </a:graphic>
+                </wp:inline>
+              </w:drawing>
+            </w:r>
+          </w:p>
+          <w:p/>
+          <w:p>
+            <w:pPr>
+              <w:pStyle w:val="Epgrafe"/>
+              <w:jc w:val="center"/>
+            </w:pPr>
+            <w:r>
+              <w:t xml:space="preserve">Ilustración </w:t>
+            </w:r>
+            <w:r>
+              <w:t>8</w:t>
+            </w:r>
+            <w:r>
+              <w:t xml:space="preserve">.- </w:t>
+            </w:r>
+            <w:proofErr w:type="spellStart"/>
+            <w:r>
+              <w:t>Blop</w:t>
+            </w:r>
+            <w:proofErr w:type="spellEnd"/>
+            <w:r>
+              <w:t xml:space="preserve"> de un vagón a reconocer</w:t>
+            </w:r>
+          </w:p>
           <w:p>
             <w:pPr>
               <w:jc w:val="both"/>
@@ -3484,8 +4477,99 @@
         </w:tc>
         <w:tc>
           <w:tcPr>
-            <w:tcW w:w="4322" w:type="dxa"/>
-          </w:tcPr>
+            <w:tcW w:w="4359" w:type="dxa"/>
+          </w:tcPr>
+          <w:p>
+            <w:pPr>
+              <w:jc w:val="both"/>
+              <w:rPr>
+                <w:noProof/>
+                <w:lang w:eastAsia="es-ES"/>
+              </w:rPr>
+            </w:pPr>
+          </w:p>
+          <w:p>
+            <w:pPr>
+              <w:jc w:val="center"/>
+              <w:rPr>
+                <w:noProof/>
+                <w:lang w:eastAsia="es-ES"/>
+              </w:rPr>
+            </w:pPr>
+            <w:r>
+              <w:rPr>
+                <w:noProof/>
+                <w:lang w:eastAsia="es-ES"/>
+              </w:rPr>
+              <w:drawing>
+                <wp:inline distT="0" distB="0" distL="0" distR="0" wp14:anchorId="24A3D34E" wp14:editId="3BEE1AC6">
+                  <wp:extent cx="1790700" cy="1609725"/>
+                  <wp:effectExtent l="0" t="0" r="0" b="9525"/>
+                  <wp:docPr id="7" name="Imagen 7"/>
+                  <wp:cNvGraphicFramePr>
+                    <a:graphicFrameLocks xmlns:a="http://schemas.openxmlformats.org/drawingml/2006/main" noChangeAspect="1"/>
+                  </wp:cNvGraphicFramePr>
+                  <a:graphic xmlns:a="http://schemas.openxmlformats.org/drawingml/2006/main">
+                    <a:graphicData uri="http://schemas.openxmlformats.org/drawingml/2006/picture">
+                      <pic:pic xmlns:pic="http://schemas.openxmlformats.org/drawingml/2006/picture">
+                        <pic:nvPicPr>
+                          <pic:cNvPr id="0" name=""/>
+                          <pic:cNvPicPr/>
+                        </pic:nvPicPr>
+                        <pic:blipFill>
+                          <a:blip r:embed="rId20"/>
+                          <a:stretch>
+                            <a:fillRect/>
+                          </a:stretch>
+                        </pic:blipFill>
+                        <pic:spPr>
+                          <a:xfrm>
+                            <a:off x="0" y="0"/>
+                            <a:ext cx="1790700" cy="1609725"/>
+                          </a:xfrm>
+                          <a:prstGeom prst="rect">
+                            <a:avLst/>
+                          </a:prstGeom>
+                        </pic:spPr>
+                      </pic:pic>
+                    </a:graphicData>
+                  </a:graphic>
+                </wp:inline>
+              </w:drawing>
+            </w:r>
+          </w:p>
+          <w:p>
+            <w:pPr>
+              <w:jc w:val="center"/>
+              <w:rPr>
+                <w:noProof/>
+                <w:lang w:eastAsia="es-ES"/>
+              </w:rPr>
+            </w:pPr>
+          </w:p>
+          <w:p>
+            <w:pPr>
+              <w:pStyle w:val="Epgrafe"/>
+              <w:jc w:val="center"/>
+            </w:pPr>
+            <w:r>
+              <w:t xml:space="preserve">Ilustración </w:t>
+            </w:r>
+            <w:r>
+              <w:t>9</w:t>
+            </w:r>
+            <w:r>
+              <w:t xml:space="preserve">.- </w:t>
+            </w:r>
+            <w:proofErr w:type="spellStart"/>
+            <w:r>
+              <w:t>Blop</w:t>
+            </w:r>
+            <w:proofErr w:type="spellEnd"/>
+            <w:r>
+              <w:t xml:space="preserve"> de un objeto desconocido</w:t>
+            </w:r>
+          </w:p>
           <w:p>
             <w:pPr>
               <w:jc w:val="both"/>
@@ -3509,30 +4593,11 @@
       <w:pPr>
         <w:rPr>
           <w:rFonts w:ascii="Arial" w:hAnsi="Arial" w:cs="Arial"/>
-          <w:sz w:val="28"/>
-          <w:szCs w:val="28"/>
-        </w:rPr>
-      </w:pPr>
-      <w:r>
-        <w:rPr>
-          <w:rFonts w:ascii="Arial" w:hAnsi="Arial" w:cs="Arial"/>
           <w:b/>
           <w:sz w:val="28"/>
           <w:szCs w:val="28"/>
           <w:u w:val="single"/>
         </w:rPr>
-        <w:t>REGULARIZACIÓN</w:t>
-      </w:r>
-    </w:p>
-    <w:p>
-      <w:pPr>
-        <w:rPr>
-          <w:rFonts w:ascii="Arial" w:hAnsi="Arial" w:cs="Arial"/>
-          <w:b/>
-          <w:sz w:val="24"/>
-          <w:szCs w:val="24"/>
-          <w:u w:val="single"/>
-        </w:rPr>
       </w:pPr>
     </w:p>
     <w:p>
@@ -3540,8 +4605,8 @@
         <w:rPr>
           <w:rFonts w:ascii="Arial" w:hAnsi="Arial" w:cs="Arial"/>
           <w:b/>
-          <w:sz w:val="24"/>
-          <w:szCs w:val="24"/>
+          <w:sz w:val="28"/>
+          <w:szCs w:val="28"/>
           <w:u w:val="single"/>
         </w:rPr>
       </w:pPr>
@@ -3551,8 +4616,8 @@
         <w:rPr>
           <w:rFonts w:ascii="Arial" w:hAnsi="Arial" w:cs="Arial"/>
           <w:b/>
-          <w:sz w:val="24"/>
-          <w:szCs w:val="24"/>
+          <w:sz w:val="28"/>
+          <w:szCs w:val="28"/>
           <w:u w:val="single"/>
         </w:rPr>
       </w:pPr>
@@ -3561,9 +4626,432 @@
       <w:pPr>
         <w:rPr>
           <w:rFonts w:ascii="Arial" w:hAnsi="Arial" w:cs="Arial"/>
+          <w:sz w:val="28"/>
+          <w:szCs w:val="28"/>
+        </w:rPr>
+      </w:pPr>
+      <w:r>
+        <w:rPr>
+          <w:rFonts w:ascii="Arial" w:hAnsi="Arial" w:cs="Arial"/>
           <w:b/>
-          <w:sz w:val="24"/>
-          <w:szCs w:val="24"/>
+          <w:sz w:val="28"/>
+          <w:szCs w:val="28"/>
+          <w:u w:val="single"/>
+        </w:rPr>
+        <w:lastRenderedPageBreak/>
+        <w:t>REGULARIZACIÓN</w:t>
+      </w:r>
+    </w:p>
+    <w:p>
+      <w:pPr>
+        <w:jc w:val="both"/>
+        <w:rPr>
+          <w:rFonts w:ascii="Arial" w:hAnsi="Arial" w:cs="Arial"/>
+        </w:rPr>
+      </w:pPr>
+      <w:r>
+        <w:rPr>
+          <w:rFonts w:ascii="Arial" w:hAnsi="Arial" w:cs="Arial"/>
+        </w:rPr>
+        <w:t>Como ya se ha mencionado, el sistema tenia algunos falsos negativos que se producían al clasificar incorrectamente un vagón y un rectán</w:t>
+      </w:r>
+      <w:r>
+        <w:rPr>
+          <w:rFonts w:ascii="Arial" w:hAnsi="Arial" w:cs="Arial"/>
+        </w:rPr>
+        <w:t>gulo como objetos desconocidos. Para intentar solucionar estas clasificaciones erróneas</w:t>
+      </w:r>
+      <w:r>
+        <w:rPr>
+          <w:rFonts w:ascii="Arial" w:hAnsi="Arial" w:cs="Arial"/>
+        </w:rPr>
+        <w:t xml:space="preserve"> se procedió</w:t>
+      </w:r>
+      <w:r>
+        <w:rPr>
+          <w:rFonts w:ascii="Arial" w:hAnsi="Arial" w:cs="Arial"/>
+        </w:rPr>
+        <w:t xml:space="preserve"> a regularizar la varianza utilizada en el sistema, ya que, al haber pocas muestras la varianza era subestimada y por lo tanto se podían producir fallos de clasificación como los descritos anteriormente.</w:t>
+      </w:r>
+    </w:p>
+    <w:p>
+      <w:pPr>
+        <w:jc w:val="both"/>
+        <w:rPr>
+          <w:rFonts w:ascii="Arial" w:hAnsi="Arial" w:cs="Arial"/>
+        </w:rPr>
+      </w:pPr>
+      <w:r>
+        <w:rPr>
+          <w:rFonts w:ascii="Arial" w:hAnsi="Arial" w:cs="Arial"/>
+        </w:rPr>
+        <w:t>Para estimar la varianza se utilizó un pequeño porcentaje de la media de cada descriptor de la siguiente forma:</w:t>
+      </w:r>
+    </w:p>
+    <w:p>
+      <w:pPr>
+        <w:jc w:val="both"/>
+        <w:rPr>
+          <w:rFonts w:ascii="Arial" w:eastAsiaTheme="minorEastAsia" w:hAnsi="Arial" w:cs="Arial"/>
+          <w:sz w:val="32"/>
+          <w:szCs w:val="32"/>
+        </w:rPr>
+      </w:pPr>
+      <m:oMathPara>
+        <m:oMath>
+          <m:sSup>
+            <m:sSupPr>
+              <m:ctrlPr>
+                <w:rPr>
+                  <w:rFonts w:ascii="Cambria Math" w:hAnsi="Cambria Math" w:cs="Arial"/>
+                  <w:i/>
+                  <w:sz w:val="32"/>
+                  <w:szCs w:val="32"/>
+                </w:rPr>
+              </m:ctrlPr>
+            </m:sSupPr>
+            <m:e>
+              <m:r>
+                <w:rPr>
+                  <w:rFonts w:ascii="Cambria Math" w:hAnsi="Cambria Math" w:cs="Arial"/>
+                  <w:sz w:val="32"/>
+                  <w:szCs w:val="32"/>
+                </w:rPr>
+                <m:t>σ</m:t>
+              </m:r>
+            </m:e>
+            <m:sup>
+              <m:r>
+                <w:rPr>
+                  <w:rFonts w:ascii="Cambria Math" w:hAnsi="Cambria Math" w:cs="Arial"/>
+                  <w:sz w:val="32"/>
+                  <w:szCs w:val="32"/>
+                </w:rPr>
+                <m:t>2</m:t>
+              </m:r>
+            </m:sup>
+          </m:sSup>
+          <m:r>
+            <w:rPr>
+              <w:rFonts w:ascii="Cambria Math" w:hAnsi="Cambria Math" w:cs="Arial"/>
+              <w:sz w:val="32"/>
+              <w:szCs w:val="32"/>
+            </w:rPr>
+            <m:t xml:space="preserve">= </m:t>
+          </m:r>
+          <m:sSup>
+            <m:sSupPr>
+              <m:ctrlPr>
+                <w:rPr>
+                  <w:rFonts w:ascii="Cambria Math" w:hAnsi="Cambria Math" w:cs="Arial"/>
+                  <w:i/>
+                  <w:sz w:val="32"/>
+                  <w:szCs w:val="32"/>
+                </w:rPr>
+              </m:ctrlPr>
+            </m:sSupPr>
+            <m:e>
+              <m:r>
+                <w:rPr>
+                  <w:rFonts w:ascii="Cambria Math" w:hAnsi="Cambria Math" w:cs="Arial"/>
+                  <w:sz w:val="32"/>
+                  <w:szCs w:val="32"/>
+                </w:rPr>
+                <m:t>(porcentaje ×media)</m:t>
+              </m:r>
+            </m:e>
+            <m:sup>
+              <m:r>
+                <w:rPr>
+                  <w:rFonts w:ascii="Cambria Math" w:hAnsi="Cambria Math" w:cs="Arial"/>
+                  <w:sz w:val="32"/>
+                  <w:szCs w:val="32"/>
+                </w:rPr>
+                <m:t>2</m:t>
+              </m:r>
+            </m:sup>
+          </m:sSup>
+        </m:oMath>
+      </m:oMathPara>
+    </w:p>
+    <w:p>
+      <w:pPr>
+        <w:jc w:val="both"/>
+        <w:rPr>
+          <w:rFonts w:ascii="Arial" w:eastAsiaTheme="minorEastAsia" w:hAnsi="Arial" w:cs="Arial"/>
+          <w:sz w:val="32"/>
+          <w:szCs w:val="32"/>
+        </w:rPr>
+      </w:pPr>
+    </w:p>
+    <w:p>
+      <w:pPr>
+        <w:jc w:val="both"/>
+        <w:rPr>
+          <w:rFonts w:ascii="Arial" w:hAnsi="Arial" w:cs="Arial"/>
+          <w:b/>
+          <w:u w:val="single"/>
+        </w:rPr>
+      </w:pPr>
+      <w:r>
+        <w:rPr>
+          <w:rFonts w:ascii="Arial" w:eastAsiaTheme="minorEastAsia" w:hAnsi="Arial" w:cs="Arial"/>
+        </w:rPr>
+        <w:t>Una vez obtenida la varianza estimada, esta se combinó con la varianza obtenida anteriormente mediante la siguiente formula.</w:t>
+      </w:r>
+    </w:p>
+    <w:p>
+      <w:pPr>
+        <w:rPr>
+          <w:rFonts w:ascii="Arial" w:eastAsiaTheme="minorEastAsia" w:hAnsi="Arial" w:cs="Arial"/>
+          <w:sz w:val="32"/>
+          <w:szCs w:val="32"/>
+        </w:rPr>
+      </w:pPr>
+      <m:oMathPara>
+        <m:oMath>
+          <m:sSubSup>
+            <m:sSubSupPr>
+              <m:ctrlPr>
+                <w:rPr>
+                  <w:rFonts w:ascii="Cambria Math" w:hAnsi="Cambria Math" w:cs="Arial"/>
+                  <w:i/>
+                  <w:sz w:val="32"/>
+                  <w:szCs w:val="32"/>
+                </w:rPr>
+              </m:ctrlPr>
+            </m:sSubSupPr>
+            <m:e>
+              <m:r>
+                <w:rPr>
+                  <w:rFonts w:ascii="Cambria Math" w:hAnsi="Cambria Math" w:cs="Arial"/>
+                  <w:sz w:val="32"/>
+                  <w:szCs w:val="32"/>
+                </w:rPr>
+                <m:t>σ</m:t>
+              </m:r>
+            </m:e>
+            <m:sub>
+              <m:r>
+                <w:rPr>
+                  <w:rFonts w:ascii="Cambria Math" w:hAnsi="Cambria Math" w:cs="Arial"/>
+                  <w:sz w:val="32"/>
+                  <w:szCs w:val="32"/>
+                </w:rPr>
+                <m:t>N</m:t>
+              </m:r>
+            </m:sub>
+            <m:sup>
+              <m:r>
+                <w:rPr>
+                  <w:rFonts w:ascii="Cambria Math" w:hAnsi="Cambria Math" w:cs="Arial"/>
+                  <w:sz w:val="32"/>
+                  <w:szCs w:val="32"/>
+                </w:rPr>
+                <m:t>2</m:t>
+              </m:r>
+            </m:sup>
+          </m:sSubSup>
+          <m:r>
+            <w:rPr>
+              <w:rFonts w:ascii="Cambria Math" w:hAnsi="Cambria Math" w:cs="Arial"/>
+              <w:sz w:val="32"/>
+              <w:szCs w:val="32"/>
+            </w:rPr>
+            <m:t xml:space="preserve">= </m:t>
+          </m:r>
+          <m:f>
+            <m:fPr>
+              <m:ctrlPr>
+                <w:rPr>
+                  <w:rFonts w:ascii="Cambria Math" w:hAnsi="Cambria Math" w:cs="Arial"/>
+                  <w:i/>
+                  <w:sz w:val="32"/>
+                  <w:szCs w:val="32"/>
+                </w:rPr>
+              </m:ctrlPr>
+            </m:fPr>
+            <m:num>
+              <m:sSubSup>
+                <m:sSubSupPr>
+                  <m:ctrlPr>
+                    <w:rPr>
+                      <w:rFonts w:ascii="Cambria Math" w:hAnsi="Cambria Math" w:cs="Arial"/>
+                      <w:i/>
+                      <w:sz w:val="32"/>
+                      <w:szCs w:val="32"/>
+                    </w:rPr>
+                  </m:ctrlPr>
+                </m:sSubSupPr>
+                <m:e>
+                  <m:r>
+                    <w:rPr>
+                      <w:rFonts w:ascii="Cambria Math" w:hAnsi="Cambria Math" w:cs="Arial"/>
+                      <w:sz w:val="32"/>
+                      <w:szCs w:val="32"/>
+                    </w:rPr>
+                    <m:t>σ</m:t>
+                  </m:r>
+                </m:e>
+                <m:sub>
+                  <m:r>
+                    <w:rPr>
+                      <w:rFonts w:ascii="Cambria Math" w:hAnsi="Cambria Math" w:cs="Arial"/>
+                      <w:sz w:val="32"/>
+                      <w:szCs w:val="32"/>
+                    </w:rPr>
+                    <m:t>0N</m:t>
+                  </m:r>
+                </m:sub>
+                <m:sup>
+                  <m:r>
+                    <w:rPr>
+                      <w:rFonts w:ascii="Cambria Math" w:hAnsi="Cambria Math" w:cs="Arial"/>
+                      <w:sz w:val="32"/>
+                      <w:szCs w:val="32"/>
+                    </w:rPr>
+                    <m:t>2</m:t>
+                  </m:r>
+                </m:sup>
+              </m:sSubSup>
+            </m:num>
+            <m:den>
+              <m:r>
+                <w:rPr>
+                  <w:rFonts w:ascii="Cambria Math" w:hAnsi="Cambria Math" w:cs="Arial"/>
+                  <w:sz w:val="32"/>
+                  <w:szCs w:val="32"/>
+                </w:rPr>
+                <m:t>N</m:t>
+              </m:r>
+            </m:den>
+          </m:f>
+          <m:r>
+            <w:rPr>
+              <w:rFonts w:ascii="Cambria Math" w:hAnsi="Cambria Math" w:cs="Arial"/>
+              <w:sz w:val="32"/>
+              <w:szCs w:val="32"/>
+            </w:rPr>
+            <m:t xml:space="preserve">+ </m:t>
+          </m:r>
+          <m:f>
+            <m:fPr>
+              <m:ctrlPr>
+                <w:rPr>
+                  <w:rFonts w:ascii="Cambria Math" w:hAnsi="Cambria Math" w:cs="Arial"/>
+                  <w:i/>
+                  <w:sz w:val="32"/>
+                  <w:szCs w:val="32"/>
+                </w:rPr>
+              </m:ctrlPr>
+            </m:fPr>
+            <m:num>
+              <m:r>
+                <w:rPr>
+                  <w:rFonts w:ascii="Cambria Math" w:hAnsi="Cambria Math" w:cs="Arial"/>
+                  <w:sz w:val="32"/>
+                  <w:szCs w:val="32"/>
+                </w:rPr>
+                <m:t>N-1</m:t>
+              </m:r>
+            </m:num>
+            <m:den>
+              <m:r>
+                <w:rPr>
+                  <w:rFonts w:ascii="Cambria Math" w:hAnsi="Cambria Math" w:cs="Arial"/>
+                  <w:sz w:val="32"/>
+                  <w:szCs w:val="32"/>
+                </w:rPr>
+                <m:t>N</m:t>
+              </m:r>
+            </m:den>
+          </m:f>
+          <m:r>
+            <w:rPr>
+              <w:rFonts w:ascii="Cambria Math" w:hAnsi="Cambria Math" w:cs="Arial"/>
+              <w:sz w:val="32"/>
+              <w:szCs w:val="32"/>
+            </w:rPr>
+            <m:t xml:space="preserve"> </m:t>
+          </m:r>
+          <m:sSup>
+            <m:sSupPr>
+              <m:ctrlPr>
+                <w:rPr>
+                  <w:rFonts w:ascii="Cambria Math" w:hAnsi="Cambria Math" w:cs="Arial"/>
+                  <w:i/>
+                  <w:sz w:val="32"/>
+                  <w:szCs w:val="32"/>
+                </w:rPr>
+              </m:ctrlPr>
+            </m:sSupPr>
+            <m:e>
+              <m:r>
+                <w:rPr>
+                  <w:rFonts w:ascii="Cambria Math" w:hAnsi="Cambria Math" w:cs="Arial"/>
+                  <w:sz w:val="32"/>
+                  <w:szCs w:val="32"/>
+                </w:rPr>
+                <m:t>σ</m:t>
+              </m:r>
+            </m:e>
+            <m:sup>
+              <m:r>
+                <w:rPr>
+                  <w:rFonts w:ascii="Cambria Math" w:hAnsi="Cambria Math" w:cs="Arial"/>
+                  <w:sz w:val="32"/>
+                  <w:szCs w:val="32"/>
+                </w:rPr>
+                <m:t>2</m:t>
+              </m:r>
+            </m:sup>
+          </m:sSup>
+        </m:oMath>
+      </m:oMathPara>
+    </w:p>
+    <w:p>
+      <w:pPr>
+        <w:rPr>
+          <w:rFonts w:ascii="Arial" w:eastAsiaTheme="minorEastAsia" w:hAnsi="Arial" w:cs="Arial"/>
+        </w:rPr>
+      </w:pPr>
+      <w:r>
+        <w:rPr>
+          <w:rFonts w:ascii="Arial" w:eastAsiaTheme="minorEastAsia" w:hAnsi="Arial" w:cs="Arial"/>
+        </w:rPr>
+        <w:t>Una vez obtenida la nueva varianza se volvieron a aprender todos los descriptores y se probó de nuevo el sistema. Los resultados no fueron del todo satisfactorios debido a que a</w:t>
+      </w:r>
+      <w:r>
+        <w:rPr>
+          <w:rFonts w:ascii="Arial" w:eastAsiaTheme="minorEastAsia" w:hAnsi="Arial" w:cs="Arial"/>
+        </w:rPr>
+        <w:t>ún quedaban objetos sin ser clasificados correctamente. Esto era debido a que era necesario utilizar un porcentaje de la media adecuado para que el sistema clasificara correctamente.</w:t>
+      </w:r>
+    </w:p>
+    <w:p>
+      <w:pPr>
+        <w:rPr>
+          <w:rFonts w:ascii="Arial" w:eastAsiaTheme="minorEastAsia" w:hAnsi="Arial" w:cs="Arial"/>
+        </w:rPr>
+      </w:pPr>
+      <w:r>
+        <w:rPr>
+          <w:rFonts w:ascii="Arial" w:eastAsiaTheme="minorEastAsia" w:hAnsi="Arial" w:cs="Arial"/>
+        </w:rPr>
+        <w:t xml:space="preserve">Tras realizar </w:t>
+      </w:r>
+      <w:r>
+        <w:rPr>
+          <w:rFonts w:ascii="Arial" w:eastAsiaTheme="minorEastAsia" w:hAnsi="Arial" w:cs="Arial"/>
+        </w:rPr>
+        <w:t xml:space="preserve">varias pruebas con diferentes porcentajes, el sistema consiguió clasificar todos los objetos correctamente al utilizar el 3% de la media en la estimación de la varianza. </w:t>
+      </w:r>
+    </w:p>
+    <w:p>
+      <w:pPr>
+        <w:rPr>
+          <w:rFonts w:ascii="Arial" w:hAnsi="Arial" w:cs="Arial"/>
+          <w:b/>
           <w:u w:val="single"/>
         </w:rPr>
       </w:pPr>
@@ -3598,11 +5086,19 @@
           <w:rFonts w:ascii="Arial" w:hAnsi="Arial" w:cs="Arial"/>
         </w:rPr>
       </w:pPr>
-      <w:r>
-        <w:rPr>
-          <w:rFonts w:ascii="Arial" w:hAnsi="Arial" w:cs="Arial"/>
-        </w:rPr>
-        <w:t>Moodle de “Visión por computador”:</w:t>
+      <w:proofErr w:type="spellStart"/>
+      <w:r>
+        <w:rPr>
+          <w:rFonts w:ascii="Arial" w:hAnsi="Arial" w:cs="Arial"/>
+        </w:rPr>
+        <w:t>Moodle</w:t>
+      </w:r>
+      <w:proofErr w:type="spellEnd"/>
+      <w:r>
+        <w:rPr>
+          <w:rFonts w:ascii="Arial" w:hAnsi="Arial" w:cs="Arial"/>
+        </w:rPr>
+        <w:t xml:space="preserve"> de “Visión por computador”:</w:t>
       </w:r>
     </w:p>
     <w:p>
@@ -3638,7 +5134,21 @@
         <w:rPr>
           <w:rFonts w:ascii="Arial" w:hAnsi="Arial" w:cs="Arial"/>
         </w:rPr>
-        <w:t>Tutorial “opencv”:</w:t>
+        <w:t>Tutorial “</w:t>
+      </w:r>
+      <w:proofErr w:type="spellStart"/>
+      <w:r>
+        <w:rPr>
+          <w:rFonts w:ascii="Arial" w:hAnsi="Arial" w:cs="Arial"/>
+        </w:rPr>
+        <w:t>opencv</w:t>
+      </w:r>
+      <w:proofErr w:type="spellEnd"/>
+      <w:r>
+        <w:rPr>
+          <w:rFonts w:ascii="Arial" w:hAnsi="Arial" w:cs="Arial"/>
+        </w:rPr>
+        <w:t>”:</w:t>
       </w:r>
     </w:p>
     <w:p>
@@ -3707,29 +5217,21 @@
       <w:pPr>
         <w:rPr>
           <w:rFonts w:ascii="Arial" w:hAnsi="Arial" w:cs="Arial"/>
+          <w:sz w:val="28"/>
+          <w:szCs w:val="28"/>
+        </w:rPr>
+      </w:pPr>
+      <w:bookmarkStart w:id="0" w:name="_GoBack"/>
+      <w:bookmarkEnd w:id="0"/>
+      <w:r>
+        <w:rPr>
+          <w:rFonts w:ascii="Arial" w:hAnsi="Arial" w:cs="Arial"/>
           <w:b/>
           <w:sz w:val="28"/>
           <w:szCs w:val="28"/>
           <w:u w:val="single"/>
         </w:rPr>
-      </w:pPr>
-    </w:p>
-    <w:p>
-      <w:pPr>
-        <w:rPr>
-          <w:rFonts w:ascii="Arial" w:hAnsi="Arial" w:cs="Arial"/>
-          <w:sz w:val="28"/>
-          <w:szCs w:val="28"/>
-        </w:rPr>
-      </w:pPr>
-      <w:r>
-        <w:rPr>
-          <w:rFonts w:ascii="Arial" w:hAnsi="Arial" w:cs="Arial"/>
-          <w:b/>
-          <w:sz w:val="28"/>
-          <w:szCs w:val="28"/>
-          <w:u w:val="single"/>
-        </w:rPr>
+        <w:lastRenderedPageBreak/>
         <w:t>ANEXO</w:t>
       </w:r>
     </w:p>
@@ -13453,7 +14955,7 @@
 </file>
 
 <file path=word/endnotes.xml><?xml version="1.0" encoding="utf-8"?>
-<w:endnotes xmlns:wpc="http://schemas.microsoft.com/office/word/2010/wordprocessingCanvas" xmlns:mo="http://schemas.microsoft.com/office/mac/office/2008/main" xmlns:mc="http://schemas.openxmlformats.org/markup-compatibility/2006" xmlns:mv="urn:schemas-microsoft-com:mac:vml" xmlns:o="urn:schemas-microsoft-com:office:office" xmlns:r="http://schemas.openxmlformats.org/officeDocument/2006/relationships" xmlns:m="http://schemas.openxmlformats.org/officeDocument/2006/math" xmlns:v="urn:schemas-microsoft-com:vml" xmlns:wp14="http://schemas.microsoft.com/office/word/2010/wordprocessingDrawing" xmlns:wp="http://schemas.openxmlformats.org/drawingml/2006/wordprocessingDrawing" xmlns:w10="urn:schemas-microsoft-com:office:word" xmlns:w="http://schemas.openxmlformats.org/wordprocessingml/2006/main" xmlns:w14="http://schemas.microsoft.com/office/word/2010/wordml" xmlns:w15="http://schemas.microsoft.com/office/word/2012/wordml" xmlns:wpg="http://schemas.microsoft.com/office/word/2010/wordprocessingGroup" xmlns:wpi="http://schemas.microsoft.com/office/word/2010/wordprocessingInk" xmlns:wne="http://schemas.microsoft.com/office/word/2006/wordml" xmlns:wps="http://schemas.microsoft.com/office/word/2010/wordprocessingShape" mc:Ignorable="w14 w15 wp14">
+<w:endnotes xmlns:wpc="http://schemas.microsoft.com/office/word/2010/wordprocessingCanvas" xmlns:mc="http://schemas.openxmlformats.org/markup-compatibility/2006" xmlns:o="urn:schemas-microsoft-com:office:office" xmlns:r="http://schemas.openxmlformats.org/officeDocument/2006/relationships" xmlns:m="http://schemas.openxmlformats.org/officeDocument/2006/math" xmlns:v="urn:schemas-microsoft-com:vml" xmlns:wp14="http://schemas.microsoft.com/office/word/2010/wordprocessingDrawing" xmlns:wp="http://schemas.openxmlformats.org/drawingml/2006/wordprocessingDrawing" xmlns:w10="urn:schemas-microsoft-com:office:word" xmlns:w="http://schemas.openxmlformats.org/wordprocessingml/2006/main" xmlns:w14="http://schemas.microsoft.com/office/word/2010/wordml" xmlns:wpg="http://schemas.microsoft.com/office/word/2010/wordprocessingGroup" xmlns:wpi="http://schemas.microsoft.com/office/word/2010/wordprocessingInk" xmlns:wne="http://schemas.microsoft.com/office/word/2006/wordml" xmlns:wps="http://schemas.microsoft.com/office/word/2010/wordprocessingShape" mc:Ignorable="w14 wp14">
   <w:endnote w:type="separator" w:id="-1">
     <w:p>
       <w:pPr>
@@ -13478,7 +14980,7 @@
 </file>
 
 <file path=word/footnotes.xml><?xml version="1.0" encoding="utf-8"?>
-<w:footnotes xmlns:wpc="http://schemas.microsoft.com/office/word/2010/wordprocessingCanvas" xmlns:mo="http://schemas.microsoft.com/office/mac/office/2008/main" xmlns:mc="http://schemas.openxmlformats.org/markup-compatibility/2006" xmlns:mv="urn:schemas-microsoft-com:mac:vml" xmlns:o="urn:schemas-microsoft-com:office:office" xmlns:r="http://schemas.openxmlformats.org/officeDocument/2006/relationships" xmlns:m="http://schemas.openxmlformats.org/officeDocument/2006/math" xmlns:v="urn:schemas-microsoft-com:vml" xmlns:wp14="http://schemas.microsoft.com/office/word/2010/wordprocessingDrawing" xmlns:wp="http://schemas.openxmlformats.org/drawingml/2006/wordprocessingDrawing" xmlns:w10="urn:schemas-microsoft-com:office:word" xmlns:w="http://schemas.openxmlformats.org/wordprocessingml/2006/main" xmlns:w14="http://schemas.microsoft.com/office/word/2010/wordml" xmlns:w15="http://schemas.microsoft.com/office/word/2012/wordml" xmlns:wpg="http://schemas.microsoft.com/office/word/2010/wordprocessingGroup" xmlns:wpi="http://schemas.microsoft.com/office/word/2010/wordprocessingInk" xmlns:wne="http://schemas.microsoft.com/office/word/2006/wordml" xmlns:wps="http://schemas.microsoft.com/office/word/2010/wordprocessingShape" mc:Ignorable="w14 w15 wp14">
+<w:footnotes xmlns:wpc="http://schemas.microsoft.com/office/word/2010/wordprocessingCanvas" xmlns:mc="http://schemas.openxmlformats.org/markup-compatibility/2006" xmlns:o="urn:schemas-microsoft-com:office:office" xmlns:r="http://schemas.openxmlformats.org/officeDocument/2006/relationships" xmlns:m="http://schemas.openxmlformats.org/officeDocument/2006/math" xmlns:v="urn:schemas-microsoft-com:vml" xmlns:wp14="http://schemas.microsoft.com/office/word/2010/wordprocessingDrawing" xmlns:wp="http://schemas.openxmlformats.org/drawingml/2006/wordprocessingDrawing" xmlns:w10="urn:schemas-microsoft-com:office:word" xmlns:w="http://schemas.openxmlformats.org/wordprocessingml/2006/main" xmlns:w14="http://schemas.microsoft.com/office/word/2010/wordml" xmlns:wpg="http://schemas.microsoft.com/office/word/2010/wordprocessingGroup" xmlns:wpi="http://schemas.microsoft.com/office/word/2010/wordprocessingInk" xmlns:wne="http://schemas.microsoft.com/office/word/2006/wordml" xmlns:wps="http://schemas.microsoft.com/office/word/2010/wordprocessingShape" mc:Ignorable="w14 wp14">
   <w:footnote w:type="separator" w:id="-1">
     <w:p>
       <w:pPr>
@@ -13503,7 +15005,7 @@
 </file>
 
 <file path=word/numbering.xml><?xml version="1.0" encoding="utf-8"?>
-<w:numbering xmlns:wpc="http://schemas.microsoft.com/office/word/2010/wordprocessingCanvas" xmlns:mo="http://schemas.microsoft.com/office/mac/office/2008/main" xmlns:mc="http://schemas.openxmlformats.org/markup-compatibility/2006" xmlns:mv="urn:schemas-microsoft-com:mac:vml" xmlns:o="urn:schemas-microsoft-com:office:office" xmlns:r="http://schemas.openxmlformats.org/officeDocument/2006/relationships" xmlns:m="http://schemas.openxmlformats.org/officeDocument/2006/math" xmlns:v="urn:schemas-microsoft-com:vml" xmlns:wp14="http://schemas.microsoft.com/office/word/2010/wordprocessingDrawing" xmlns:wp="http://schemas.openxmlformats.org/drawingml/2006/wordprocessingDrawing" xmlns:w10="urn:schemas-microsoft-com:office:word" xmlns:w="http://schemas.openxmlformats.org/wordprocessingml/2006/main" xmlns:w14="http://schemas.microsoft.com/office/word/2010/wordml" xmlns:w15="http://schemas.microsoft.com/office/word/2012/wordml" xmlns:wpg="http://schemas.microsoft.com/office/word/2010/wordprocessingGroup" xmlns:wpi="http://schemas.microsoft.com/office/word/2010/wordprocessingInk" xmlns:wne="http://schemas.microsoft.com/office/word/2006/wordml" xmlns:wps="http://schemas.microsoft.com/office/word/2010/wordprocessingShape" mc:Ignorable="w14 w15 wp14">
+<w:numbering xmlns:wpc="http://schemas.microsoft.com/office/word/2010/wordprocessingCanvas" xmlns:mc="http://schemas.openxmlformats.org/markup-compatibility/2006" xmlns:o="urn:schemas-microsoft-com:office:office" xmlns:r="http://schemas.openxmlformats.org/officeDocument/2006/relationships" xmlns:m="http://schemas.openxmlformats.org/officeDocument/2006/math" xmlns:v="urn:schemas-microsoft-com:vml" xmlns:wp14="http://schemas.microsoft.com/office/word/2010/wordprocessingDrawing" xmlns:wp="http://schemas.openxmlformats.org/drawingml/2006/wordprocessingDrawing" xmlns:w10="urn:schemas-microsoft-com:office:word" xmlns:w="http://schemas.openxmlformats.org/wordprocessingml/2006/main" xmlns:w14="http://schemas.microsoft.com/office/word/2010/wordml" xmlns:wpg="http://schemas.microsoft.com/office/word/2010/wordprocessingGroup" xmlns:wpi="http://schemas.microsoft.com/office/word/2010/wordprocessingInk" xmlns:wne="http://schemas.microsoft.com/office/word/2006/wordml" xmlns:wps="http://schemas.microsoft.com/office/word/2010/wordprocessingShape" mc:Ignorable="w14 wp14">
   <w:abstractNum w:abstractNumId="0">
     <w:nsid w:val="022B4BAB"/>
     <w:multiLevelType w:val="hybridMultilevel"/>
@@ -13972,7 +15474,7 @@
 </file>
 
 <file path=word/styles.xml><?xml version="1.0" encoding="utf-8"?>
-<w:styles xmlns:mc="http://schemas.openxmlformats.org/markup-compatibility/2006" xmlns:r="http://schemas.openxmlformats.org/officeDocument/2006/relationships" xmlns:w="http://schemas.openxmlformats.org/wordprocessingml/2006/main" xmlns:w14="http://schemas.microsoft.com/office/word/2010/wordml" xmlns:w15="http://schemas.microsoft.com/office/word/2012/wordml" mc:Ignorable="w14 w15">
+<w:styles xmlns:mc="http://schemas.openxmlformats.org/markup-compatibility/2006" xmlns:r="http://schemas.openxmlformats.org/officeDocument/2006/relationships" xmlns:w="http://schemas.openxmlformats.org/wordprocessingml/2006/main" xmlns:w14="http://schemas.microsoft.com/office/word/2010/wordml" mc:Ignorable="w14">
   <w:docDefaults>
     <w:rPrDefault>
       <w:rPr>
@@ -13988,389 +15490,144 @@
       </w:pPr>
     </w:pPrDefault>
   </w:docDefaults>
-  <w:latentStyles w:defLockedState="0" w:defUIPriority="99" w:defSemiHidden="0" w:defUnhideWhenUsed="0" w:defQFormat="0" w:count="382">
-    <w:lsdException w:name="Normal" w:uiPriority="0" w:qFormat="1"/>
-    <w:lsdException w:name="heading 1" w:uiPriority="9" w:qFormat="1"/>
-    <w:lsdException w:name="heading 2" w:semiHidden="1" w:uiPriority="9" w:unhideWhenUsed="1" w:qFormat="1"/>
-    <w:lsdException w:name="heading 3" w:semiHidden="1" w:uiPriority="9" w:unhideWhenUsed="1" w:qFormat="1"/>
-    <w:lsdException w:name="heading 4" w:semiHidden="1" w:uiPriority="9" w:unhideWhenUsed="1" w:qFormat="1"/>
-    <w:lsdException w:name="heading 5" w:semiHidden="1" w:uiPriority="9" w:unhideWhenUsed="1" w:qFormat="1"/>
-    <w:lsdException w:name="heading 6" w:semiHidden="1" w:uiPriority="9" w:unhideWhenUsed="1" w:qFormat="1"/>
-    <w:lsdException w:name="heading 7" w:semiHidden="1" w:uiPriority="9" w:unhideWhenUsed="1" w:qFormat="1"/>
-    <w:lsdException w:name="heading 8" w:semiHidden="1" w:uiPriority="9" w:unhideWhenUsed="1" w:qFormat="1"/>
-    <w:lsdException w:name="heading 9" w:semiHidden="1" w:uiPriority="9" w:unhideWhenUsed="1" w:qFormat="1"/>
-    <w:lsdException w:name="index 1" w:semiHidden="1" w:unhideWhenUsed="1"/>
-    <w:lsdException w:name="index 2" w:semiHidden="1" w:unhideWhenUsed="1"/>
-    <w:lsdException w:name="index 3" w:semiHidden="1" w:unhideWhenUsed="1"/>
-    <w:lsdException w:name="index 4" w:semiHidden="1" w:unhideWhenUsed="1"/>
-    <w:lsdException w:name="index 5" w:semiHidden="1" w:unhideWhenUsed="1"/>
-    <w:lsdException w:name="index 6" w:semiHidden="1" w:unhideWhenUsed="1"/>
-    <w:lsdException w:name="index 7" w:semiHidden="1" w:unhideWhenUsed="1"/>
-    <w:lsdException w:name="index 8" w:semiHidden="1" w:unhideWhenUsed="1"/>
-    <w:lsdException w:name="index 9" w:semiHidden="1" w:unhideWhenUsed="1"/>
-    <w:lsdException w:name="toc 1" w:semiHidden="1" w:uiPriority="39" w:unhideWhenUsed="1"/>
-    <w:lsdException w:name="toc 2" w:semiHidden="1" w:uiPriority="39" w:unhideWhenUsed="1"/>
-    <w:lsdException w:name="toc 3" w:semiHidden="1" w:uiPriority="39" w:unhideWhenUsed="1"/>
-    <w:lsdException w:name="toc 4" w:semiHidden="1" w:uiPriority="39" w:unhideWhenUsed="1"/>
-    <w:lsdException w:name="toc 5" w:semiHidden="1" w:uiPriority="39" w:unhideWhenUsed="1"/>
-    <w:lsdException w:name="toc 6" w:semiHidden="1" w:uiPriority="39" w:unhideWhenUsed="1"/>
-    <w:lsdException w:name="toc 7" w:semiHidden="1" w:uiPriority="39" w:unhideWhenUsed="1"/>
-    <w:lsdException w:name="toc 8" w:semiHidden="1" w:uiPriority="39" w:unhideWhenUsed="1"/>
-    <w:lsdException w:name="toc 9" w:semiHidden="1" w:uiPriority="39" w:unhideWhenUsed="1"/>
-    <w:lsdException w:name="Normal Indent" w:semiHidden="1" w:unhideWhenUsed="1"/>
-    <w:lsdException w:name="footnote text" w:semiHidden="1" w:unhideWhenUsed="1"/>
-    <w:lsdException w:name="annotation text" w:semiHidden="1" w:unhideWhenUsed="1"/>
-    <w:lsdException w:name="header" w:semiHidden="1" w:unhideWhenUsed="1"/>
-    <w:lsdException w:name="footer" w:semiHidden="1" w:unhideWhenUsed="1"/>
-    <w:lsdException w:name="index heading" w:semiHidden="1" w:unhideWhenUsed="1"/>
-    <w:lsdException w:name="caption" w:semiHidden="1" w:uiPriority="35" w:unhideWhenUsed="1" w:qFormat="1"/>
-    <w:lsdException w:name="table of figures" w:semiHidden="1" w:unhideWhenUsed="1"/>
-    <w:lsdException w:name="envelope address" w:semiHidden="1" w:unhideWhenUsed="1"/>
-    <w:lsdException w:name="envelope return" w:semiHidden="1" w:unhideWhenUsed="1"/>
-    <w:lsdException w:name="footnote reference" w:semiHidden="1" w:unhideWhenUsed="1"/>
-    <w:lsdException w:name="annotation reference" w:semiHidden="1" w:unhideWhenUsed="1"/>
-    <w:lsdException w:name="line number" w:semiHidden="1" w:unhideWhenUsed="1"/>
-    <w:lsdException w:name="page number" w:semiHidden="1" w:unhideWhenUsed="1"/>
-    <w:lsdException w:name="endnote reference" w:semiHidden="1" w:unhideWhenUsed="1"/>
-    <w:lsdException w:name="endnote text" w:semiHidden="1" w:unhideWhenUsed="1"/>
-    <w:lsdException w:name="table of authorities" w:semiHidden="1" w:unhideWhenUsed="1"/>
-    <w:lsdException w:name="macro" w:semiHidden="1" w:unhideWhenUsed="1"/>
-    <w:lsdException w:name="toa heading" w:semiHidden="1" w:unhideWhenUsed="1"/>
-    <w:lsdException w:name="List" w:semiHidden="1" w:unhideWhenUsed="1"/>
-    <w:lsdException w:name="List Bullet" w:semiHidden="1" w:unhideWhenUsed="1"/>
-    <w:lsdException w:name="List Number" w:semiHidden="1" w:unhideWhenUsed="1"/>
-    <w:lsdException w:name="List 2" w:semiHidden="1" w:unhideWhenUsed="1"/>
-    <w:lsdException w:name="List 3" w:semiHidden="1" w:unhideWhenUsed="1"/>
-    <w:lsdException w:name="List 4" w:semiHidden="1" w:unhideWhenUsed="1"/>
-    <w:lsdException w:name="List 5" w:semiHidden="1" w:unhideWhenUsed="1"/>
-    <w:lsdException w:name="List Bullet 2" w:semiHidden="1" w:unhideWhenUsed="1"/>
-    <w:lsdException w:name="List Bullet 3" w:semiHidden="1" w:unhideWhenUsed="1"/>
-    <w:lsdException w:name="List Bullet 4" w:semiHidden="1" w:unhideWhenUsed="1"/>
-    <w:lsdException w:name="List Bullet 5" w:semiHidden="1" w:unhideWhenUsed="1"/>
-    <w:lsdException w:name="List Number 2" w:semiHidden="1" w:unhideWhenUsed="1"/>
-    <w:lsdException w:name="List Number 3" w:semiHidden="1" w:unhideWhenUsed="1"/>
-    <w:lsdException w:name="List Number 4" w:semiHidden="1" w:unhideWhenUsed="1"/>
-    <w:lsdException w:name="List Number 5" w:semiHidden="1" w:unhideWhenUsed="1"/>
-    <w:lsdException w:name="Title" w:uiPriority="10" w:qFormat="1"/>
-    <w:lsdException w:name="Closing" w:semiHidden="1" w:unhideWhenUsed="1"/>
-    <w:lsdException w:name="Signature" w:semiHidden="1" w:unhideWhenUsed="1"/>
-    <w:lsdException w:name="Default Paragraph Font" w:semiHidden="1" w:uiPriority="1" w:unhideWhenUsed="1"/>
-    <w:lsdException w:name="Body Text" w:semiHidden="1" w:unhideWhenUsed="1"/>
-    <w:lsdException w:name="Body Text Indent" w:semiHidden="1" w:unhideWhenUsed="1"/>
-    <w:lsdException w:name="List Continue" w:semiHidden="1" w:unhideWhenUsed="1"/>
-    <w:lsdException w:name="List Continue 2" w:semiHidden="1" w:unhideWhenUsed="1"/>
-    <w:lsdException w:name="List Continue 3" w:semiHidden="1" w:unhideWhenUsed="1"/>
-    <w:lsdException w:name="List Continue 4" w:semiHidden="1" w:unhideWhenUsed="1"/>
-    <w:lsdException w:name="List Continue 5" w:semiHidden="1" w:unhideWhenUsed="1"/>
-    <w:lsdException w:name="Message Header" w:semiHidden="1" w:unhideWhenUsed="1"/>
-    <w:lsdException w:name="Subtitle" w:uiPriority="11" w:qFormat="1"/>
-    <w:lsdException w:name="Salutation" w:semiHidden="1" w:unhideWhenUsed="1"/>
-    <w:lsdException w:name="Date" w:semiHidden="1" w:unhideWhenUsed="1"/>
-    <w:lsdException w:name="Body Text First Indent" w:semiHidden="1" w:unhideWhenUsed="1"/>
-    <w:lsdException w:name="Body Text First Indent 2" w:semiHidden="1" w:unhideWhenUsed="1"/>
-    <w:lsdException w:name="Note Heading" w:semiHidden="1" w:unhideWhenUsed="1"/>
-    <w:lsdException w:name="Body Text 2" w:semiHidden="1" w:unhideWhenUsed="1"/>
-    <w:lsdException w:name="Body Text 3" w:semiHidden="1" w:unhideWhenUsed="1"/>
-    <w:lsdException w:name="Body Text Indent 2" w:semiHidden="1" w:unhideWhenUsed="1"/>
-    <w:lsdException w:name="Body Text Indent 3" w:semiHidden="1" w:unhideWhenUsed="1"/>
-    <w:lsdException w:name="Block Text" w:semiHidden="1" w:unhideWhenUsed="1"/>
-    <w:lsdException w:name="Hyperlink" w:semiHidden="1" w:unhideWhenUsed="1"/>
-    <w:lsdException w:name="FollowedHyperlink" w:semiHidden="1" w:unhideWhenUsed="1"/>
-    <w:lsdException w:name="Strong" w:uiPriority="22" w:qFormat="1"/>
-    <w:lsdException w:name="Emphasis" w:uiPriority="20" w:qFormat="1"/>
-    <w:lsdException w:name="Document Map" w:semiHidden="1" w:unhideWhenUsed="1"/>
-    <w:lsdException w:name="Plain Text" w:semiHidden="1" w:unhideWhenUsed="1"/>
-    <w:lsdException w:name="E-mail Signature" w:semiHidden="1" w:unhideWhenUsed="1"/>
-    <w:lsdException w:name="HTML Top of Form" w:semiHidden="1" w:unhideWhenUsed="1"/>
-    <w:lsdException w:name="HTML Bottom of Form" w:semiHidden="1" w:unhideWhenUsed="1"/>
-    <w:lsdException w:name="Normal (Web)" w:semiHidden="1" w:unhideWhenUsed="1"/>
-    <w:lsdException w:name="HTML Acronym" w:semiHidden="1" w:unhideWhenUsed="1"/>
-    <w:lsdException w:name="HTML Address" w:semiHidden="1" w:unhideWhenUsed="1"/>
-    <w:lsdException w:name="HTML Cite" w:semiHidden="1" w:unhideWhenUsed="1"/>
-    <w:lsdException w:name="HTML Code" w:semiHidden="1" w:unhideWhenUsed="1"/>
-    <w:lsdException w:name="HTML Definition" w:semiHidden="1" w:unhideWhenUsed="1"/>
-    <w:lsdException w:name="HTML Keyboard" w:semiHidden="1" w:unhideWhenUsed="1"/>
-    <w:lsdException w:name="HTML Preformatted" w:semiHidden="1" w:unhideWhenUsed="1"/>
-    <w:lsdException w:name="HTML Sample" w:semiHidden="1" w:unhideWhenUsed="1"/>
-    <w:lsdException w:name="HTML Typewriter" w:semiHidden="1" w:unhideWhenUsed="1"/>
-    <w:lsdException w:name="HTML Variable" w:semiHidden="1" w:unhideWhenUsed="1"/>
-    <w:lsdException w:name="Normal Table" w:semiHidden="1" w:unhideWhenUsed="1"/>
-    <w:lsdException w:name="annotation subject" w:semiHidden="1" w:unhideWhenUsed="1"/>
-    <w:lsdException w:name="No List" w:semiHidden="1" w:unhideWhenUsed="1"/>
-    <w:lsdException w:name="Outline List 1" w:semiHidden="1" w:unhideWhenUsed="1"/>
-    <w:lsdException w:name="Outline List 2" w:semiHidden="1" w:unhideWhenUsed="1"/>
-    <w:lsdException w:name="Outline List 3" w:semiHidden="1" w:unhideWhenUsed="1"/>
-    <w:lsdException w:name="Table Simple 1" w:semiHidden="1" w:unhideWhenUsed="1"/>
-    <w:lsdException w:name="Table Simple 2" w:semiHidden="1" w:unhideWhenUsed="1"/>
-    <w:lsdException w:name="Table Simple 3" w:semiHidden="1" w:unhideWhenUsed="1"/>
-    <w:lsdException w:name="Table Classic 1" w:semiHidden="1" w:unhideWhenUsed="1"/>
-    <w:lsdException w:name="Table Classic 2" w:semiHidden="1" w:unhideWhenUsed="1"/>
-    <w:lsdException w:name="Table Classic 3" w:semiHidden="1" w:unhideWhenUsed="1"/>
-    <w:lsdException w:name="Table Classic 4" w:semiHidden="1" w:unhideWhenUsed="1"/>
-    <w:lsdException w:name="Table Colorful 1" w:semiHidden="1" w:unhideWhenUsed="1"/>
-    <w:lsdException w:name="Table Colorful 2" w:semiHidden="1" w:unhideWhenUsed="1"/>
-    <w:lsdException w:name="Table Colorful 3" w:semiHidden="1" w:unhideWhenUsed="1"/>
-    <w:lsdException w:name="Table Columns 1" w:semiHidden="1" w:unhideWhenUsed="1"/>
-    <w:lsdException w:name="Table Columns 2" w:semiHidden="1" w:unhideWhenUsed="1"/>
-    <w:lsdException w:name="Table Columns 3" w:semiHidden="1" w:unhideWhenUsed="1"/>
-    <w:lsdException w:name="Table Columns 4" w:semiHidden="1" w:unhideWhenUsed="1"/>
-    <w:lsdException w:name="Table Columns 5" w:semiHidden="1" w:unhideWhenUsed="1"/>
-    <w:lsdException w:name="Table Grid 1" w:semiHidden="1" w:unhideWhenUsed="1"/>
-    <w:lsdException w:name="Table Grid 2" w:semiHidden="1" w:unhideWhenUsed="1"/>
-    <w:lsdException w:name="Table Grid 3" w:semiHidden="1" w:unhideWhenUsed="1"/>
-    <w:lsdException w:name="Table Grid 4" w:semiHidden="1" w:unhideWhenUsed="1"/>
-    <w:lsdException w:name="Table Grid 5" w:semiHidden="1" w:unhideWhenUsed="1"/>
-    <w:lsdException w:name="Table Grid 6" w:semiHidden="1" w:unhideWhenUsed="1"/>
-    <w:lsdException w:name="Table Grid 7" w:semiHidden="1" w:unhideWhenUsed="1"/>
-    <w:lsdException w:name="Table Grid 8" w:semiHidden="1" w:unhideWhenUsed="1"/>
-    <w:lsdException w:name="Table List 1" w:semiHidden="1" w:unhideWhenUsed="1"/>
-    <w:lsdException w:name="Table List 2" w:semiHidden="1" w:unhideWhenUsed="1"/>
-    <w:lsdException w:name="Table List 3" w:semiHidden="1" w:unhideWhenUsed="1"/>
-    <w:lsdException w:name="Table List 4" w:semiHidden="1" w:unhideWhenUsed="1"/>
-    <w:lsdException w:name="Table List 5" w:semiHidden="1" w:unhideWhenUsed="1"/>
-    <w:lsdException w:name="Table List 6" w:semiHidden="1" w:unhideWhenUsed="1"/>
-    <w:lsdException w:name="Table List 7" w:semiHidden="1" w:unhideWhenUsed="1"/>
-    <w:lsdException w:name="Table List 8" w:semiHidden="1" w:unhideWhenUsed="1"/>
-    <w:lsdException w:name="Table 3D effects 1" w:semiHidden="1" w:unhideWhenUsed="1"/>
-    <w:lsdException w:name="Table 3D effects 2" w:semiHidden="1" w:unhideWhenUsed="1"/>
-    <w:lsdException w:name="Table 3D effects 3" w:semiHidden="1" w:unhideWhenUsed="1"/>
-    <w:lsdException w:name="Table Contemporary" w:semiHidden="1" w:unhideWhenUsed="1"/>
-    <w:lsdException w:name="Table Elegant" w:semiHidden="1" w:unhideWhenUsed="1"/>
-    <w:lsdException w:name="Table Professional" w:semiHidden="1" w:unhideWhenUsed="1"/>
-    <w:lsdException w:name="Table Subtle 1" w:semiHidden="1" w:unhideWhenUsed="1"/>
-    <w:lsdException w:name="Table Subtle 2" w:semiHidden="1" w:unhideWhenUsed="1"/>
-    <w:lsdException w:name="Table Web 1" w:semiHidden="1" w:unhideWhenUsed="1"/>
-    <w:lsdException w:name="Table Web 2" w:semiHidden="1" w:unhideWhenUsed="1"/>
-    <w:lsdException w:name="Table Web 3" w:semiHidden="1" w:unhideWhenUsed="1"/>
-    <w:lsdException w:name="Balloon Text" w:semiHidden="1" w:unhideWhenUsed="1"/>
-    <w:lsdException w:name="Table Grid" w:uiPriority="59"/>
-    <w:lsdException w:name="Table Theme" w:semiHidden="1" w:unhideWhenUsed="1"/>
-    <w:lsdException w:name="Note Level 1" w:semiHidden="1" w:unhideWhenUsed="1"/>
-    <w:lsdException w:name="Note Level 2" w:semiHidden="1" w:unhideWhenUsed="1"/>
-    <w:lsdException w:name="Note Level 3" w:semiHidden="1" w:unhideWhenUsed="1"/>
-    <w:lsdException w:name="Note Level 4" w:semiHidden="1" w:unhideWhenUsed="1"/>
-    <w:lsdException w:name="Note Level 5" w:semiHidden="1" w:unhideWhenUsed="1"/>
-    <w:lsdException w:name="Note Level 6" w:semiHidden="1" w:unhideWhenUsed="1"/>
-    <w:lsdException w:name="Note Level 7" w:semiHidden="1" w:unhideWhenUsed="1"/>
-    <w:lsdException w:name="Note Level 8" w:semiHidden="1" w:unhideWhenUsed="1"/>
-    <w:lsdException w:name="Note Level 9" w:semiHidden="1" w:unhideWhenUsed="1"/>
-    <w:lsdException w:name="Placeholder Text" w:semiHidden="1"/>
-    <w:lsdException w:name="No Spacing" w:uiPriority="1" w:qFormat="1"/>
-    <w:lsdException w:name="Light Shading" w:uiPriority="60"/>
-    <w:lsdException w:name="Light List" w:uiPriority="61"/>
-    <w:lsdException w:name="Light Grid" w:uiPriority="62"/>
-    <w:lsdException w:name="Medium Shading 1" w:uiPriority="63"/>
-    <w:lsdException w:name="Medium Shading 2" w:uiPriority="64"/>
-    <w:lsdException w:name="Medium List 1" w:uiPriority="65"/>
-    <w:lsdException w:name="Medium List 2" w:uiPriority="66"/>
-    <w:lsdException w:name="Medium Grid 1" w:uiPriority="67"/>
-    <w:lsdException w:name="Medium Grid 2" w:uiPriority="68"/>
-    <w:lsdException w:name="Medium Grid 3" w:uiPriority="69"/>
-    <w:lsdException w:name="Dark List" w:uiPriority="70"/>
-    <w:lsdException w:name="Colorful Shading" w:uiPriority="71"/>
-    <w:lsdException w:name="Colorful List" w:uiPriority="72"/>
-    <w:lsdException w:name="Colorful Grid" w:uiPriority="73"/>
-    <w:lsdException w:name="Light Shading Accent 1" w:uiPriority="60"/>
-    <w:lsdException w:name="Light List Accent 1" w:uiPriority="61"/>
-    <w:lsdException w:name="Light Grid Accent 1" w:uiPriority="62"/>
-    <w:lsdException w:name="Medium Shading 1 Accent 1" w:uiPriority="63"/>
-    <w:lsdException w:name="Medium Shading 2 Accent 1" w:uiPriority="64"/>
-    <w:lsdException w:name="Medium List 1 Accent 1" w:uiPriority="65"/>
-    <w:lsdException w:name="Revision" w:semiHidden="1"/>
-    <w:lsdException w:name="List Paragraph" w:uiPriority="34" w:qFormat="1"/>
-    <w:lsdException w:name="Quote" w:uiPriority="29" w:qFormat="1"/>
-    <w:lsdException w:name="Intense Quote" w:uiPriority="30" w:qFormat="1"/>
-    <w:lsdException w:name="Medium List 2 Accent 1" w:uiPriority="66"/>
-    <w:lsdException w:name="Medium Grid 1 Accent 1" w:uiPriority="67"/>
-    <w:lsdException w:name="Medium Grid 2 Accent 1" w:uiPriority="68"/>
-    <w:lsdException w:name="Medium Grid 3 Accent 1" w:uiPriority="69"/>
-    <w:lsdException w:name="Dark List Accent 1" w:uiPriority="70"/>
-    <w:lsdException w:name="Colorful Shading Accent 1" w:uiPriority="71"/>
-    <w:lsdException w:name="Colorful List Accent 1" w:uiPriority="72"/>
-    <w:lsdException w:name="Colorful Grid Accent 1" w:uiPriority="73"/>
-    <w:lsdException w:name="Light Shading Accent 2" w:uiPriority="60"/>
-    <w:lsdException w:name="Light List Accent 2" w:uiPriority="61"/>
-    <w:lsdException w:name="Light Grid Accent 2" w:uiPriority="62"/>
-    <w:lsdException w:name="Medium Shading 1 Accent 2" w:uiPriority="63"/>
-    <w:lsdException w:name="Medium Shading 2 Accent 2" w:uiPriority="64"/>
-    <w:lsdException w:name="Medium List 1 Accent 2" w:uiPriority="65"/>
-    <w:lsdException w:name="Medium List 2 Accent 2" w:uiPriority="66"/>
-    <w:lsdException w:name="Medium Grid 1 Accent 2" w:uiPriority="67"/>
-    <w:lsdException w:name="Medium Grid 2 Accent 2" w:uiPriority="68"/>
-    <w:lsdException w:name="Medium Grid 3 Accent 2" w:uiPriority="69"/>
-    <w:lsdException w:name="Dark List Accent 2" w:uiPriority="70"/>
-    <w:lsdException w:name="Colorful Shading Accent 2" w:uiPriority="71"/>
-    <w:lsdException w:name="Colorful List Accent 2" w:uiPriority="72"/>
-    <w:lsdException w:name="Colorful Grid Accent 2" w:uiPriority="73"/>
-    <w:lsdException w:name="Light Shading Accent 3" w:uiPriority="60"/>
-    <w:lsdException w:name="Light List Accent 3" w:uiPriority="61"/>
-    <w:lsdException w:name="Light Grid Accent 3" w:uiPriority="62"/>
-    <w:lsdException w:name="Medium Shading 1 Accent 3" w:uiPriority="63"/>
-    <w:lsdException w:name="Medium Shading 2 Accent 3" w:uiPriority="64"/>
-    <w:lsdException w:name="Medium List 1 Accent 3" w:uiPriority="65"/>
-    <w:lsdException w:name="Medium List 2 Accent 3" w:uiPriority="66"/>
-    <w:lsdException w:name="Medium Grid 1 Accent 3" w:uiPriority="67"/>
-    <w:lsdException w:name="Medium Grid 2 Accent 3" w:uiPriority="68"/>
-    <w:lsdException w:name="Medium Grid 3 Accent 3" w:uiPriority="69"/>
-    <w:lsdException w:name="Dark List Accent 3" w:uiPriority="70"/>
-    <w:lsdException w:name="Colorful Shading Accent 3" w:uiPriority="71"/>
-    <w:lsdException w:name="Colorful List Accent 3" w:uiPriority="72"/>
-    <w:lsdException w:name="Colorful Grid Accent 3" w:uiPriority="73"/>
-    <w:lsdException w:name="Light Shading Accent 4" w:uiPriority="60"/>
-    <w:lsdException w:name="Light List Accent 4" w:uiPriority="61"/>
-    <w:lsdException w:name="Light Grid Accent 4" w:uiPriority="62"/>
-    <w:lsdException w:name="Medium Shading 1 Accent 4" w:uiPriority="63"/>
-    <w:lsdException w:name="Medium Shading 2 Accent 4" w:uiPriority="64"/>
-    <w:lsdException w:name="Medium List 1 Accent 4" w:uiPriority="65"/>
-    <w:lsdException w:name="Medium List 2 Accent 4" w:uiPriority="66"/>
-    <w:lsdException w:name="Medium Grid 1 Accent 4" w:uiPriority="67"/>
-    <w:lsdException w:name="Medium Grid 2 Accent 4" w:uiPriority="68"/>
-    <w:lsdException w:name="Medium Grid 3 Accent 4" w:uiPriority="69"/>
-    <w:lsdException w:name="Dark List Accent 4" w:uiPriority="70"/>
-    <w:lsdException w:name="Colorful Shading Accent 4" w:uiPriority="71"/>
-    <w:lsdException w:name="Colorful List Accent 4" w:uiPriority="72"/>
-    <w:lsdException w:name="Colorful Grid Accent 4" w:uiPriority="73"/>
-    <w:lsdException w:name="Light Shading Accent 5" w:uiPriority="60"/>
-    <w:lsdException w:name="Light List Accent 5" w:uiPriority="61"/>
-    <w:lsdException w:name="Light Grid Accent 5" w:uiPriority="62"/>
-    <w:lsdException w:name="Medium Shading 1 Accent 5" w:uiPriority="63"/>
-    <w:lsdException w:name="Medium Shading 2 Accent 5" w:uiPriority="64"/>
-    <w:lsdException w:name="Medium List 1 Accent 5" w:uiPriority="65"/>
-    <w:lsdException w:name="Medium List 2 Accent 5" w:uiPriority="66"/>
-    <w:lsdException w:name="Medium Grid 1 Accent 5" w:uiPriority="67"/>
-    <w:lsdException w:name="Medium Grid 2 Accent 5" w:uiPriority="68"/>
-    <w:lsdException w:name="Medium Grid 3 Accent 5" w:uiPriority="69"/>
-    <w:lsdException w:name="Dark List Accent 5" w:uiPriority="70"/>
-    <w:lsdException w:name="Colorful Shading Accent 5" w:uiPriority="71"/>
-    <w:lsdException w:name="Colorful List Accent 5" w:uiPriority="72"/>
-    <w:lsdException w:name="Colorful Grid Accent 5" w:uiPriority="73"/>
-    <w:lsdException w:name="Light Shading Accent 6" w:uiPriority="60"/>
-    <w:lsdException w:name="Light List Accent 6" w:uiPriority="61"/>
-    <w:lsdException w:name="Light Grid Accent 6" w:uiPriority="62"/>
-    <w:lsdException w:name="Medium Shading 1 Accent 6" w:uiPriority="63"/>
-    <w:lsdException w:name="Medium Shading 2 Accent 6" w:uiPriority="64"/>
-    <w:lsdException w:name="Medium List 1 Accent 6" w:uiPriority="65"/>
-    <w:lsdException w:name="Medium List 2 Accent 6" w:uiPriority="66"/>
-    <w:lsdException w:name="Medium Grid 1 Accent 6" w:uiPriority="67"/>
-    <w:lsdException w:name="Medium Grid 2 Accent 6" w:uiPriority="68"/>
-    <w:lsdException w:name="Medium Grid 3 Accent 6" w:uiPriority="69"/>
-    <w:lsdException w:name="Dark List Accent 6" w:uiPriority="70"/>
-    <w:lsdException w:name="Colorful Shading Accent 6" w:uiPriority="71"/>
-    <w:lsdException w:name="Colorful List Accent 6" w:uiPriority="72"/>
-    <w:lsdException w:name="Colorful Grid Accent 6" w:uiPriority="73"/>
-    <w:lsdException w:name="Subtle Emphasis" w:uiPriority="19" w:qFormat="1"/>
-    <w:lsdException w:name="Intense Emphasis" w:uiPriority="21" w:qFormat="1"/>
-    <w:lsdException w:name="Subtle Reference" w:uiPriority="31" w:qFormat="1"/>
-    <w:lsdException w:name="Intense Reference" w:uiPriority="32" w:qFormat="1"/>
-    <w:lsdException w:name="Book Title" w:uiPriority="33" w:qFormat="1"/>
-    <w:lsdException w:name="Bibliography" w:semiHidden="1" w:uiPriority="37" w:unhideWhenUsed="1"/>
-    <w:lsdException w:name="TOC Heading" w:semiHidden="1" w:uiPriority="39" w:unhideWhenUsed="1" w:qFormat="1"/>
-    <w:lsdException w:name="Plain Table 1" w:uiPriority="41"/>
-    <w:lsdException w:name="Plain Table 2" w:uiPriority="42"/>
-    <w:lsdException w:name="Plain Table 3" w:uiPriority="43"/>
-    <w:lsdException w:name="Plain Table 4" w:uiPriority="44"/>
-    <w:lsdException w:name="Plain Table 5" w:uiPriority="45"/>
-    <w:lsdException w:name="Grid Table Light" w:uiPriority="40"/>
-    <w:lsdException w:name="Grid Table 1 Light" w:uiPriority="46"/>
-    <w:lsdException w:name="Grid Table 2" w:uiPriority="47"/>
-    <w:lsdException w:name="Grid Table 3" w:uiPriority="48"/>
-    <w:lsdException w:name="Grid Table 4" w:uiPriority="49"/>
-    <w:lsdException w:name="Grid Table 5 Dark" w:uiPriority="50"/>
-    <w:lsdException w:name="Grid Table 6 Colorful" w:uiPriority="51"/>
-    <w:lsdException w:name="Grid Table 7 Colorful" w:uiPriority="52"/>
-    <w:lsdException w:name="Grid Table 1 Light Accent 1" w:uiPriority="46"/>
-    <w:lsdException w:name="Grid Table 2 Accent 1" w:uiPriority="47"/>
-    <w:lsdException w:name="Grid Table 3 Accent 1" w:uiPriority="48"/>
-    <w:lsdException w:name="Grid Table 4 Accent 1" w:uiPriority="49"/>
-    <w:lsdException w:name="Grid Table 5 Dark Accent 1" w:uiPriority="50"/>
-    <w:lsdException w:name="Grid Table 6 Colorful Accent 1" w:uiPriority="51"/>
-    <w:lsdException w:name="Grid Table 7 Colorful Accent 1" w:uiPriority="52"/>
-    <w:lsdException w:name="Grid Table 1 Light Accent 2" w:uiPriority="46"/>
-    <w:lsdException w:name="Grid Table 2 Accent 2" w:uiPriority="47"/>
-    <w:lsdException w:name="Grid Table 3 Accent 2" w:uiPriority="48"/>
-    <w:lsdException w:name="Grid Table 4 Accent 2" w:uiPriority="49"/>
-    <w:lsdException w:name="Grid Table 5 Dark Accent 2" w:uiPriority="50"/>
-    <w:lsdException w:name="Grid Table 6 Colorful Accent 2" w:uiPriority="51"/>
-    <w:lsdException w:name="Grid Table 7 Colorful Accent 2" w:uiPriority="52"/>
-    <w:lsdException w:name="Grid Table 1 Light Accent 3" w:uiPriority="46"/>
-    <w:lsdException w:name="Grid Table 2 Accent 3" w:uiPriority="47"/>
-    <w:lsdException w:name="Grid Table 3 Accent 3" w:uiPriority="48"/>
-    <w:lsdException w:name="Grid Table 4 Accent 3" w:uiPriority="49"/>
-    <w:lsdException w:name="Grid Table 5 Dark Accent 3" w:uiPriority="50"/>
-    <w:lsdException w:name="Grid Table 6 Colorful Accent 3" w:uiPriority="51"/>
-    <w:lsdException w:name="Grid Table 7 Colorful Accent 3" w:uiPriority="52"/>
-    <w:lsdException w:name="Grid Table 1 Light Accent 4" w:uiPriority="46"/>
-    <w:lsdException w:name="Grid Table 2 Accent 4" w:uiPriority="47"/>
-    <w:lsdException w:name="Grid Table 3 Accent 4" w:uiPriority="48"/>
-    <w:lsdException w:name="Grid Table 4 Accent 4" w:uiPriority="49"/>
-    <w:lsdException w:name="Grid Table 5 Dark Accent 4" w:uiPriority="50"/>
-    <w:lsdException w:name="Grid Table 6 Colorful Accent 4" w:uiPriority="51"/>
-    <w:lsdException w:name="Grid Table 7 Colorful Accent 4" w:uiPriority="52"/>
-    <w:lsdException w:name="Grid Table 1 Light Accent 5" w:uiPriority="46"/>
-    <w:lsdException w:name="Grid Table 2 Accent 5" w:uiPriority="47"/>
-    <w:lsdException w:name="Grid Table 3 Accent 5" w:uiPriority="48"/>
-    <w:lsdException w:name="Grid Table 4 Accent 5" w:uiPriority="49"/>
-    <w:lsdException w:name="Grid Table 5 Dark Accent 5" w:uiPriority="50"/>
-    <w:lsdException w:name="Grid Table 6 Colorful Accent 5" w:uiPriority="51"/>
-    <w:lsdException w:name="Grid Table 7 Colorful Accent 5" w:uiPriority="52"/>
-    <w:lsdException w:name="Grid Table 1 Light Accent 6" w:uiPriority="46"/>
-    <w:lsdException w:name="Grid Table 2 Accent 6" w:uiPriority="47"/>
-    <w:lsdException w:name="Grid Table 3 Accent 6" w:uiPriority="48"/>
-    <w:lsdException w:name="Grid Table 4 Accent 6" w:uiPriority="49"/>
-    <w:lsdException w:name="Grid Table 5 Dark Accent 6" w:uiPriority="50"/>
-    <w:lsdException w:name="Grid Table 6 Colorful Accent 6" w:uiPriority="51"/>
-    <w:lsdException w:name="Grid Table 7 Colorful Accent 6" w:uiPriority="52"/>
-    <w:lsdException w:name="List Table 1 Light" w:uiPriority="46"/>
-    <w:lsdException w:name="List Table 2" w:uiPriority="47"/>
-    <w:lsdException w:name="List Table 3" w:uiPriority="48"/>
-    <w:lsdException w:name="List Table 4" w:uiPriority="49"/>
-    <w:lsdException w:name="List Table 5 Dark" w:uiPriority="50"/>
-    <w:lsdException w:name="List Table 6 Colorful" w:uiPriority="51"/>
-    <w:lsdException w:name="List Table 7 Colorful" w:uiPriority="52"/>
-    <w:lsdException w:name="List Table 1 Light Accent 1" w:uiPriority="46"/>
-    <w:lsdException w:name="List Table 2 Accent 1" w:uiPriority="47"/>
-    <w:lsdException w:name="List Table 3 Accent 1" w:uiPriority="48"/>
-    <w:lsdException w:name="List Table 4 Accent 1" w:uiPriority="49"/>
-    <w:lsdException w:name="List Table 5 Dark Accent 1" w:uiPriority="50"/>
-    <w:lsdException w:name="List Table 6 Colorful Accent 1" w:uiPriority="51"/>
-    <w:lsdException w:name="List Table 7 Colorful Accent 1" w:uiPriority="52"/>
-    <w:lsdException w:name="List Table 1 Light Accent 2" w:uiPriority="46"/>
-    <w:lsdException w:name="List Table 2 Accent 2" w:uiPriority="47"/>
-    <w:lsdException w:name="List Table 3 Accent 2" w:uiPriority="48"/>
-    <w:lsdException w:name="List Table 4 Accent 2" w:uiPriority="49"/>
-    <w:lsdException w:name="List Table 5 Dark Accent 2" w:uiPriority="50"/>
-    <w:lsdException w:name="List Table 6 Colorful Accent 2" w:uiPriority="51"/>
-    <w:lsdException w:name="List Table 7 Colorful Accent 2" w:uiPriority="52"/>
-    <w:lsdException w:name="List Table 1 Light Accent 3" w:uiPriority="46"/>
-    <w:lsdException w:name="List Table 2 Accent 3" w:uiPriority="47"/>
-    <w:lsdException w:name="List Table 3 Accent 3" w:uiPriority="48"/>
-    <w:lsdException w:name="List Table 4 Accent 3" w:uiPriority="49"/>
-    <w:lsdException w:name="List Table 5 Dark Accent 3" w:uiPriority="50"/>
-    <w:lsdException w:name="List Table 6 Colorful Accent 3" w:uiPriority="51"/>
-    <w:lsdException w:name="List Table 7 Colorful Accent 3" w:uiPriority="52"/>
-    <w:lsdException w:name="List Table 1 Light Accent 4" w:uiPriority="46"/>
-    <w:lsdException w:name="List Table 2 Accent 4" w:uiPriority="47"/>
-    <w:lsdException w:name="List Table 3 Accent 4" w:uiPriority="48"/>
-    <w:lsdException w:name="List Table 4 Accent 4" w:uiPriority="49"/>
-    <w:lsdException w:name="List Table 5 Dark Accent 4" w:uiPriority="50"/>
-    <w:lsdException w:name="List Table 6 Colorful Accent 4" w:uiPriority="51"/>
-    <w:lsdException w:name="List Table 7 Colorful Accent 4" w:uiPriority="52"/>
-    <w:lsdException w:name="List Table 1 Light Accent 5" w:uiPriority="46"/>
-    <w:lsdException w:name="List Table 2 Accent 5" w:uiPriority="47"/>
-    <w:lsdException w:name="List Table 3 Accent 5" w:uiPriority="48"/>
-    <w:lsdException w:name="List Table 4 Accent 5" w:uiPriority="49"/>
-    <w:lsdException w:name="List Table 5 Dark Accent 5" w:uiPriority="50"/>
-    <w:lsdException w:name="List Table 6 Colorful Accent 5" w:uiPriority="51"/>
-    <w:lsdException w:name="List Table 7 Colorful Accent 5" w:uiPriority="52"/>
-    <w:lsdException w:name="List Table 1 Light Accent 6" w:uiPriority="46"/>
-    <w:lsdException w:name="List Table 2 Accent 6" w:uiPriority="47"/>
-    <w:lsdException w:name="List Table 3 Accent 6" w:uiPriority="48"/>
-    <w:lsdException w:name="List Table 4 Accent 6" w:uiPriority="49"/>
-    <w:lsdException w:name="List Table 5 Dark Accent 6" w:uiPriority="50"/>
-    <w:lsdException w:name="List Table 6 Colorful Accent 6" w:uiPriority="51"/>
-    <w:lsdException w:name="List Table 7 Colorful Accent 6" w:uiPriority="52"/>
-    <w:lsdException w:name="Mention" w:semiHidden="1" w:unhideWhenUsed="1"/>
-    <w:lsdException w:name="Smart Hyperlink" w:semiHidden="1" w:unhideWhenUsed="1"/>
+  <w:latentStyles w:defLockedState="0" w:defUIPriority="99" w:defSemiHidden="1" w:defUnhideWhenUsed="1" w:defQFormat="0" w:count="267">
+    <w:lsdException w:name="Normal" w:semiHidden="0" w:uiPriority="0" w:unhideWhenUsed="0" w:qFormat="1"/>
+    <w:lsdException w:name="heading 1" w:semiHidden="0" w:uiPriority="9" w:unhideWhenUsed="0" w:qFormat="1"/>
+    <w:lsdException w:name="heading 2" w:uiPriority="9" w:qFormat="1"/>
+    <w:lsdException w:name="heading 3" w:uiPriority="9" w:qFormat="1"/>
+    <w:lsdException w:name="heading 4" w:uiPriority="9" w:qFormat="1"/>
+    <w:lsdException w:name="heading 5" w:uiPriority="9" w:qFormat="1"/>
+    <w:lsdException w:name="heading 6" w:uiPriority="9" w:qFormat="1"/>
+    <w:lsdException w:name="heading 7" w:uiPriority="9" w:qFormat="1"/>
+    <w:lsdException w:name="heading 8" w:uiPriority="9" w:qFormat="1"/>
+    <w:lsdException w:name="heading 9" w:uiPriority="9" w:qFormat="1"/>
+    <w:lsdException w:name="toc 1" w:uiPriority="39"/>
+    <w:lsdException w:name="toc 2" w:uiPriority="39"/>
+    <w:lsdException w:name="toc 3" w:uiPriority="39"/>
+    <w:lsdException w:name="toc 4" w:uiPriority="39"/>
+    <w:lsdException w:name="toc 5" w:uiPriority="39"/>
+    <w:lsdException w:name="toc 6" w:uiPriority="39"/>
+    <w:lsdException w:name="toc 7" w:uiPriority="39"/>
+    <w:lsdException w:name="toc 8" w:uiPriority="39"/>
+    <w:lsdException w:name="toc 9" w:uiPriority="39"/>
+    <w:lsdException w:name="caption" w:uiPriority="35" w:qFormat="1"/>
+    <w:lsdException w:name="Title" w:semiHidden="0" w:uiPriority="10" w:unhideWhenUsed="0" w:qFormat="1"/>
+    <w:lsdException w:name="Default Paragraph Font" w:uiPriority="1"/>
+    <w:lsdException w:name="Subtitle" w:semiHidden="0" w:uiPriority="11" w:unhideWhenUsed="0" w:qFormat="1"/>
+    <w:lsdException w:name="Strong" w:semiHidden="0" w:uiPriority="22" w:unhideWhenUsed="0" w:qFormat="1"/>
+    <w:lsdException w:name="Emphasis" w:semiHidden="0" w:uiPriority="20" w:unhideWhenUsed="0" w:qFormat="1"/>
+    <w:lsdException w:name="Table Grid" w:semiHidden="0" w:uiPriority="59" w:unhideWhenUsed="0"/>
+    <w:lsdException w:name="Placeholder Text" w:unhideWhenUsed="0"/>
+    <w:lsdException w:name="No Spacing" w:semiHidden="0" w:uiPriority="1" w:unhideWhenUsed="0" w:qFormat="1"/>
+    <w:lsdException w:name="Light Shading" w:semiHidden="0" w:uiPriority="60" w:unhideWhenUsed="0"/>
+    <w:lsdException w:name="Light List" w:semiHidden="0" w:uiPriority="61" w:unhideWhenUsed="0"/>
+    <w:lsdException w:name="Light Grid" w:semiHidden="0" w:uiPriority="62" w:unhideWhenUsed="0"/>
+    <w:lsdException w:name="Medium Shading 1" w:semiHidden="0" w:uiPriority="63" w:unhideWhenUsed="0"/>
+    <w:lsdException w:name="Medium Shading 2" w:semiHidden="0" w:uiPriority="64" w:unhideWhenUsed="0"/>
+    <w:lsdException w:name="Medium List 1" w:semiHidden="0" w:uiPriority="65" w:unhideWhenUsed="0"/>
+    <w:lsdException w:name="Medium List 2" w:semiHidden="0" w:uiPriority="66" w:unhideWhenUsed="0"/>
+    <w:lsdException w:name="Medium Grid 1" w:semiHidden="0" w:uiPriority="67" w:unhideWhenUsed="0"/>
+    <w:lsdException w:name="Medium Grid 2" w:semiHidden="0" w:uiPriority="68" w:unhideWhenUsed="0"/>
+    <w:lsdException w:name="Medium Grid 3" w:semiHidden="0" w:uiPriority="69" w:unhideWhenUsed="0"/>
+    <w:lsdException w:name="Dark List" w:semiHidden="0" w:uiPriority="70" w:unhideWhenUsed="0"/>
+    <w:lsdException w:name="Colorful Shading" w:semiHidden="0" w:uiPriority="71" w:unhideWhenUsed="0"/>
+    <w:lsdException w:name="Colorful List" w:semiHidden="0" w:uiPriority="72" w:unhideWhenUsed="0"/>
+    <w:lsdException w:name="Colorful Grid" w:semiHidden="0" w:uiPriority="73" w:unhideWhenUsed="0"/>
+    <w:lsdException w:name="Light Shading Accent 1" w:semiHidden="0" w:uiPriority="60" w:unhideWhenUsed="0"/>
+    <w:lsdException w:name="Light List Accent 1" w:semiHidden="0" w:uiPriority="61" w:unhideWhenUsed="0"/>
+    <w:lsdException w:name="Light Grid Accent 1" w:semiHidden="0" w:uiPriority="62" w:unhideWhenUsed="0"/>
+    <w:lsdException w:name="Medium Shading 1 Accent 1" w:semiHidden="0" w:uiPriority="63" w:unhideWhenUsed="0"/>
+    <w:lsdException w:name="Medium Shading 2 Accent 1" w:semiHidden="0" w:uiPriority="64" w:unhideWhenUsed="0"/>
+    <w:lsdException w:name="Medium List 1 Accent 1" w:semiHidden="0" w:uiPriority="65" w:unhideWhenUsed="0"/>
+    <w:lsdException w:name="Revision" w:unhideWhenUsed="0"/>
+    <w:lsdException w:name="List Paragraph" w:semiHidden="0" w:uiPriority="34" w:unhideWhenUsed="0" w:qFormat="1"/>
+    <w:lsdException w:name="Quote" w:semiHidden="0" w:uiPriority="29" w:unhideWhenUsed="0" w:qFormat="1"/>
+    <w:lsdException w:name="Intense Quote" w:semiHidden="0" w:uiPriority="30" w:unhideWhenUsed="0" w:qFormat="1"/>
+    <w:lsdException w:name="Medium List 2 Accent 1" w:semiHidden="0" w:uiPriority="66" w:unhideWhenUsed="0"/>
+    <w:lsdException w:name="Medium Grid 1 Accent 1" w:semiHidden="0" w:uiPriority="67" w:unhideWhenUsed="0"/>
+    <w:lsdException w:name="Medium Grid 2 Accent 1" w:semiHidden="0" w:uiPriority="68" w:unhideWhenUsed="0"/>
+    <w:lsdException w:name="Medium Grid 3 Accent 1" w:semiHidden="0" w:uiPriority="69" w:unhideWhenUsed="0"/>
+    <w:lsdException w:name="Dark List Accent 1" w:semiHidden="0" w:uiPriority="70" w:unhideWhenUsed="0"/>
+    <w:lsdException w:name="Colorful Shading Accent 1" w:semiHidden="0" w:uiPriority="71" w:unhideWhenUsed="0"/>
+    <w:lsdException w:name="Colorful List Accent 1" w:semiHidden="0" w:uiPriority="72" w:unhideWhenUsed="0"/>
+    <w:lsdException w:name="Colorful Grid Accent 1" w:semiHidden="0" w:uiPriority="73" w:unhideWhenUsed="0"/>
+    <w:lsdException w:name="Light Shading Accent 2" w:semiHidden="0" w:uiPriority="60" w:unhideWhenUsed="0"/>
+    <w:lsdException w:name="Light List Accent 2" w:semiHidden="0" w:uiPriority="61" w:unhideWhenUsed="0"/>
+    <w:lsdException w:name="Light Grid Accent 2" w:semiHidden="0" w:uiPriority="62" w:unhideWhenUsed="0"/>
+    <w:lsdException w:name="Medium Shading 1 Accent 2" w:semiHidden="0" w:uiPriority="63" w:unhideWhenUsed="0"/>
+    <w:lsdException w:name="Medium Shading 2 Accent 2" w:semiHidden="0" w:uiPriority="64" w:unhideWhenUsed="0"/>
+    <w:lsdException w:name="Medium List 1 Accent 2" w:semiHidden="0" w:uiPriority="65" w:unhideWhenUsed="0"/>
+    <w:lsdException w:name="Medium List 2 Accent 2" w:semiHidden="0" w:uiPriority="66" w:unhideWhenUsed="0"/>
+    <w:lsdException w:name="Medium Grid 1 Accent 2" w:semiHidden="0" w:uiPriority="67" w:unhideWhenUsed="0"/>
+    <w:lsdException w:name="Medium Grid 2 Accent 2" w:semiHidden="0" w:uiPriority="68" w:unhideWhenUsed="0"/>
+    <w:lsdException w:name="Medium Grid 3 Accent 2" w:semiHidden="0" w:uiPriority="69" w:unhideWhenUsed="0"/>
+    <w:lsdException w:name="Dark List Accent 2" w:semiHidden="0" w:uiPriority="70" w:unhideWhenUsed="0"/>
+    <w:lsdException w:name="Colorful Shading Accent 2" w:semiHidden="0" w:uiPriority="71" w:unhideWhenUsed="0"/>
+    <w:lsdException w:name="Colorful List Accent 2" w:semiHidden="0" w:uiPriority="72" w:unhideWhenUsed="0"/>
+    <w:lsdException w:name="Colorful Grid Accent 2" w:semiHidden="0" w:uiPriority="73" w:unhideWhenUsed="0"/>
+    <w:lsdException w:name="Light Shading Accent 3" w:semiHidden="0" w:uiPriority="60" w:unhideWhenUsed="0"/>
+    <w:lsdException w:name="Light List Accent 3" w:semiHidden="0" w:uiPriority="61" w:unhideWhenUsed="0"/>
+    <w:lsdException w:name="Light Grid Accent 3" w:semiHidden="0" w:uiPriority="62" w:unhideWhenUsed="0"/>
+    <w:lsdException w:name="Medium Shading 1 Accent 3" w:semiHidden="0" w:uiPriority="63" w:unhideWhenUsed="0"/>
+    <w:lsdException w:name="Medium Shading 2 Accent 3" w:semiHidden="0" w:uiPriority="64" w:unhideWhenUsed="0"/>
+    <w:lsdException w:name="Medium List 1 Accent 3" w:semiHidden="0" w:uiPriority="65" w:unhideWhenUsed="0"/>
+    <w:lsdException w:name="Medium List 2 Accent 3" w:semiHidden="0" w:uiPriority="66" w:unhideWhenUsed="0"/>
+    <w:lsdException w:name="Medium Grid 1 Accent 3" w:semiHidden="0" w:uiPriority="67" w:unhideWhenUsed="0"/>
+    <w:lsdException w:name="Medium Grid 2 Accent 3" w:semiHidden="0" w:uiPriority="68" w:unhideWhenUsed="0"/>
+    <w:lsdException w:name="Medium Grid 3 Accent 3" w:semiHidden="0" w:uiPriority="69" w:unhideWhenUsed="0"/>
+    <w:lsdException w:name="Dark List Accent 3" w:semiHidden="0" w:uiPriority="70" w:unhideWhenUsed="0"/>
+    <w:lsdException w:name="Colorful Shading Accent 3" w:semiHidden="0" w:uiPriority="71" w:unhideWhenUsed="0"/>
+    <w:lsdException w:name="Colorful List Accent 3" w:semiHidden="0" w:uiPriority="72" w:unhideWhenUsed="0"/>
+    <w:lsdException w:name="Colorful Grid Accent 3" w:semiHidden="0" w:uiPriority="73" w:unhideWhenUsed="0"/>
+    <w:lsdException w:name="Light Shading Accent 4" w:semiHidden="0" w:uiPriority="60" w:unhideWhenUsed="0"/>
+    <w:lsdException w:name="Light List Accent 4" w:semiHidden="0" w:uiPriority="61" w:unhideWhenUsed="0"/>
+    <w:lsdException w:name="Light Grid Accent 4" w:semiHidden="0" w:uiPriority="62" w:unhideWhenUsed="0"/>
+    <w:lsdException w:name="Medium Shading 1 Accent 4" w:semiHidden="0" w:uiPriority="63" w:unhideWhenUsed="0"/>
+    <w:lsdException w:name="Medium Shading 2 Accent 4" w:semiHidden="0" w:uiPriority="64" w:unhideWhenUsed="0"/>
+    <w:lsdException w:name="Medium List 1 Accent 4" w:semiHidden="0" w:uiPriority="65" w:unhideWhenUsed="0"/>
+    <w:lsdException w:name="Medium List 2 Accent 4" w:semiHidden="0" w:uiPriority="66" w:unhideWhenUsed="0"/>
+    <w:lsdException w:name="Medium Grid 1 Accent 4" w:semiHidden="0" w:uiPriority="67" w:unhideWhenUsed="0"/>
+    <w:lsdException w:name="Medium Grid 2 Accent 4" w:semiHidden="0" w:uiPriority="68" w:unhideWhenUsed="0"/>
+    <w:lsdException w:name="Medium Grid 3 Accent 4" w:semiHidden="0" w:uiPriority="69" w:unhideWhenUsed="0"/>
+    <w:lsdException w:name="Dark List Accent 4" w:semiHidden="0" w:uiPriority="70" w:unhideWhenUsed="0"/>
+    <w:lsdException w:name="Colorful Shading Accent 4" w:semiHidden="0" w:uiPriority="71" w:unhideWhenUsed="0"/>
+    <w:lsdException w:name="Colorful List Accent 4" w:semiHidden="0" w:uiPriority="72" w:unhideWhenUsed="0"/>
+    <w:lsdException w:name="Colorful Grid Accent 4" w:semiHidden="0" w:uiPriority="73" w:unhideWhenUsed="0"/>
+    <w:lsdException w:name="Light Shading Accent 5" w:semiHidden="0" w:uiPriority="60" w:unhideWhenUsed="0"/>
+    <w:lsdException w:name="Light List Accent 5" w:semiHidden="0" w:uiPriority="61" w:unhideWhenUsed="0"/>
+    <w:lsdException w:name="Light Grid Accent 5" w:semiHidden="0" w:uiPriority="62" w:unhideWhenUsed="0"/>
+    <w:lsdException w:name="Medium Shading 1 Accent 5" w:semiHidden="0" w:uiPriority="63" w:unhideWhenUsed="0"/>
+    <w:lsdException w:name="Medium Shading 2 Accent 5" w:semiHidden="0" w:uiPriority="64" w:unhideWhenUsed="0"/>
+    <w:lsdException w:name="Medium List 1 Accent 5" w:semiHidden="0" w:uiPriority="65" w:unhideWhenUsed="0"/>
+    <w:lsdException w:name="Medium List 2 Accent 5" w:semiHidden="0" w:uiPriority="66" w:unhideWhenUsed="0"/>
+    <w:lsdException w:name="Medium Grid 1 Accent 5" w:semiHidden="0" w:uiPriority="67" w:unhideWhenUsed="0"/>
+    <w:lsdException w:name="Medium Grid 2 Accent 5" w:semiHidden="0" w:uiPriority="68" w:unhideWhenUsed="0"/>
+    <w:lsdException w:name="Medium Grid 3 Accent 5" w:semiHidden="0" w:uiPriority="69" w:unhideWhenUsed="0"/>
+    <w:lsdException w:name="Dark List Accent 5" w:semiHidden="0" w:uiPriority="70" w:unhideWhenUsed="0"/>
+    <w:lsdException w:name="Colorful Shading Accent 5" w:semiHidden="0" w:uiPriority="71" w:unhideWhenUsed="0"/>
+    <w:lsdException w:name="Colorful List Accent 5" w:semiHidden="0" w:uiPriority="72" w:unhideWhenUsed="0"/>
+    <w:lsdException w:name="Colorful Grid Accent 5" w:semiHidden="0" w:uiPriority="73" w:unhideWhenUsed="0"/>
+    <w:lsdException w:name="Light Shading Accent 6" w:semiHidden="0" w:uiPriority="60" w:unhideWhenUsed="0"/>
+    <w:lsdException w:name="Light List Accent 6" w:semiHidden="0" w:uiPriority="61" w:unhideWhenUsed="0"/>
+    <w:lsdException w:name="Light Grid Accent 6" w:semiHidden="0" w:uiPriority="62" w:unhideWhenUsed="0"/>
+    <w:lsdException w:name="Medium Shading 1 Accent 6" w:semiHidden="0" w:uiPriority="63" w:unhideWhenUsed="0"/>
+    <w:lsdException w:name="Medium Shading 2 Accent 6" w:semiHidden="0" w:uiPriority="64" w:unhideWhenUsed="0"/>
+    <w:lsdException w:name="Medium List 1 Accent 6" w:semiHidden="0" w:uiPriority="65" w:unhideWhenUsed="0"/>
+    <w:lsdException w:name="Medium List 2 Accent 6" w:semiHidden="0" w:uiPriority="66" w:unhideWhenUsed="0"/>
+    <w:lsdException w:name="Medium Grid 1 Accent 6" w:semiHidden="0" w:uiPriority="67" w:unhideWhenUsed="0"/>
+    <w:lsdException w:name="Medium Grid 2 Accent 6" w:semiHidden="0" w:uiPriority="68" w:unhideWhenUsed="0"/>
+    <w:lsdException w:name="Medium Grid 3 Accent 6" w:semiHidden="0" w:uiPriority="69" w:unhideWhenUsed="0"/>
+    <w:lsdException w:name="Dark List Accent 6" w:semiHidden="0" w:uiPriority="70" w:unhideWhenUsed="0"/>
+    <w:lsdException w:name="Colorful Shading Accent 6" w:semiHidden="0" w:uiPriority="71" w:unhideWhenUsed="0"/>
+    <w:lsdException w:name="Colorful List Accent 6" w:semiHidden="0" w:uiPriority="72" w:unhideWhenUsed="0"/>
+    <w:lsdException w:name="Colorful Grid Accent 6" w:semiHidden="0" w:uiPriority="73" w:unhideWhenUsed="0"/>
+    <w:lsdException w:name="Subtle Emphasis" w:semiHidden="0" w:uiPriority="19" w:unhideWhenUsed="0" w:qFormat="1"/>
+    <w:lsdException w:name="Intense Emphasis" w:semiHidden="0" w:uiPriority="21" w:unhideWhenUsed="0" w:qFormat="1"/>
+    <w:lsdException w:name="Subtle Reference" w:semiHidden="0" w:uiPriority="31" w:unhideWhenUsed="0" w:qFormat="1"/>
+    <w:lsdException w:name="Intense Reference" w:semiHidden="0" w:uiPriority="32" w:unhideWhenUsed="0" w:qFormat="1"/>
+    <w:lsdException w:name="Book Title" w:semiHidden="0" w:uiPriority="33" w:unhideWhenUsed="0" w:qFormat="1"/>
+    <w:lsdException w:name="Bibliography" w:uiPriority="37"/>
+    <w:lsdException w:name="TOC Heading" w:uiPriority="39" w:qFormat="1"/>
   </w:latentStyles>
   <w:style w:type="paragraph" w:default="1" w:styleId="Normal">
     <w:name w:val="Normal"/>
@@ -14524,7 +15781,7 @@
       <w:color w:val="808080"/>
     </w:rPr>
   </w:style>
-  <w:style w:type="paragraph" w:styleId="Descripcin">
+  <w:style w:type="paragraph" w:styleId="Epgrafe">
     <w:name w:val="caption"/>
     <w:basedOn w:val="Normal"/>
     <w:next w:val="Normal"/>
@@ -14555,6 +15812,864 @@
     </w:rPr>
   </w:style>
 </w:styles>
+</file>
+
+<file path=word/stylesWithEffects.xml><?xml version="1.0" encoding="utf-8"?>
+<w:styles xmlns:wpc="http://schemas.microsoft.com/office/word/2010/wordprocessingCanvas" xmlns:mc="http://schemas.openxmlformats.org/markup-compatibility/2006" xmlns:o="urn:schemas-microsoft-com:office:office" xmlns:r="http://schemas.openxmlformats.org/officeDocument/2006/relationships" xmlns:m="http://schemas.openxmlformats.org/officeDocument/2006/math" xmlns:v="urn:schemas-microsoft-com:vml" xmlns:wp14="http://schemas.microsoft.com/office/word/2010/wordprocessingDrawing" xmlns:wp="http://schemas.openxmlformats.org/drawingml/2006/wordprocessingDrawing" xmlns:w10="urn:schemas-microsoft-com:office:word" xmlns:w="http://schemas.openxmlformats.org/wordprocessingml/2006/main" xmlns:w14="http://schemas.microsoft.com/office/word/2010/wordml" xmlns:wpg="http://schemas.microsoft.com/office/word/2010/wordprocessingGroup" xmlns:wpi="http://schemas.microsoft.com/office/word/2010/wordprocessingInk" xmlns:wne="http://schemas.microsoft.com/office/word/2006/wordml" xmlns:wps="http://schemas.microsoft.com/office/word/2010/wordprocessingShape" mc:Ignorable="w14 wp14">
+  <w:docDefaults>
+    <w:rPrDefault>
+      <w:rPr>
+        <w:rFonts w:asciiTheme="minorHAnsi" w:eastAsiaTheme="minorHAnsi" w:hAnsiTheme="minorHAnsi" w:cstheme="minorBidi"/>
+        <w:sz w:val="22"/>
+        <w:szCs w:val="22"/>
+        <w:lang w:val="es-ES" w:eastAsia="en-US" w:bidi="ar-SA"/>
+      </w:rPr>
+    </w:rPrDefault>
+    <w:pPrDefault>
+      <w:pPr>
+        <w:spacing w:after="200" w:line="276" w:lineRule="auto"/>
+      </w:pPr>
+    </w:pPrDefault>
+  </w:docDefaults>
+  <w:latentStyles w:defLockedState="0" w:defUIPriority="99" w:defSemiHidden="1" w:defUnhideWhenUsed="1" w:defQFormat="0" w:count="267">
+    <w:lsdException w:name="Normal" w:semiHidden="0" w:uiPriority="0" w:unhideWhenUsed="0" w:qFormat="1"/>
+    <w:lsdException w:name="heading 1" w:semiHidden="0" w:uiPriority="9" w:unhideWhenUsed="0" w:qFormat="1"/>
+    <w:lsdException w:name="heading 2" w:uiPriority="9" w:qFormat="1"/>
+    <w:lsdException w:name="heading 3" w:uiPriority="9" w:qFormat="1"/>
+    <w:lsdException w:name="heading 4" w:uiPriority="9" w:qFormat="1"/>
+    <w:lsdException w:name="heading 5" w:uiPriority="9" w:qFormat="1"/>
+    <w:lsdException w:name="heading 6" w:uiPriority="9" w:qFormat="1"/>
+    <w:lsdException w:name="heading 7" w:uiPriority="9" w:qFormat="1"/>
+    <w:lsdException w:name="heading 8" w:uiPriority="9" w:qFormat="1"/>
+    <w:lsdException w:name="heading 9" w:uiPriority="9" w:qFormat="1"/>
+    <w:lsdException w:name="toc 1" w:uiPriority="39"/>
+    <w:lsdException w:name="toc 2" w:uiPriority="39"/>
+    <w:lsdException w:name="toc 3" w:uiPriority="39"/>
+    <w:lsdException w:name="toc 4" w:uiPriority="39"/>
+    <w:lsdException w:name="toc 5" w:uiPriority="39"/>
+    <w:lsdException w:name="toc 6" w:uiPriority="39"/>
+    <w:lsdException w:name="toc 7" w:uiPriority="39"/>
+    <w:lsdException w:name="toc 8" w:uiPriority="39"/>
+    <w:lsdException w:name="toc 9" w:uiPriority="39"/>
+    <w:lsdException w:name="caption" w:uiPriority="35" w:qFormat="1"/>
+    <w:lsdException w:name="Title" w:semiHidden="0" w:uiPriority="10" w:unhideWhenUsed="0" w:qFormat="1"/>
+    <w:lsdException w:name="Default Paragraph Font" w:uiPriority="1"/>
+    <w:lsdException w:name="Subtitle" w:semiHidden="0" w:uiPriority="11" w:unhideWhenUsed="0" w:qFormat="1"/>
+    <w:lsdException w:name="Strong" w:semiHidden="0" w:uiPriority="22" w:unhideWhenUsed="0" w:qFormat="1"/>
+    <w:lsdException w:name="Emphasis" w:semiHidden="0" w:uiPriority="20" w:unhideWhenUsed="0" w:qFormat="1"/>
+    <w:lsdException w:name="Table Grid" w:semiHidden="0" w:uiPriority="59" w:unhideWhenUsed="0"/>
+    <w:lsdException w:name="Placeholder Text" w:unhideWhenUsed="0"/>
+    <w:lsdException w:name="No Spacing" w:semiHidden="0" w:uiPriority="1" w:unhideWhenUsed="0" w:qFormat="1"/>
+    <w:lsdException w:name="Light Shading" w:semiHidden="0" w:uiPriority="60" w:unhideWhenUsed="0"/>
+    <w:lsdException w:name="Light List" w:semiHidden="0" w:uiPriority="61" w:unhideWhenUsed="0"/>
+    <w:lsdException w:name="Light Grid" w:semiHidden="0" w:uiPriority="62" w:unhideWhenUsed="0"/>
+    <w:lsdException w:name="Medium Shading 1" w:semiHidden="0" w:uiPriority="63" w:unhideWhenUsed="0"/>
+    <w:lsdException w:name="Medium Shading 2" w:semiHidden="0" w:uiPriority="64" w:unhideWhenUsed="0"/>
+    <w:lsdException w:name="Medium List 1" w:semiHidden="0" w:uiPriority="65" w:unhideWhenUsed="0"/>
+    <w:lsdException w:name="Medium List 2" w:semiHidden="0" w:uiPriority="66" w:unhideWhenUsed="0"/>
+    <w:lsdException w:name="Medium Grid 1" w:semiHidden="0" w:uiPriority="67" w:unhideWhenUsed="0"/>
+    <w:lsdException w:name="Medium Grid 2" w:semiHidden="0" w:uiPriority="68" w:unhideWhenUsed="0"/>
+    <w:lsdException w:name="Medium Grid 3" w:semiHidden="0" w:uiPriority="69" w:unhideWhenUsed="0"/>
+    <w:lsdException w:name="Dark List" w:semiHidden="0" w:uiPriority="70" w:unhideWhenUsed="0"/>
+    <w:lsdException w:name="Colorful Shading" w:semiHidden="0" w:uiPriority="71" w:unhideWhenUsed="0"/>
+    <w:lsdException w:name="Colorful List" w:semiHidden="0" w:uiPriority="72" w:unhideWhenUsed="0"/>
+    <w:lsdException w:name="Colorful Grid" w:semiHidden="0" w:uiPriority="73" w:unhideWhenUsed="0"/>
+    <w:lsdException w:name="Light Shading Accent 1" w:semiHidden="0" w:uiPriority="60" w:unhideWhenUsed="0"/>
+    <w:lsdException w:name="Light List Accent 1" w:semiHidden="0" w:uiPriority="61" w:unhideWhenUsed="0"/>
+    <w:lsdException w:name="Light Grid Accent 1" w:semiHidden="0" w:uiPriority="62" w:unhideWhenUsed="0"/>
+    <w:lsdException w:name="Medium Shading 1 Accent 1" w:semiHidden="0" w:uiPriority="63" w:unhideWhenUsed="0"/>
+    <w:lsdException w:name="Medium Shading 2 Accent 1" w:semiHidden="0" w:uiPriority="64" w:unhideWhenUsed="0"/>
+    <w:lsdException w:name="Medium List 1 Accent 1" w:semiHidden="0" w:uiPriority="65" w:unhideWhenUsed="0"/>
+    <w:lsdException w:name="Revision" w:unhideWhenUsed="0"/>
+    <w:lsdException w:name="List Paragraph" w:semiHidden="0" w:uiPriority="34" w:unhideWhenUsed="0" w:qFormat="1"/>
+    <w:lsdException w:name="Quote" w:semiHidden="0" w:uiPriority="29" w:unhideWhenUsed="0" w:qFormat="1"/>
+    <w:lsdException w:name="Intense Quote" w:semiHidden="0" w:uiPriority="30" w:unhideWhenUsed="0" w:qFormat="1"/>
+    <w:lsdException w:name="Medium List 2 Accent 1" w:semiHidden="0" w:uiPriority="66" w:unhideWhenUsed="0"/>
+    <w:lsdException w:name="Medium Grid 1 Accent 1" w:semiHidden="0" w:uiPriority="67" w:unhideWhenUsed="0"/>
+    <w:lsdException w:name="Medium Grid 2 Accent 1" w:semiHidden="0" w:uiPriority="68" w:unhideWhenUsed="0"/>
+    <w:lsdException w:name="Medium Grid 3 Accent 1" w:semiHidden="0" w:uiPriority="69" w:unhideWhenUsed="0"/>
+    <w:lsdException w:name="Dark List Accent 1" w:semiHidden="0" w:uiPriority="70" w:unhideWhenUsed="0"/>
+    <w:lsdException w:name="Colorful Shading Accent 1" w:semiHidden="0" w:uiPriority="71" w:unhideWhenUsed="0"/>
+    <w:lsdException w:name="Colorful List Accent 1" w:semiHidden="0" w:uiPriority="72" w:unhideWhenUsed="0"/>
+    <w:lsdException w:name="Colorful Grid Accent 1" w:semiHidden="0" w:uiPriority="73" w:unhideWhenUsed="0"/>
+    <w:lsdException w:name="Light Shading Accent 2" w:semiHidden="0" w:uiPriority="60" w:unhideWhenUsed="0"/>
+    <w:lsdException w:name="Light List Accent 2" w:semiHidden="0" w:uiPriority="61" w:unhideWhenUsed="0"/>
+    <w:lsdException w:name="Light Grid Accent 2" w:semiHidden="0" w:uiPriority="62" w:unhideWhenUsed="0"/>
+    <w:lsdException w:name="Medium Shading 1 Accent 2" w:semiHidden="0" w:uiPriority="63" w:unhideWhenUsed="0"/>
+    <w:lsdException w:name="Medium Shading 2 Accent 2" w:semiHidden="0" w:uiPriority="64" w:unhideWhenUsed="0"/>
+    <w:lsdException w:name="Medium List 1 Accent 2" w:semiHidden="0" w:uiPriority="65" w:unhideWhenUsed="0"/>
+    <w:lsdException w:name="Medium List 2 Accent 2" w:semiHidden="0" w:uiPriority="66" w:unhideWhenUsed="0"/>
+    <w:lsdException w:name="Medium Grid 1 Accent 2" w:semiHidden="0" w:uiPriority="67" w:unhideWhenUsed="0"/>
+    <w:lsdException w:name="Medium Grid 2 Accent 2" w:semiHidden="0" w:uiPriority="68" w:unhideWhenUsed="0"/>
+    <w:lsdException w:name="Medium Grid 3 Accent 2" w:semiHidden="0" w:uiPriority="69" w:unhideWhenUsed="0"/>
+    <w:lsdException w:name="Dark List Accent 2" w:semiHidden="0" w:uiPriority="70" w:unhideWhenUsed="0"/>
+    <w:lsdException w:name="Colorful Shading Accent 2" w:semiHidden="0" w:uiPriority="71" w:unhideWhenUsed="0"/>
+    <w:lsdException w:name="Colorful List Accent 2" w:semiHidden="0" w:uiPriority="72" w:unhideWhenUsed="0"/>
+    <w:lsdException w:name="Colorful Grid Accent 2" w:semiHidden="0" w:uiPriority="73" w:unhideWhenUsed="0"/>
+    <w:lsdException w:name="Light Shading Accent 3" w:semiHidden="0" w:uiPriority="60" w:unhideWhenUsed="0"/>
+    <w:lsdException w:name="Light List Accent 3" w:semiHidden="0" w:uiPriority="61" w:unhideWhenUsed="0"/>
+    <w:lsdException w:name="Light Grid Accent 3" w:semiHidden="0" w:uiPriority="62" w:unhideWhenUsed="0"/>
+    <w:lsdException w:name="Medium Shading 1 Accent 3" w:semiHidden="0" w:uiPriority="63" w:unhideWhenUsed="0"/>
+    <w:lsdException w:name="Medium Shading 2 Accent 3" w:semiHidden="0" w:uiPriority="64" w:unhideWhenUsed="0"/>
+    <w:lsdException w:name="Medium List 1 Accent 3" w:semiHidden="0" w:uiPriority="65" w:unhideWhenUsed="0"/>
+    <w:lsdException w:name="Medium List 2 Accent 3" w:semiHidden="0" w:uiPriority="66" w:unhideWhenUsed="0"/>
+    <w:lsdException w:name="Medium Grid 1 Accent 3" w:semiHidden="0" w:uiPriority="67" w:unhideWhenUsed="0"/>
+    <w:lsdException w:name="Medium Grid 2 Accent 3" w:semiHidden="0" w:uiPriority="68" w:unhideWhenUsed="0"/>
+    <w:lsdException w:name="Medium Grid 3 Accent 3" w:semiHidden="0" w:uiPriority="69" w:unhideWhenUsed="0"/>
+    <w:lsdException w:name="Dark List Accent 3" w:semiHidden="0" w:uiPriority="70" w:unhideWhenUsed="0"/>
+    <w:lsdException w:name="Colorful Shading Accent 3" w:semiHidden="0" w:uiPriority="71" w:unhideWhenUsed="0"/>
+    <w:lsdException w:name="Colorful List Accent 3" w:semiHidden="0" w:uiPriority="72" w:unhideWhenUsed="0"/>
+    <w:lsdException w:name="Colorful Grid Accent 3" w:semiHidden="0" w:uiPriority="73" w:unhideWhenUsed="0"/>
+    <w:lsdException w:name="Light Shading Accent 4" w:semiHidden="0" w:uiPriority="60" w:unhideWhenUsed="0"/>
+    <w:lsdException w:name="Light List Accent 4" w:semiHidden="0" w:uiPriority="61" w:unhideWhenUsed="0"/>
+    <w:lsdException w:name="Light Grid Accent 4" w:semiHidden="0" w:uiPriority="62" w:unhideWhenUsed="0"/>
+    <w:lsdException w:name="Medium Shading 1 Accent 4" w:semiHidden="0" w:uiPriority="63" w:unhideWhenUsed="0"/>
+    <w:lsdException w:name="Medium Shading 2 Accent 4" w:semiHidden="0" w:uiPriority="64" w:unhideWhenUsed="0"/>
+    <w:lsdException w:name="Medium List 1 Accent 4" w:semiHidden="0" w:uiPriority="65" w:unhideWhenUsed="0"/>
+    <w:lsdException w:name="Medium List 2 Accent 4" w:semiHidden="0" w:uiPriority="66" w:unhideWhenUsed="0"/>
+    <w:lsdException w:name="Medium Grid 1 Accent 4" w:semiHidden="0" w:uiPriority="67" w:unhideWhenUsed="0"/>
+    <w:lsdException w:name="Medium Grid 2 Accent 4" w:semiHidden="0" w:uiPriority="68" w:unhideWhenUsed="0"/>
+    <w:lsdException w:name="Medium Grid 3 Accent 4" w:semiHidden="0" w:uiPriority="69" w:unhideWhenUsed="0"/>
+    <w:lsdException w:name="Dark List Accent 4" w:semiHidden="0" w:uiPriority="70" w:unhideWhenUsed="0"/>
+    <w:lsdException w:name="Colorful Shading Accent 4" w:semiHidden="0" w:uiPriority="71" w:unhideWhenUsed="0"/>
+    <w:lsdException w:name="Colorful List Accent 4" w:semiHidden="0" w:uiPriority="72" w:unhideWhenUsed="0"/>
+    <w:lsdException w:name="Colorful Grid Accent 4" w:semiHidden="0" w:uiPriority="73" w:unhideWhenUsed="0"/>
+    <w:lsdException w:name="Light Shading Accent 5" w:semiHidden="0" w:uiPriority="60" w:unhideWhenUsed="0"/>
+    <w:lsdException w:name="Light List Accent 5" w:semiHidden="0" w:uiPriority="61" w:unhideWhenUsed="0"/>
+    <w:lsdException w:name="Light Grid Accent 5" w:semiHidden="0" w:uiPriority="62" w:unhideWhenUsed="0"/>
+    <w:lsdException w:name="Medium Shading 1 Accent 5" w:semiHidden="0" w:uiPriority="63" w:unhideWhenUsed="0"/>
+    <w:lsdException w:name="Medium Shading 2 Accent 5" w:semiHidden="0" w:uiPriority="64" w:unhideWhenUsed="0"/>
+    <w:lsdException w:name="Medium List 1 Accent 5" w:semiHidden="0" w:uiPriority="65" w:unhideWhenUsed="0"/>
+    <w:lsdException w:name="Medium List 2 Accent 5" w:semiHidden="0" w:uiPriority="66" w:unhideWhenUsed="0"/>
+    <w:lsdException w:name="Medium Grid 1 Accent 5" w:semiHidden="0" w:uiPriority="67" w:unhideWhenUsed="0"/>
+    <w:lsdException w:name="Medium Grid 2 Accent 5" w:semiHidden="0" w:uiPriority="68" w:unhideWhenUsed="0"/>
+    <w:lsdException w:name="Medium Grid 3 Accent 5" w:semiHidden="0" w:uiPriority="69" w:unhideWhenUsed="0"/>
+    <w:lsdException w:name="Dark List Accent 5" w:semiHidden="0" w:uiPriority="70" w:unhideWhenUsed="0"/>
+    <w:lsdException w:name="Colorful Shading Accent 5" w:semiHidden="0" w:uiPriority="71" w:unhideWhenUsed="0"/>
+    <w:lsdException w:name="Colorful List Accent 5" w:semiHidden="0" w:uiPriority="72" w:unhideWhenUsed="0"/>
+    <w:lsdException w:name="Colorful Grid Accent 5" w:semiHidden="0" w:uiPriority="73" w:unhideWhenUsed="0"/>
+    <w:lsdException w:name="Light Shading Accent 6" w:semiHidden="0" w:uiPriority="60" w:unhideWhenUsed="0"/>
+    <w:lsdException w:name="Light List Accent 6" w:semiHidden="0" w:uiPriority="61" w:unhideWhenUsed="0"/>
+    <w:lsdException w:name="Light Grid Accent 6" w:semiHidden="0" w:uiPriority="62" w:unhideWhenUsed="0"/>
+    <w:lsdException w:name="Medium Shading 1 Accent 6" w:semiHidden="0" w:uiPriority="63" w:unhideWhenUsed="0"/>
+    <w:lsdException w:name="Medium Shading 2 Accent 6" w:semiHidden="0" w:uiPriority="64" w:unhideWhenUsed="0"/>
+    <w:lsdException w:name="Medium List 1 Accent 6" w:semiHidden="0" w:uiPriority="65" w:unhideWhenUsed="0"/>
+    <w:lsdException w:name="Medium List 2 Accent 6" w:semiHidden="0" w:uiPriority="66" w:unhideWhenUsed="0"/>
+    <w:lsdException w:name="Medium Grid 1 Accent 6" w:semiHidden="0" w:uiPriority="67" w:unhideWhenUsed="0"/>
+    <w:lsdException w:name="Medium Grid 2 Accent 6" w:semiHidden="0" w:uiPriority="68" w:unhideWhenUsed="0"/>
+    <w:lsdException w:name="Medium Grid 3 Accent 6" w:semiHidden="0" w:uiPriority="69" w:unhideWhenUsed="0"/>
+    <w:lsdException w:name="Dark List Accent 6" w:semiHidden="0" w:uiPriority="70" w:unhideWhenUsed="0"/>
+    <w:lsdException w:name="Colorful Shading Accent 6" w:semiHidden="0" w:uiPriority="71" w:unhideWhenUsed="0"/>
+    <w:lsdException w:name="Colorful List Accent 6" w:semiHidden="0" w:uiPriority="72" w:unhideWhenUsed="0"/>
+    <w:lsdException w:name="Colorful Grid Accent 6" w:semiHidden="0" w:uiPriority="73" w:unhideWhenUsed="0"/>
+    <w:lsdException w:name="Subtle Emphasis" w:semiHidden="0" w:uiPriority="19" w:unhideWhenUsed="0" w:qFormat="1"/>
+    <w:lsdException w:name="Intense Emphasis" w:semiHidden="0" w:uiPriority="21" w:unhideWhenUsed="0" w:qFormat="1"/>
+    <w:lsdException w:name="Subtle Reference" w:semiHidden="0" w:uiPriority="31" w:unhideWhenUsed="0" w:qFormat="1"/>
+    <w:lsdException w:name="Intense Reference" w:semiHidden="0" w:uiPriority="32" w:unhideWhenUsed="0" w:qFormat="1"/>
+    <w:lsdException w:name="Book Title" w:semiHidden="0" w:uiPriority="33" w:unhideWhenUsed="0" w:qFormat="1"/>
+    <w:lsdException w:name="Bibliography" w:uiPriority="37"/>
+    <w:lsdException w:name="TOC Heading" w:uiPriority="39" w:qFormat="1"/>
+  </w:latentStyles>
+  <w:style w:type="paragraph" w:default="1" w:styleId="Normal">
+    <w:name w:val="Normal"/>
+    <w:qFormat/>
+  </w:style>
+  <w:style w:type="character" w:default="1" w:styleId="Fuentedeprrafopredeter">
+    <w:name w:val="Default Paragraph Font"/>
+    <w:uiPriority w:val="1"/>
+    <w:semiHidden/>
+    <w:unhideWhenUsed/>
+  </w:style>
+  <w:style w:type="table" w:default="1" w:styleId="Tablanormal">
+    <w:name w:val="Normal Table"/>
+    <w:uiPriority w:val="99"/>
+    <w:semiHidden/>
+    <w:unhideWhenUsed/>
+    <w:tblPr>
+      <w:tblInd w:w="0" w:type="dxa"/>
+      <w:tblCellMar>
+        <w:top w:w="0" w:type="dxa"/>
+        <w:left w:w="108" w:type="dxa"/>
+        <w:bottom w:w="0" w:type="dxa"/>
+        <w:right w:w="108" w:type="dxa"/>
+      </w:tblCellMar>
+    </w:tblPr>
+  </w:style>
+  <w:style w:type="numbering" w:default="1" w:styleId="Sinlista">
+    <w:name w:val="No List"/>
+    <w:uiPriority w:val="99"/>
+    <w:semiHidden/>
+    <w:unhideWhenUsed/>
+  </w:style>
+  <w:style w:type="paragraph" w:styleId="Textodeglobo">
+    <w:name w:val="Balloon Text"/>
+    <w:basedOn w:val="Normal"/>
+    <w:link w:val="TextodegloboCar"/>
+    <w:uiPriority w:val="99"/>
+    <w:semiHidden/>
+    <w:unhideWhenUsed/>
+    <w:rsid w:val="004F6680"/>
+    <w:pPr>
+      <w:spacing w:after="0" w:line="240" w:lineRule="auto"/>
+    </w:pPr>
+    <w:rPr>
+      <w:rFonts w:ascii="Tahoma" w:hAnsi="Tahoma" w:cs="Tahoma"/>
+      <w:sz w:val="16"/>
+      <w:szCs w:val="16"/>
+    </w:rPr>
+  </w:style>
+  <w:style w:type="character" w:customStyle="1" w:styleId="TextodegloboCar">
+    <w:name w:val="Texto de globo Car"/>
+    <w:basedOn w:val="Fuentedeprrafopredeter"/>
+    <w:link w:val="Textodeglobo"/>
+    <w:uiPriority w:val="99"/>
+    <w:semiHidden/>
+    <w:rsid w:val="004F6680"/>
+    <w:rPr>
+      <w:rFonts w:ascii="Tahoma" w:hAnsi="Tahoma" w:cs="Tahoma"/>
+      <w:sz w:val="16"/>
+      <w:szCs w:val="16"/>
+    </w:rPr>
+  </w:style>
+  <w:style w:type="paragraph" w:styleId="Encabezado">
+    <w:name w:val="header"/>
+    <w:basedOn w:val="Normal"/>
+    <w:link w:val="EncabezadoCar"/>
+    <w:uiPriority w:val="99"/>
+    <w:unhideWhenUsed/>
+    <w:rsid w:val="006525C1"/>
+    <w:pPr>
+      <w:tabs>
+        <w:tab w:val="center" w:pos="4252"/>
+        <w:tab w:val="right" w:pos="8504"/>
+      </w:tabs>
+      <w:spacing w:after="0" w:line="240" w:lineRule="auto"/>
+    </w:pPr>
+  </w:style>
+  <w:style w:type="character" w:customStyle="1" w:styleId="EncabezadoCar">
+    <w:name w:val="Encabezado Car"/>
+    <w:basedOn w:val="Fuentedeprrafopredeter"/>
+    <w:link w:val="Encabezado"/>
+    <w:uiPriority w:val="99"/>
+    <w:rsid w:val="006525C1"/>
+  </w:style>
+  <w:style w:type="paragraph" w:styleId="Piedepgina">
+    <w:name w:val="footer"/>
+    <w:basedOn w:val="Normal"/>
+    <w:link w:val="PiedepginaCar"/>
+    <w:uiPriority w:val="99"/>
+    <w:unhideWhenUsed/>
+    <w:rsid w:val="006525C1"/>
+    <w:pPr>
+      <w:tabs>
+        <w:tab w:val="center" w:pos="4252"/>
+        <w:tab w:val="right" w:pos="8504"/>
+      </w:tabs>
+      <w:spacing w:after="0" w:line="240" w:lineRule="auto"/>
+    </w:pPr>
+  </w:style>
+  <w:style w:type="character" w:customStyle="1" w:styleId="PiedepginaCar">
+    <w:name w:val="Pie de página Car"/>
+    <w:basedOn w:val="Fuentedeprrafopredeter"/>
+    <w:link w:val="Piedepgina"/>
+    <w:uiPriority w:val="99"/>
+    <w:rsid w:val="006525C1"/>
+  </w:style>
+  <w:style w:type="table" w:styleId="Tablaconcuadrcula">
+    <w:name w:val="Table Grid"/>
+    <w:basedOn w:val="Tablanormal"/>
+    <w:uiPriority w:val="59"/>
+    <w:rsid w:val="00913087"/>
+    <w:pPr>
+      <w:spacing w:after="0" w:line="240" w:lineRule="auto"/>
+    </w:pPr>
+    <w:tblPr>
+      <w:tblInd w:w="0" w:type="dxa"/>
+      <w:tblBorders>
+        <w:top w:val="single" w:sz="4" w:space="0" w:color="auto"/>
+        <w:left w:val="single" w:sz="4" w:space="0" w:color="auto"/>
+        <w:bottom w:val="single" w:sz="4" w:space="0" w:color="auto"/>
+        <w:right w:val="single" w:sz="4" w:space="0" w:color="auto"/>
+        <w:insideH w:val="single" w:sz="4" w:space="0" w:color="auto"/>
+        <w:insideV w:val="single" w:sz="4" w:space="0" w:color="auto"/>
+      </w:tblBorders>
+      <w:tblCellMar>
+        <w:top w:w="0" w:type="dxa"/>
+        <w:left w:w="108" w:type="dxa"/>
+        <w:bottom w:w="0" w:type="dxa"/>
+        <w:right w:w="108" w:type="dxa"/>
+      </w:tblCellMar>
+    </w:tblPr>
+  </w:style>
+  <w:style w:type="paragraph" w:styleId="Prrafodelista">
+    <w:name w:val="List Paragraph"/>
+    <w:basedOn w:val="Normal"/>
+    <w:uiPriority w:val="34"/>
+    <w:qFormat/>
+    <w:rsid w:val="00667B1C"/>
+    <w:pPr>
+      <w:ind w:left="720"/>
+      <w:contextualSpacing/>
+    </w:pPr>
+  </w:style>
+  <w:style w:type="character" w:styleId="Textodelmarcadordeposicin">
+    <w:name w:val="Placeholder Text"/>
+    <w:basedOn w:val="Fuentedeprrafopredeter"/>
+    <w:uiPriority w:val="99"/>
+    <w:semiHidden/>
+    <w:rsid w:val="00FC1E3E"/>
+    <w:rPr>
+      <w:color w:val="808080"/>
+    </w:rPr>
+  </w:style>
+  <w:style w:type="paragraph" w:styleId="Epgrafe">
+    <w:name w:val="caption"/>
+    <w:basedOn w:val="Normal"/>
+    <w:next w:val="Normal"/>
+    <w:uiPriority w:val="35"/>
+    <w:unhideWhenUsed/>
+    <w:qFormat/>
+    <w:rsid w:val="008A1AE3"/>
+    <w:pPr>
+      <w:spacing w:line="240" w:lineRule="auto"/>
+    </w:pPr>
+    <w:rPr>
+      <w:i/>
+      <w:iCs/>
+      <w:color w:val="1F497D" w:themeColor="text2"/>
+      <w:sz w:val="18"/>
+      <w:szCs w:val="18"/>
+    </w:rPr>
+  </w:style>
+  <w:style w:type="character" w:styleId="Hipervnculo">
+    <w:name w:val="Hyperlink"/>
+    <w:basedOn w:val="Fuentedeprrafopredeter"/>
+    <w:uiPriority w:val="99"/>
+    <w:unhideWhenUsed/>
+    <w:rsid w:val="00694A44"/>
+    <w:rPr>
+      <w:color w:val="0000FF" w:themeColor="hyperlink"/>
+      <w:u w:val="single"/>
+    </w:rPr>
+  </w:style>
+</w:styles>
+</file>
+
+<file path=word/glossary/document.xml><?xml version="1.0" encoding="utf-8"?>
+<w:glossaryDocument xmlns:wpc="http://schemas.microsoft.com/office/word/2010/wordprocessingCanvas" xmlns:mc="http://schemas.openxmlformats.org/markup-compatibility/2006" xmlns:o="urn:schemas-microsoft-com:office:office" xmlns:r="http://schemas.openxmlformats.org/officeDocument/2006/relationships" xmlns:m="http://schemas.openxmlformats.org/officeDocument/2006/math" xmlns:v="urn:schemas-microsoft-com:vml" xmlns:wp14="http://schemas.microsoft.com/office/word/2010/wordprocessingDrawing" xmlns:wp="http://schemas.openxmlformats.org/drawingml/2006/wordprocessingDrawing" xmlns:w10="urn:schemas-microsoft-com:office:word" xmlns:w="http://schemas.openxmlformats.org/wordprocessingml/2006/main" xmlns:w14="http://schemas.microsoft.com/office/word/2010/wordml" xmlns:wpg="http://schemas.microsoft.com/office/word/2010/wordprocessingGroup" xmlns:wpi="http://schemas.microsoft.com/office/word/2010/wordprocessingInk" xmlns:wne="http://schemas.microsoft.com/office/word/2006/wordml" xmlns:wps="http://schemas.microsoft.com/office/word/2010/wordprocessingShape" mc:Ignorable="w14 wp14"/>
+</file>
+
+<file path=word/glossary/fontTable.xml><?xml version="1.0" encoding="utf-8"?>
+<w:fonts xmlns:mc="http://schemas.openxmlformats.org/markup-compatibility/2006" xmlns:r="http://schemas.openxmlformats.org/officeDocument/2006/relationships" xmlns:w="http://schemas.openxmlformats.org/wordprocessingml/2006/main" xmlns:w14="http://schemas.microsoft.com/office/word/2010/wordml" mc:Ignorable="w14">
+  <w:font w:name="Symbol">
+    <w:panose1 w:val="05050102010706020507"/>
+    <w:charset w:val="02"/>
+    <w:family w:val="roman"/>
+    <w:pitch w:val="variable"/>
+    <w:sig w:usb0="00000000" w:usb1="10000000" w:usb2="00000000" w:usb3="00000000" w:csb0="80000000" w:csb1="00000000"/>
+  </w:font>
+  <w:font w:name="Times New Roman">
+    <w:panose1 w:val="02020603050405020304"/>
+    <w:charset w:val="00"/>
+    <w:family w:val="roman"/>
+    <w:pitch w:val="variable"/>
+    <w:sig w:usb0="E0002EFF" w:usb1="C000785B" w:usb2="00000009" w:usb3="00000000" w:csb0="000001FF" w:csb1="00000000"/>
+  </w:font>
+  <w:font w:name="Courier New">
+    <w:panose1 w:val="02070309020205020404"/>
+    <w:charset w:val="00"/>
+    <w:family w:val="modern"/>
+    <w:pitch w:val="fixed"/>
+    <w:sig w:usb0="E0002EFF" w:usb1="C0007843" w:usb2="00000009" w:usb3="00000000" w:csb0="000001FF" w:csb1="00000000"/>
+  </w:font>
+  <w:font w:name="Wingdings">
+    <w:panose1 w:val="05000000000000000000"/>
+    <w:charset w:val="02"/>
+    <w:family w:val="auto"/>
+    <w:pitch w:val="variable"/>
+    <w:sig w:usb0="00000000" w:usb1="10000000" w:usb2="00000000" w:usb3="00000000" w:csb0="80000000" w:csb1="00000000"/>
+  </w:font>
+  <w:font w:name="Calibri">
+    <w:panose1 w:val="020F0502020204030204"/>
+    <w:charset w:val="00"/>
+    <w:family w:val="swiss"/>
+    <w:pitch w:val="variable"/>
+    <w:sig w:usb0="E0002AFF" w:usb1="C000247B" w:usb2="00000009" w:usb3="00000000" w:csb0="000001FF" w:csb1="00000000"/>
+  </w:font>
+  <w:font w:name="Tahoma">
+    <w:panose1 w:val="020B0604030504040204"/>
+    <w:charset w:val="00"/>
+    <w:family w:val="swiss"/>
+    <w:pitch w:val="variable"/>
+    <w:sig w:usb0="E1002EFF" w:usb1="C000605B" w:usb2="00000029" w:usb3="00000000" w:csb0="000101FF" w:csb1="00000000"/>
+  </w:font>
+  <w:font w:name="Arial">
+    <w:panose1 w:val="020B0604020202020204"/>
+    <w:charset w:val="00"/>
+    <w:family w:val="swiss"/>
+    <w:pitch w:val="variable"/>
+    <w:sig w:usb0="E0002EFF" w:usb1="C0007843" w:usb2="00000009" w:usb3="00000000" w:csb0="000001FF" w:csb1="00000000"/>
+  </w:font>
+  <w:font w:name="Cambria Math">
+    <w:panose1 w:val="02040503050406030204"/>
+    <w:charset w:val="00"/>
+    <w:family w:val="roman"/>
+    <w:pitch w:val="variable"/>
+    <w:sig w:usb0="E00002FF" w:usb1="420024FF" w:usb2="00000000" w:usb3="00000000" w:csb0="0000019F" w:csb1="00000000"/>
+  </w:font>
+  <w:font w:name="Cambria">
+    <w:panose1 w:val="02040503050406030204"/>
+    <w:charset w:val="00"/>
+    <w:family w:val="roman"/>
+    <w:pitch w:val="variable"/>
+    <w:sig w:usb0="E00002FF" w:usb1="400004FF" w:usb2="00000000" w:usb3="00000000" w:csb0="0000019F" w:csb1="00000000"/>
+  </w:font>
+</w:fonts>
+</file>
+
+<file path=word/glossary/settings.xml><?xml version="1.0" encoding="utf-8"?>
+<w:settings xmlns:mc="http://schemas.openxmlformats.org/markup-compatibility/2006" xmlns:o="urn:schemas-microsoft-com:office:office" xmlns:r="http://schemas.openxmlformats.org/officeDocument/2006/relationships" xmlns:m="http://schemas.openxmlformats.org/officeDocument/2006/math" xmlns:v="urn:schemas-microsoft-com:vml" xmlns:w10="urn:schemas-microsoft-com:office:word" xmlns:w="http://schemas.openxmlformats.org/wordprocessingml/2006/main" xmlns:w14="http://schemas.microsoft.com/office/word/2010/wordml" xmlns:sl="http://schemas.openxmlformats.org/schemaLibrary/2006/main" mc:Ignorable="w14">
+  <w:view w:val="normal"/>
+  <w:defaultTabStop w:val="708"/>
+  <w:hyphenationZone w:val="425"/>
+  <w:characterSpacingControl w:val="doNotCompress"/>
+  <w:compat>
+    <w:useFELayout/>
+    <w:compatSetting w:name="compatibilityMode" w:uri="http://schemas.microsoft.com/office/word" w:val="14"/>
+    <w:compatSetting w:name="overrideTableStyleFontSizeAndJustification" w:uri="http://schemas.microsoft.com/office/word" w:val="1"/>
+    <w:compatSetting w:name="enableOpenTypeFeatures" w:uri="http://schemas.microsoft.com/office/word" w:val="1"/>
+    <w:compatSetting w:name="doNotFlipMirrorIndents" w:uri="http://schemas.microsoft.com/office/word" w:val="1"/>
+  </w:compat>
+  <w:rsids>
+    <w:rsidRoot w:val="00D3718B"/>
+    <w:rsid w:val="007E3E9F"/>
+    <w:rsid w:val="00D3718B"/>
+  </w:rsids>
+  <m:mathPr>
+    <m:mathFont m:val="Cambria Math"/>
+    <m:brkBin m:val="before"/>
+    <m:brkBinSub m:val="--"/>
+    <m:smallFrac m:val="0"/>
+    <m:dispDef/>
+    <m:lMargin m:val="0"/>
+    <m:rMargin m:val="0"/>
+    <m:defJc m:val="centerGroup"/>
+    <m:wrapIndent m:val="1440"/>
+    <m:intLim m:val="subSup"/>
+    <m:naryLim m:val="undOvr"/>
+  </m:mathPr>
+  <w:themeFontLang w:val="es-ES"/>
+  <w:clrSchemeMapping w:bg1="light1" w:t1="dark1" w:bg2="light2" w:t2="dark2" w:accent1="accent1" w:accent2="accent2" w:accent3="accent3" w:accent4="accent4" w:accent5="accent5" w:accent6="accent6" w:hyperlink="hyperlink" w:followedHyperlink="followedHyperlink"/>
+  <w:decimalSymbol w:val=","/>
+  <w:listSeparator w:val=";"/>
+</w:settings>
+</file>
+
+<file path=word/glossary/styles.xml><?xml version="1.0" encoding="utf-8"?>
+<w:styles xmlns:mc="http://schemas.openxmlformats.org/markup-compatibility/2006" xmlns:r="http://schemas.openxmlformats.org/officeDocument/2006/relationships" xmlns:w="http://schemas.openxmlformats.org/wordprocessingml/2006/main" xmlns:w14="http://schemas.microsoft.com/office/word/2010/wordml" mc:Ignorable="w14">
+  <w:docDefaults>
+    <w:rPrDefault>
+      <w:rPr>
+        <w:rFonts w:asciiTheme="minorHAnsi" w:eastAsiaTheme="minorEastAsia" w:hAnsiTheme="minorHAnsi" w:cstheme="minorBidi"/>
+        <w:sz w:val="22"/>
+        <w:szCs w:val="22"/>
+        <w:lang w:val="es-ES" w:eastAsia="es-ES" w:bidi="ar-SA"/>
+      </w:rPr>
+    </w:rPrDefault>
+    <w:pPrDefault>
+      <w:pPr>
+        <w:spacing w:after="200" w:line="276" w:lineRule="auto"/>
+      </w:pPr>
+    </w:pPrDefault>
+  </w:docDefaults>
+  <w:latentStyles w:defLockedState="0" w:defUIPriority="99" w:defSemiHidden="1" w:defUnhideWhenUsed="1" w:defQFormat="0" w:count="267">
+    <w:lsdException w:name="Normal" w:semiHidden="0" w:uiPriority="0" w:unhideWhenUsed="0" w:qFormat="1"/>
+    <w:lsdException w:name="heading 1" w:semiHidden="0" w:uiPriority="9" w:unhideWhenUsed="0" w:qFormat="1"/>
+    <w:lsdException w:name="heading 2" w:uiPriority="9" w:qFormat="1"/>
+    <w:lsdException w:name="heading 3" w:uiPriority="9" w:qFormat="1"/>
+    <w:lsdException w:name="heading 4" w:uiPriority="9" w:qFormat="1"/>
+    <w:lsdException w:name="heading 5" w:uiPriority="9" w:qFormat="1"/>
+    <w:lsdException w:name="heading 6" w:uiPriority="9" w:qFormat="1"/>
+    <w:lsdException w:name="heading 7" w:uiPriority="9" w:qFormat="1"/>
+    <w:lsdException w:name="heading 8" w:uiPriority="9" w:qFormat="1"/>
+    <w:lsdException w:name="heading 9" w:uiPriority="9" w:qFormat="1"/>
+    <w:lsdException w:name="toc 1" w:uiPriority="39"/>
+    <w:lsdException w:name="toc 2" w:uiPriority="39"/>
+    <w:lsdException w:name="toc 3" w:uiPriority="39"/>
+    <w:lsdException w:name="toc 4" w:uiPriority="39"/>
+    <w:lsdException w:name="toc 5" w:uiPriority="39"/>
+    <w:lsdException w:name="toc 6" w:uiPriority="39"/>
+    <w:lsdException w:name="toc 7" w:uiPriority="39"/>
+    <w:lsdException w:name="toc 8" w:uiPriority="39"/>
+    <w:lsdException w:name="toc 9" w:uiPriority="39"/>
+    <w:lsdException w:name="caption" w:uiPriority="35" w:qFormat="1"/>
+    <w:lsdException w:name="Title" w:semiHidden="0" w:uiPriority="10" w:unhideWhenUsed="0" w:qFormat="1"/>
+    <w:lsdException w:name="Default Paragraph Font" w:uiPriority="1"/>
+    <w:lsdException w:name="Subtitle" w:semiHidden="0" w:uiPriority="11" w:unhideWhenUsed="0" w:qFormat="1"/>
+    <w:lsdException w:name="Strong" w:semiHidden="0" w:uiPriority="22" w:unhideWhenUsed="0" w:qFormat="1"/>
+    <w:lsdException w:name="Emphasis" w:semiHidden="0" w:uiPriority="20" w:unhideWhenUsed="0" w:qFormat="1"/>
+    <w:lsdException w:name="Table Grid" w:semiHidden="0" w:uiPriority="59" w:unhideWhenUsed="0"/>
+    <w:lsdException w:name="Placeholder Text" w:unhideWhenUsed="0"/>
+    <w:lsdException w:name="No Spacing" w:semiHidden="0" w:uiPriority="1" w:unhideWhenUsed="0" w:qFormat="1"/>
+    <w:lsdException w:name="Light Shading" w:semiHidden="0" w:uiPriority="60" w:unhideWhenUsed="0"/>
+    <w:lsdException w:name="Light List" w:semiHidden="0" w:uiPriority="61" w:unhideWhenUsed="0"/>
+    <w:lsdException w:name="Light Grid" w:semiHidden="0" w:uiPriority="62" w:unhideWhenUsed="0"/>
+    <w:lsdException w:name="Medium Shading 1" w:semiHidden="0" w:uiPriority="63" w:unhideWhenUsed="0"/>
+    <w:lsdException w:name="Medium Shading 2" w:semiHidden="0" w:uiPriority="64" w:unhideWhenUsed="0"/>
+    <w:lsdException w:name="Medium List 1" w:semiHidden="0" w:uiPriority="65" w:unhideWhenUsed="0"/>
+    <w:lsdException w:name="Medium List 2" w:semiHidden="0" w:uiPriority="66" w:unhideWhenUsed="0"/>
+    <w:lsdException w:name="Medium Grid 1" w:semiHidden="0" w:uiPriority="67" w:unhideWhenUsed="0"/>
+    <w:lsdException w:name="Medium Grid 2" w:semiHidden="0" w:uiPriority="68" w:unhideWhenUsed="0"/>
+    <w:lsdException w:name="Medium Grid 3" w:semiHidden="0" w:uiPriority="69" w:unhideWhenUsed="0"/>
+    <w:lsdException w:name="Dark List" w:semiHidden="0" w:uiPriority="70" w:unhideWhenUsed="0"/>
+    <w:lsdException w:name="Colorful Shading" w:semiHidden="0" w:uiPriority="71" w:unhideWhenUsed="0"/>
+    <w:lsdException w:name="Colorful List" w:semiHidden="0" w:uiPriority="72" w:unhideWhenUsed="0"/>
+    <w:lsdException w:name="Colorful Grid" w:semiHidden="0" w:uiPriority="73" w:unhideWhenUsed="0"/>
+    <w:lsdException w:name="Light Shading Accent 1" w:semiHidden="0" w:uiPriority="60" w:unhideWhenUsed="0"/>
+    <w:lsdException w:name="Light List Accent 1" w:semiHidden="0" w:uiPriority="61" w:unhideWhenUsed="0"/>
+    <w:lsdException w:name="Light Grid Accent 1" w:semiHidden="0" w:uiPriority="62" w:unhideWhenUsed="0"/>
+    <w:lsdException w:name="Medium Shading 1 Accent 1" w:semiHidden="0" w:uiPriority="63" w:unhideWhenUsed="0"/>
+    <w:lsdException w:name="Medium Shading 2 Accent 1" w:semiHidden="0" w:uiPriority="64" w:unhideWhenUsed="0"/>
+    <w:lsdException w:name="Medium List 1 Accent 1" w:semiHidden="0" w:uiPriority="65" w:unhideWhenUsed="0"/>
+    <w:lsdException w:name="Revision" w:unhideWhenUsed="0"/>
+    <w:lsdException w:name="List Paragraph" w:semiHidden="0" w:uiPriority="34" w:unhideWhenUsed="0" w:qFormat="1"/>
+    <w:lsdException w:name="Quote" w:semiHidden="0" w:uiPriority="29" w:unhideWhenUsed="0" w:qFormat="1"/>
+    <w:lsdException w:name="Intense Quote" w:semiHidden="0" w:uiPriority="30" w:unhideWhenUsed="0" w:qFormat="1"/>
+    <w:lsdException w:name="Medium List 2 Accent 1" w:semiHidden="0" w:uiPriority="66" w:unhideWhenUsed="0"/>
+    <w:lsdException w:name="Medium Grid 1 Accent 1" w:semiHidden="0" w:uiPriority="67" w:unhideWhenUsed="0"/>
+    <w:lsdException w:name="Medium Grid 2 Accent 1" w:semiHidden="0" w:uiPriority="68" w:unhideWhenUsed="0"/>
+    <w:lsdException w:name="Medium Grid 3 Accent 1" w:semiHidden="0" w:uiPriority="69" w:unhideWhenUsed="0"/>
+    <w:lsdException w:name="Dark List Accent 1" w:semiHidden="0" w:uiPriority="70" w:unhideWhenUsed="0"/>
+    <w:lsdException w:name="Colorful Shading Accent 1" w:semiHidden="0" w:uiPriority="71" w:unhideWhenUsed="0"/>
+    <w:lsdException w:name="Colorful List Accent 1" w:semiHidden="0" w:uiPriority="72" w:unhideWhenUsed="0"/>
+    <w:lsdException w:name="Colorful Grid Accent 1" w:semiHidden="0" w:uiPriority="73" w:unhideWhenUsed="0"/>
+    <w:lsdException w:name="Light Shading Accent 2" w:semiHidden="0" w:uiPriority="60" w:unhideWhenUsed="0"/>
+    <w:lsdException w:name="Light List Accent 2" w:semiHidden="0" w:uiPriority="61" w:unhideWhenUsed="0"/>
+    <w:lsdException w:name="Light Grid Accent 2" w:semiHidden="0" w:uiPriority="62" w:unhideWhenUsed="0"/>
+    <w:lsdException w:name="Medium Shading 1 Accent 2" w:semiHidden="0" w:uiPriority="63" w:unhideWhenUsed="0"/>
+    <w:lsdException w:name="Medium Shading 2 Accent 2" w:semiHidden="0" w:uiPriority="64" w:unhideWhenUsed="0"/>
+    <w:lsdException w:name="Medium List 1 Accent 2" w:semiHidden="0" w:uiPriority="65" w:unhideWhenUsed="0"/>
+    <w:lsdException w:name="Medium List 2 Accent 2" w:semiHidden="0" w:uiPriority="66" w:unhideWhenUsed="0"/>
+    <w:lsdException w:name="Medium Grid 1 Accent 2" w:semiHidden="0" w:uiPriority="67" w:unhideWhenUsed="0"/>
+    <w:lsdException w:name="Medium Grid 2 Accent 2" w:semiHidden="0" w:uiPriority="68" w:unhideWhenUsed="0"/>
+    <w:lsdException w:name="Medium Grid 3 Accent 2" w:semiHidden="0" w:uiPriority="69" w:unhideWhenUsed="0"/>
+    <w:lsdException w:name="Dark List Accent 2" w:semiHidden="0" w:uiPriority="70" w:unhideWhenUsed="0"/>
+    <w:lsdException w:name="Colorful Shading Accent 2" w:semiHidden="0" w:uiPriority="71" w:unhideWhenUsed="0"/>
+    <w:lsdException w:name="Colorful List Accent 2" w:semiHidden="0" w:uiPriority="72" w:unhideWhenUsed="0"/>
+    <w:lsdException w:name="Colorful Grid Accent 2" w:semiHidden="0" w:uiPriority="73" w:unhideWhenUsed="0"/>
+    <w:lsdException w:name="Light Shading Accent 3" w:semiHidden="0" w:uiPriority="60" w:unhideWhenUsed="0"/>
+    <w:lsdException w:name="Light List Accent 3" w:semiHidden="0" w:uiPriority="61" w:unhideWhenUsed="0"/>
+    <w:lsdException w:name="Light Grid Accent 3" w:semiHidden="0" w:uiPriority="62" w:unhideWhenUsed="0"/>
+    <w:lsdException w:name="Medium Shading 1 Accent 3" w:semiHidden="0" w:uiPriority="63" w:unhideWhenUsed="0"/>
+    <w:lsdException w:name="Medium Shading 2 Accent 3" w:semiHidden="0" w:uiPriority="64" w:unhideWhenUsed="0"/>
+    <w:lsdException w:name="Medium List 1 Accent 3" w:semiHidden="0" w:uiPriority="65" w:unhideWhenUsed="0"/>
+    <w:lsdException w:name="Medium List 2 Accent 3" w:semiHidden="0" w:uiPriority="66" w:unhideWhenUsed="0"/>
+    <w:lsdException w:name="Medium Grid 1 Accent 3" w:semiHidden="0" w:uiPriority="67" w:unhideWhenUsed="0"/>
+    <w:lsdException w:name="Medium Grid 2 Accent 3" w:semiHidden="0" w:uiPriority="68" w:unhideWhenUsed="0"/>
+    <w:lsdException w:name="Medium Grid 3 Accent 3" w:semiHidden="0" w:uiPriority="69" w:unhideWhenUsed="0"/>
+    <w:lsdException w:name="Dark List Accent 3" w:semiHidden="0" w:uiPriority="70" w:unhideWhenUsed="0"/>
+    <w:lsdException w:name="Colorful Shading Accent 3" w:semiHidden="0" w:uiPriority="71" w:unhideWhenUsed="0"/>
+    <w:lsdException w:name="Colorful List Accent 3" w:semiHidden="0" w:uiPriority="72" w:unhideWhenUsed="0"/>
+    <w:lsdException w:name="Colorful Grid Accent 3" w:semiHidden="0" w:uiPriority="73" w:unhideWhenUsed="0"/>
+    <w:lsdException w:name="Light Shading Accent 4" w:semiHidden="0" w:uiPriority="60" w:unhideWhenUsed="0"/>
+    <w:lsdException w:name="Light List Accent 4" w:semiHidden="0" w:uiPriority="61" w:unhideWhenUsed="0"/>
+    <w:lsdException w:name="Light Grid Accent 4" w:semiHidden="0" w:uiPriority="62" w:unhideWhenUsed="0"/>
+    <w:lsdException w:name="Medium Shading 1 Accent 4" w:semiHidden="0" w:uiPriority="63" w:unhideWhenUsed="0"/>
+    <w:lsdException w:name="Medium Shading 2 Accent 4" w:semiHidden="0" w:uiPriority="64" w:unhideWhenUsed="0"/>
+    <w:lsdException w:name="Medium List 1 Accent 4" w:semiHidden="0" w:uiPriority="65" w:unhideWhenUsed="0"/>
+    <w:lsdException w:name="Medium List 2 Accent 4" w:semiHidden="0" w:uiPriority="66" w:unhideWhenUsed="0"/>
+    <w:lsdException w:name="Medium Grid 1 Accent 4" w:semiHidden="0" w:uiPriority="67" w:unhideWhenUsed="0"/>
+    <w:lsdException w:name="Medium Grid 2 Accent 4" w:semiHidden="0" w:uiPriority="68" w:unhideWhenUsed="0"/>
+    <w:lsdException w:name="Medium Grid 3 Accent 4" w:semiHidden="0" w:uiPriority="69" w:unhideWhenUsed="0"/>
+    <w:lsdException w:name="Dark List Accent 4" w:semiHidden="0" w:uiPriority="70" w:unhideWhenUsed="0"/>
+    <w:lsdException w:name="Colorful Shading Accent 4" w:semiHidden="0" w:uiPriority="71" w:unhideWhenUsed="0"/>
+    <w:lsdException w:name="Colorful List Accent 4" w:semiHidden="0" w:uiPriority="72" w:unhideWhenUsed="0"/>
+    <w:lsdException w:name="Colorful Grid Accent 4" w:semiHidden="0" w:uiPriority="73" w:unhideWhenUsed="0"/>
+    <w:lsdException w:name="Light Shading Accent 5" w:semiHidden="0" w:uiPriority="60" w:unhideWhenUsed="0"/>
+    <w:lsdException w:name="Light List Accent 5" w:semiHidden="0" w:uiPriority="61" w:unhideWhenUsed="0"/>
+    <w:lsdException w:name="Light Grid Accent 5" w:semiHidden="0" w:uiPriority="62" w:unhideWhenUsed="0"/>
+    <w:lsdException w:name="Medium Shading 1 Accent 5" w:semiHidden="0" w:uiPriority="63" w:unhideWhenUsed="0"/>
+    <w:lsdException w:name="Medium Shading 2 Accent 5" w:semiHidden="0" w:uiPriority="64" w:unhideWhenUsed="0"/>
+    <w:lsdException w:name="Medium List 1 Accent 5" w:semiHidden="0" w:uiPriority="65" w:unhideWhenUsed="0"/>
+    <w:lsdException w:name="Medium List 2 Accent 5" w:semiHidden="0" w:uiPriority="66" w:unhideWhenUsed="0"/>
+    <w:lsdException w:name="Medium Grid 1 Accent 5" w:semiHidden="0" w:uiPriority="67" w:unhideWhenUsed="0"/>
+    <w:lsdException w:name="Medium Grid 2 Accent 5" w:semiHidden="0" w:uiPriority="68" w:unhideWhenUsed="0"/>
+    <w:lsdException w:name="Medium Grid 3 Accent 5" w:semiHidden="0" w:uiPriority="69" w:unhideWhenUsed="0"/>
+    <w:lsdException w:name="Dark List Accent 5" w:semiHidden="0" w:uiPriority="70" w:unhideWhenUsed="0"/>
+    <w:lsdException w:name="Colorful Shading Accent 5" w:semiHidden="0" w:uiPriority="71" w:unhideWhenUsed="0"/>
+    <w:lsdException w:name="Colorful List Accent 5" w:semiHidden="0" w:uiPriority="72" w:unhideWhenUsed="0"/>
+    <w:lsdException w:name="Colorful Grid Accent 5" w:semiHidden="0" w:uiPriority="73" w:unhideWhenUsed="0"/>
+    <w:lsdException w:name="Light Shading Accent 6" w:semiHidden="0" w:uiPriority="60" w:unhideWhenUsed="0"/>
+    <w:lsdException w:name="Light List Accent 6" w:semiHidden="0" w:uiPriority="61" w:unhideWhenUsed="0"/>
+    <w:lsdException w:name="Light Grid Accent 6" w:semiHidden="0" w:uiPriority="62" w:unhideWhenUsed="0"/>
+    <w:lsdException w:name="Medium Shading 1 Accent 6" w:semiHidden="0" w:uiPriority="63" w:unhideWhenUsed="0"/>
+    <w:lsdException w:name="Medium Shading 2 Accent 6" w:semiHidden="0" w:uiPriority="64" w:unhideWhenUsed="0"/>
+    <w:lsdException w:name="Medium List 1 Accent 6" w:semiHidden="0" w:uiPriority="65" w:unhideWhenUsed="0"/>
+    <w:lsdException w:name="Medium List 2 Accent 6" w:semiHidden="0" w:uiPriority="66" w:unhideWhenUsed="0"/>
+    <w:lsdException w:name="Medium Grid 1 Accent 6" w:semiHidden="0" w:uiPriority="67" w:unhideWhenUsed="0"/>
+    <w:lsdException w:name="Medium Grid 2 Accent 6" w:semiHidden="0" w:uiPriority="68" w:unhideWhenUsed="0"/>
+    <w:lsdException w:name="Medium Grid 3 Accent 6" w:semiHidden="0" w:uiPriority="69" w:unhideWhenUsed="0"/>
+    <w:lsdException w:name="Dark List Accent 6" w:semiHidden="0" w:uiPriority="70" w:unhideWhenUsed="0"/>
+    <w:lsdException w:name="Colorful Shading Accent 6" w:semiHidden="0" w:uiPriority="71" w:unhideWhenUsed="0"/>
+    <w:lsdException w:name="Colorful List Accent 6" w:semiHidden="0" w:uiPriority="72" w:unhideWhenUsed="0"/>
+    <w:lsdException w:name="Colorful Grid Accent 6" w:semiHidden="0" w:uiPriority="73" w:unhideWhenUsed="0"/>
+    <w:lsdException w:name="Subtle Emphasis" w:semiHidden="0" w:uiPriority="19" w:unhideWhenUsed="0" w:qFormat="1"/>
+    <w:lsdException w:name="Intense Emphasis" w:semiHidden="0" w:uiPriority="21" w:unhideWhenUsed="0" w:qFormat="1"/>
+    <w:lsdException w:name="Subtle Reference" w:semiHidden="0" w:uiPriority="31" w:unhideWhenUsed="0" w:qFormat="1"/>
+    <w:lsdException w:name="Intense Reference" w:semiHidden="0" w:uiPriority="32" w:unhideWhenUsed="0" w:qFormat="1"/>
+    <w:lsdException w:name="Book Title" w:semiHidden="0" w:uiPriority="33" w:unhideWhenUsed="0" w:qFormat="1"/>
+    <w:lsdException w:name="Bibliography" w:uiPriority="37"/>
+    <w:lsdException w:name="TOC Heading" w:uiPriority="39" w:qFormat="1"/>
+  </w:latentStyles>
+  <w:style w:type="paragraph" w:default="1" w:styleId="Normal">
+    <w:name w:val="Normal"/>
+    <w:qFormat/>
+  </w:style>
+  <w:style w:type="character" w:default="1" w:styleId="Fuentedeprrafopredeter">
+    <w:name w:val="Default Paragraph Font"/>
+    <w:uiPriority w:val="1"/>
+    <w:semiHidden/>
+    <w:unhideWhenUsed/>
+  </w:style>
+  <w:style w:type="table" w:default="1" w:styleId="Tablanormal">
+    <w:name w:val="Normal Table"/>
+    <w:uiPriority w:val="99"/>
+    <w:semiHidden/>
+    <w:unhideWhenUsed/>
+    <w:tblPr>
+      <w:tblInd w:w="0" w:type="dxa"/>
+      <w:tblCellMar>
+        <w:top w:w="0" w:type="dxa"/>
+        <w:left w:w="108" w:type="dxa"/>
+        <w:bottom w:w="0" w:type="dxa"/>
+        <w:right w:w="108" w:type="dxa"/>
+      </w:tblCellMar>
+    </w:tblPr>
+  </w:style>
+  <w:style w:type="numbering" w:default="1" w:styleId="Sinlista">
+    <w:name w:val="No List"/>
+    <w:uiPriority w:val="99"/>
+    <w:semiHidden/>
+    <w:unhideWhenUsed/>
+  </w:style>
+  <w:style w:type="character" w:styleId="Textodelmarcadordeposicin">
+    <w:name w:val="Placeholder Text"/>
+    <w:basedOn w:val="Fuentedeprrafopredeter"/>
+    <w:uiPriority w:val="99"/>
+    <w:semiHidden/>
+    <w:rsid w:val="00D3718B"/>
+    <w:rPr>
+      <w:color w:val="808080"/>
+    </w:rPr>
+  </w:style>
+</w:styles>
+</file>
+
+<file path=word/glossary/stylesWithEffects.xml><?xml version="1.0" encoding="utf-8"?>
+<w:styles xmlns:wpc="http://schemas.microsoft.com/office/word/2010/wordprocessingCanvas" xmlns:mc="http://schemas.openxmlformats.org/markup-compatibility/2006" xmlns:o="urn:schemas-microsoft-com:office:office" xmlns:r="http://schemas.openxmlformats.org/officeDocument/2006/relationships" xmlns:m="http://schemas.openxmlformats.org/officeDocument/2006/math" xmlns:v="urn:schemas-microsoft-com:vml" xmlns:wp14="http://schemas.microsoft.com/office/word/2010/wordprocessingDrawing" xmlns:wp="http://schemas.openxmlformats.org/drawingml/2006/wordprocessingDrawing" xmlns:w10="urn:schemas-microsoft-com:office:word" xmlns:w="http://schemas.openxmlformats.org/wordprocessingml/2006/main" xmlns:w14="http://schemas.microsoft.com/office/word/2010/wordml" xmlns:wpg="http://schemas.microsoft.com/office/word/2010/wordprocessingGroup" xmlns:wpi="http://schemas.microsoft.com/office/word/2010/wordprocessingInk" xmlns:wne="http://schemas.microsoft.com/office/word/2006/wordml" xmlns:wps="http://schemas.microsoft.com/office/word/2010/wordprocessingShape" mc:Ignorable="w14 wp14">
+  <w:docDefaults>
+    <w:rPrDefault>
+      <w:rPr>
+        <w:rFonts w:asciiTheme="minorHAnsi" w:eastAsiaTheme="minorEastAsia" w:hAnsiTheme="minorHAnsi" w:cstheme="minorBidi"/>
+        <w:sz w:val="22"/>
+        <w:szCs w:val="22"/>
+        <w:lang w:val="es-ES" w:eastAsia="es-ES" w:bidi="ar-SA"/>
+      </w:rPr>
+    </w:rPrDefault>
+    <w:pPrDefault>
+      <w:pPr>
+        <w:spacing w:after="200" w:line="276" w:lineRule="auto"/>
+      </w:pPr>
+    </w:pPrDefault>
+  </w:docDefaults>
+  <w:latentStyles w:defLockedState="0" w:defUIPriority="99" w:defSemiHidden="1" w:defUnhideWhenUsed="1" w:defQFormat="0" w:count="267">
+    <w:lsdException w:name="Normal" w:semiHidden="0" w:uiPriority="0" w:unhideWhenUsed="0" w:qFormat="1"/>
+    <w:lsdException w:name="heading 1" w:semiHidden="0" w:uiPriority="9" w:unhideWhenUsed="0" w:qFormat="1"/>
+    <w:lsdException w:name="heading 2" w:uiPriority="9" w:qFormat="1"/>
+    <w:lsdException w:name="heading 3" w:uiPriority="9" w:qFormat="1"/>
+    <w:lsdException w:name="heading 4" w:uiPriority="9" w:qFormat="1"/>
+    <w:lsdException w:name="heading 5" w:uiPriority="9" w:qFormat="1"/>
+    <w:lsdException w:name="heading 6" w:uiPriority="9" w:qFormat="1"/>
+    <w:lsdException w:name="heading 7" w:uiPriority="9" w:qFormat="1"/>
+    <w:lsdException w:name="heading 8" w:uiPriority="9" w:qFormat="1"/>
+    <w:lsdException w:name="heading 9" w:uiPriority="9" w:qFormat="1"/>
+    <w:lsdException w:name="toc 1" w:uiPriority="39"/>
+    <w:lsdException w:name="toc 2" w:uiPriority="39"/>
+    <w:lsdException w:name="toc 3" w:uiPriority="39"/>
+    <w:lsdException w:name="toc 4" w:uiPriority="39"/>
+    <w:lsdException w:name="toc 5" w:uiPriority="39"/>
+    <w:lsdException w:name="toc 6" w:uiPriority="39"/>
+    <w:lsdException w:name="toc 7" w:uiPriority="39"/>
+    <w:lsdException w:name="toc 8" w:uiPriority="39"/>
+    <w:lsdException w:name="toc 9" w:uiPriority="39"/>
+    <w:lsdException w:name="caption" w:uiPriority="35" w:qFormat="1"/>
+    <w:lsdException w:name="Title" w:semiHidden="0" w:uiPriority="10" w:unhideWhenUsed="0" w:qFormat="1"/>
+    <w:lsdException w:name="Default Paragraph Font" w:uiPriority="1"/>
+    <w:lsdException w:name="Subtitle" w:semiHidden="0" w:uiPriority="11" w:unhideWhenUsed="0" w:qFormat="1"/>
+    <w:lsdException w:name="Strong" w:semiHidden="0" w:uiPriority="22" w:unhideWhenUsed="0" w:qFormat="1"/>
+    <w:lsdException w:name="Emphasis" w:semiHidden="0" w:uiPriority="20" w:unhideWhenUsed="0" w:qFormat="1"/>
+    <w:lsdException w:name="Table Grid" w:semiHidden="0" w:uiPriority="59" w:unhideWhenUsed="0"/>
+    <w:lsdException w:name="Placeholder Text" w:unhideWhenUsed="0"/>
+    <w:lsdException w:name="No Spacing" w:semiHidden="0" w:uiPriority="1" w:unhideWhenUsed="0" w:qFormat="1"/>
+    <w:lsdException w:name="Light Shading" w:semiHidden="0" w:uiPriority="60" w:unhideWhenUsed="0"/>
+    <w:lsdException w:name="Light List" w:semiHidden="0" w:uiPriority="61" w:unhideWhenUsed="0"/>
+    <w:lsdException w:name="Light Grid" w:semiHidden="0" w:uiPriority="62" w:unhideWhenUsed="0"/>
+    <w:lsdException w:name="Medium Shading 1" w:semiHidden="0" w:uiPriority="63" w:unhideWhenUsed="0"/>
+    <w:lsdException w:name="Medium Shading 2" w:semiHidden="0" w:uiPriority="64" w:unhideWhenUsed="0"/>
+    <w:lsdException w:name="Medium List 1" w:semiHidden="0" w:uiPriority="65" w:unhideWhenUsed="0"/>
+    <w:lsdException w:name="Medium List 2" w:semiHidden="0" w:uiPriority="66" w:unhideWhenUsed="0"/>
+    <w:lsdException w:name="Medium Grid 1" w:semiHidden="0" w:uiPriority="67" w:unhideWhenUsed="0"/>
+    <w:lsdException w:name="Medium Grid 2" w:semiHidden="0" w:uiPriority="68" w:unhideWhenUsed="0"/>
+    <w:lsdException w:name="Medium Grid 3" w:semiHidden="0" w:uiPriority="69" w:unhideWhenUsed="0"/>
+    <w:lsdException w:name="Dark List" w:semiHidden="0" w:uiPriority="70" w:unhideWhenUsed="0"/>
+    <w:lsdException w:name="Colorful Shading" w:semiHidden="0" w:uiPriority="71" w:unhideWhenUsed="0"/>
+    <w:lsdException w:name="Colorful List" w:semiHidden="0" w:uiPriority="72" w:unhideWhenUsed="0"/>
+    <w:lsdException w:name="Colorful Grid" w:semiHidden="0" w:uiPriority="73" w:unhideWhenUsed="0"/>
+    <w:lsdException w:name="Light Shading Accent 1" w:semiHidden="0" w:uiPriority="60" w:unhideWhenUsed="0"/>
+    <w:lsdException w:name="Light List Accent 1" w:semiHidden="0" w:uiPriority="61" w:unhideWhenUsed="0"/>
+    <w:lsdException w:name="Light Grid Accent 1" w:semiHidden="0" w:uiPriority="62" w:unhideWhenUsed="0"/>
+    <w:lsdException w:name="Medium Shading 1 Accent 1" w:semiHidden="0" w:uiPriority="63" w:unhideWhenUsed="0"/>
+    <w:lsdException w:name="Medium Shading 2 Accent 1" w:semiHidden="0" w:uiPriority="64" w:unhideWhenUsed="0"/>
+    <w:lsdException w:name="Medium List 1 Accent 1" w:semiHidden="0" w:uiPriority="65" w:unhideWhenUsed="0"/>
+    <w:lsdException w:name="Revision" w:unhideWhenUsed="0"/>
+    <w:lsdException w:name="List Paragraph" w:semiHidden="0" w:uiPriority="34" w:unhideWhenUsed="0" w:qFormat="1"/>
+    <w:lsdException w:name="Quote" w:semiHidden="0" w:uiPriority="29" w:unhideWhenUsed="0" w:qFormat="1"/>
+    <w:lsdException w:name="Intense Quote" w:semiHidden="0" w:uiPriority="30" w:unhideWhenUsed="0" w:qFormat="1"/>
+    <w:lsdException w:name="Medium List 2 Accent 1" w:semiHidden="0" w:uiPriority="66" w:unhideWhenUsed="0"/>
+    <w:lsdException w:name="Medium Grid 1 Accent 1" w:semiHidden="0" w:uiPriority="67" w:unhideWhenUsed="0"/>
+    <w:lsdException w:name="Medium Grid 2 Accent 1" w:semiHidden="0" w:uiPriority="68" w:unhideWhenUsed="0"/>
+    <w:lsdException w:name="Medium Grid 3 Accent 1" w:semiHidden="0" w:uiPriority="69" w:unhideWhenUsed="0"/>
+    <w:lsdException w:name="Dark List Accent 1" w:semiHidden="0" w:uiPriority="70" w:unhideWhenUsed="0"/>
+    <w:lsdException w:name="Colorful Shading Accent 1" w:semiHidden="0" w:uiPriority="71" w:unhideWhenUsed="0"/>
+    <w:lsdException w:name="Colorful List Accent 1" w:semiHidden="0" w:uiPriority="72" w:unhideWhenUsed="0"/>
+    <w:lsdException w:name="Colorful Grid Accent 1" w:semiHidden="0" w:uiPriority="73" w:unhideWhenUsed="0"/>
+    <w:lsdException w:name="Light Shading Accent 2" w:semiHidden="0" w:uiPriority="60" w:unhideWhenUsed="0"/>
+    <w:lsdException w:name="Light List Accent 2" w:semiHidden="0" w:uiPriority="61" w:unhideWhenUsed="0"/>
+    <w:lsdException w:name="Light Grid Accent 2" w:semiHidden="0" w:uiPriority="62" w:unhideWhenUsed="0"/>
+    <w:lsdException w:name="Medium Shading 1 Accent 2" w:semiHidden="0" w:uiPriority="63" w:unhideWhenUsed="0"/>
+    <w:lsdException w:name="Medium Shading 2 Accent 2" w:semiHidden="0" w:uiPriority="64" w:unhideWhenUsed="0"/>
+    <w:lsdException w:name="Medium List 1 Accent 2" w:semiHidden="0" w:uiPriority="65" w:unhideWhenUsed="0"/>
+    <w:lsdException w:name="Medium List 2 Accent 2" w:semiHidden="0" w:uiPriority="66" w:unhideWhenUsed="0"/>
+    <w:lsdException w:name="Medium Grid 1 Accent 2" w:semiHidden="0" w:uiPriority="67" w:unhideWhenUsed="0"/>
+    <w:lsdException w:name="Medium Grid 2 Accent 2" w:semiHidden="0" w:uiPriority="68" w:unhideWhenUsed="0"/>
+    <w:lsdException w:name="Medium Grid 3 Accent 2" w:semiHidden="0" w:uiPriority="69" w:unhideWhenUsed="0"/>
+    <w:lsdException w:name="Dark List Accent 2" w:semiHidden="0" w:uiPriority="70" w:unhideWhenUsed="0"/>
+    <w:lsdException w:name="Colorful Shading Accent 2" w:semiHidden="0" w:uiPriority="71" w:unhideWhenUsed="0"/>
+    <w:lsdException w:name="Colorful List Accent 2" w:semiHidden="0" w:uiPriority="72" w:unhideWhenUsed="0"/>
+    <w:lsdException w:name="Colorful Grid Accent 2" w:semiHidden="0" w:uiPriority="73" w:unhideWhenUsed="0"/>
+    <w:lsdException w:name="Light Shading Accent 3" w:semiHidden="0" w:uiPriority="60" w:unhideWhenUsed="0"/>
+    <w:lsdException w:name="Light List Accent 3" w:semiHidden="0" w:uiPriority="61" w:unhideWhenUsed="0"/>
+    <w:lsdException w:name="Light Grid Accent 3" w:semiHidden="0" w:uiPriority="62" w:unhideWhenUsed="0"/>
+    <w:lsdException w:name="Medium Shading 1 Accent 3" w:semiHidden="0" w:uiPriority="63" w:unhideWhenUsed="0"/>
+    <w:lsdException w:name="Medium Shading 2 Accent 3" w:semiHidden="0" w:uiPriority="64" w:unhideWhenUsed="0"/>
+    <w:lsdException w:name="Medium List 1 Accent 3" w:semiHidden="0" w:uiPriority="65" w:unhideWhenUsed="0"/>
+    <w:lsdException w:name="Medium List 2 Accent 3" w:semiHidden="0" w:uiPriority="66" w:unhideWhenUsed="0"/>
+    <w:lsdException w:name="Medium Grid 1 Accent 3" w:semiHidden="0" w:uiPriority="67" w:unhideWhenUsed="0"/>
+    <w:lsdException w:name="Medium Grid 2 Accent 3" w:semiHidden="0" w:uiPriority="68" w:unhideWhenUsed="0"/>
+    <w:lsdException w:name="Medium Grid 3 Accent 3" w:semiHidden="0" w:uiPriority="69" w:unhideWhenUsed="0"/>
+    <w:lsdException w:name="Dark List Accent 3" w:semiHidden="0" w:uiPriority="70" w:unhideWhenUsed="0"/>
+    <w:lsdException w:name="Colorful Shading Accent 3" w:semiHidden="0" w:uiPriority="71" w:unhideWhenUsed="0"/>
+    <w:lsdException w:name="Colorful List Accent 3" w:semiHidden="0" w:uiPriority="72" w:unhideWhenUsed="0"/>
+    <w:lsdException w:name="Colorful Grid Accent 3" w:semiHidden="0" w:uiPriority="73" w:unhideWhenUsed="0"/>
+    <w:lsdException w:name="Light Shading Accent 4" w:semiHidden="0" w:uiPriority="60" w:unhideWhenUsed="0"/>
+    <w:lsdException w:name="Light List Accent 4" w:semiHidden="0" w:uiPriority="61" w:unhideWhenUsed="0"/>
+    <w:lsdException w:name="Light Grid Accent 4" w:semiHidden="0" w:uiPriority="62" w:unhideWhenUsed="0"/>
+    <w:lsdException w:name="Medium Shading 1 Accent 4" w:semiHidden="0" w:uiPriority="63" w:unhideWhenUsed="0"/>
+    <w:lsdException w:name="Medium Shading 2 Accent 4" w:semiHidden="0" w:uiPriority="64" w:unhideWhenUsed="0"/>
+    <w:lsdException w:name="Medium List 1 Accent 4" w:semiHidden="0" w:uiPriority="65" w:unhideWhenUsed="0"/>
+    <w:lsdException w:name="Medium List 2 Accent 4" w:semiHidden="0" w:uiPriority="66" w:unhideWhenUsed="0"/>
+    <w:lsdException w:name="Medium Grid 1 Accent 4" w:semiHidden="0" w:uiPriority="67" w:unhideWhenUsed="0"/>
+    <w:lsdException w:name="Medium Grid 2 Accent 4" w:semiHidden="0" w:uiPriority="68" w:unhideWhenUsed="0"/>
+    <w:lsdException w:name="Medium Grid 3 Accent 4" w:semiHidden="0" w:uiPriority="69" w:unhideWhenUsed="0"/>
+    <w:lsdException w:name="Dark List Accent 4" w:semiHidden="0" w:uiPriority="70" w:unhideWhenUsed="0"/>
+    <w:lsdException w:name="Colorful Shading Accent 4" w:semiHidden="0" w:uiPriority="71" w:unhideWhenUsed="0"/>
+    <w:lsdException w:name="Colorful List Accent 4" w:semiHidden="0" w:uiPriority="72" w:unhideWhenUsed="0"/>
+    <w:lsdException w:name="Colorful Grid Accent 4" w:semiHidden="0" w:uiPriority="73" w:unhideWhenUsed="0"/>
+    <w:lsdException w:name="Light Shading Accent 5" w:semiHidden="0" w:uiPriority="60" w:unhideWhenUsed="0"/>
+    <w:lsdException w:name="Light List Accent 5" w:semiHidden="0" w:uiPriority="61" w:unhideWhenUsed="0"/>
+    <w:lsdException w:name="Light Grid Accent 5" w:semiHidden="0" w:uiPriority="62" w:unhideWhenUsed="0"/>
+    <w:lsdException w:name="Medium Shading 1 Accent 5" w:semiHidden="0" w:uiPriority="63" w:unhideWhenUsed="0"/>
+    <w:lsdException w:name="Medium Shading 2 Accent 5" w:semiHidden="0" w:uiPriority="64" w:unhideWhenUsed="0"/>
+    <w:lsdException w:name="Medium List 1 Accent 5" w:semiHidden="0" w:uiPriority="65" w:unhideWhenUsed="0"/>
+    <w:lsdException w:name="Medium List 2 Accent 5" w:semiHidden="0" w:uiPriority="66" w:unhideWhenUsed="0"/>
+    <w:lsdException w:name="Medium Grid 1 Accent 5" w:semiHidden="0" w:uiPriority="67" w:unhideWhenUsed="0"/>
+    <w:lsdException w:name="Medium Grid 2 Accent 5" w:semiHidden="0" w:uiPriority="68" w:unhideWhenUsed="0"/>
+    <w:lsdException w:name="Medium Grid 3 Accent 5" w:semiHidden="0" w:uiPriority="69" w:unhideWhenUsed="0"/>
+    <w:lsdException w:name="Dark List Accent 5" w:semiHidden="0" w:uiPriority="70" w:unhideWhenUsed="0"/>
+    <w:lsdException w:name="Colorful Shading Accent 5" w:semiHidden="0" w:uiPriority="71" w:unhideWhenUsed="0"/>
+    <w:lsdException w:name="Colorful List Accent 5" w:semiHidden="0" w:uiPriority="72" w:unhideWhenUsed="0"/>
+    <w:lsdException w:name="Colorful Grid Accent 5" w:semiHidden="0" w:uiPriority="73" w:unhideWhenUsed="0"/>
+    <w:lsdException w:name="Light Shading Accent 6" w:semiHidden="0" w:uiPriority="60" w:unhideWhenUsed="0"/>
+    <w:lsdException w:name="Light List Accent 6" w:semiHidden="0" w:uiPriority="61" w:unhideWhenUsed="0"/>
+    <w:lsdException w:name="Light Grid Accent 6" w:semiHidden="0" w:uiPriority="62" w:unhideWhenUsed="0"/>
+    <w:lsdException w:name="Medium Shading 1 Accent 6" w:semiHidden="0" w:uiPriority="63" w:unhideWhenUsed="0"/>
+    <w:lsdException w:name="Medium Shading 2 Accent 6" w:semiHidden="0" w:uiPriority="64" w:unhideWhenUsed="0"/>
+    <w:lsdException w:name="Medium List 1 Accent 6" w:semiHidden="0" w:uiPriority="65" w:unhideWhenUsed="0"/>
+    <w:lsdException w:name="Medium List 2 Accent 6" w:semiHidden="0" w:uiPriority="66" w:unhideWhenUsed="0"/>
+    <w:lsdException w:name="Medium Grid 1 Accent 6" w:semiHidden="0" w:uiPriority="67" w:unhideWhenUsed="0"/>
+    <w:lsdException w:name="Medium Grid 2 Accent 6" w:semiHidden="0" w:uiPriority="68" w:unhideWhenUsed="0"/>
+    <w:lsdException w:name="Medium Grid 3 Accent 6" w:semiHidden="0" w:uiPriority="69" w:unhideWhenUsed="0"/>
+    <w:lsdException w:name="Dark List Accent 6" w:semiHidden="0" w:uiPriority="70" w:unhideWhenUsed="0"/>
+    <w:lsdException w:name="Colorful Shading Accent 6" w:semiHidden="0" w:uiPriority="71" w:unhideWhenUsed="0"/>
+    <w:lsdException w:name="Colorful List Accent 6" w:semiHidden="0" w:uiPriority="72" w:unhideWhenUsed="0"/>
+    <w:lsdException w:name="Colorful Grid Accent 6" w:semiHidden="0" w:uiPriority="73" w:unhideWhenUsed="0"/>
+    <w:lsdException w:name="Subtle Emphasis" w:semiHidden="0" w:uiPriority="19" w:unhideWhenUsed="0" w:qFormat="1"/>
+    <w:lsdException w:name="Intense Emphasis" w:semiHidden="0" w:uiPriority="21" w:unhideWhenUsed="0" w:qFormat="1"/>
+    <w:lsdException w:name="Subtle Reference" w:semiHidden="0" w:uiPriority="31" w:unhideWhenUsed="0" w:qFormat="1"/>
+    <w:lsdException w:name="Intense Reference" w:semiHidden="0" w:uiPriority="32" w:unhideWhenUsed="0" w:qFormat="1"/>
+    <w:lsdException w:name="Book Title" w:semiHidden="0" w:uiPriority="33" w:unhideWhenUsed="0" w:qFormat="1"/>
+    <w:lsdException w:name="Bibliography" w:uiPriority="37"/>
+    <w:lsdException w:name="TOC Heading" w:uiPriority="39" w:qFormat="1"/>
+  </w:latentStyles>
+  <w:style w:type="paragraph" w:default="1" w:styleId="Normal">
+    <w:name w:val="Normal"/>
+    <w:qFormat/>
+  </w:style>
+  <w:style w:type="character" w:default="1" w:styleId="Fuentedeprrafopredeter">
+    <w:name w:val="Default Paragraph Font"/>
+    <w:uiPriority w:val="1"/>
+    <w:semiHidden/>
+    <w:unhideWhenUsed/>
+  </w:style>
+  <w:style w:type="table" w:default="1" w:styleId="Tablanormal">
+    <w:name w:val="Normal Table"/>
+    <w:uiPriority w:val="99"/>
+    <w:semiHidden/>
+    <w:unhideWhenUsed/>
+    <w:tblPr>
+      <w:tblInd w:w="0" w:type="dxa"/>
+      <w:tblCellMar>
+        <w:top w:w="0" w:type="dxa"/>
+        <w:left w:w="108" w:type="dxa"/>
+        <w:bottom w:w="0" w:type="dxa"/>
+        <w:right w:w="108" w:type="dxa"/>
+      </w:tblCellMar>
+    </w:tblPr>
+  </w:style>
+  <w:style w:type="numbering" w:default="1" w:styleId="Sinlista">
+    <w:name w:val="No List"/>
+    <w:uiPriority w:val="99"/>
+    <w:semiHidden/>
+    <w:unhideWhenUsed/>
+  </w:style>
+  <w:style w:type="character" w:styleId="Textodelmarcadordeposicin">
+    <w:name w:val="Placeholder Text"/>
+    <w:basedOn w:val="Fuentedeprrafopredeter"/>
+    <w:uiPriority w:val="99"/>
+    <w:semiHidden/>
+    <w:rsid w:val="00D3718B"/>
+    <w:rPr>
+      <w:color w:val="808080"/>
+    </w:rPr>
+  </w:style>
+</w:styles>
+</file>
+
+<file path=word/glossary/webSettings.xml><?xml version="1.0" encoding="utf-8"?>
+<w:webSettings xmlns:mc="http://schemas.openxmlformats.org/markup-compatibility/2006" xmlns:r="http://schemas.openxmlformats.org/officeDocument/2006/relationships" xmlns:w="http://schemas.openxmlformats.org/wordprocessingml/2006/main" xmlns:w14="http://schemas.microsoft.com/office/word/2010/wordml" mc:Ignorable="w14">
+  <w:optimizeForBrowser/>
+  <w:allowPNG/>
+</w:webSettings>
 </file>
 
 <file path=word/theme/theme1.xml><?xml version="1.0" encoding="utf-8"?>
@@ -14866,7 +16981,7 @@
 </file>
 
 <file path=customXml/itemProps2.xml><?xml version="1.0" encoding="utf-8"?>
-<ds:datastoreItem xmlns:ds="http://schemas.openxmlformats.org/officeDocument/2006/customXml" ds:itemID="{394808F8-1AEE-794A-B06C-3097E5588175}">
+<ds:datastoreItem xmlns:ds="http://schemas.openxmlformats.org/officeDocument/2006/customXml" ds:itemID="{E845DC11-1800-4C23-AFEA-26A5AD6BDE98}">
   <ds:schemaRefs>
     <ds:schemaRef ds:uri="http://schemas.openxmlformats.org/officeDocument/2006/bibliography"/>
   </ds:schemaRefs>

</xml_diff>